<commit_message>
documentation, global template + some minor changes
</commit_message>
<xml_diff>
--- a/doc/doku.docx
+++ b/doc/doku.docx
@@ -566,37 +566,75 @@
     <w:p>
       <w:pPr>
         <w:pStyle w:val="Quelltexteingerckt"/>
-      </w:pPr>
-      <w:r>
+        <w:rPr>
+          <w:lang w:val="en-US"/>
+        </w:rPr>
+      </w:pPr>
+      <w:r>
+        <w:rPr>
+          <w:lang w:val="en-US"/>
+        </w:rPr>
         <w:t>console.groupEnd();</w:t>
-      </w:r>
-    </w:p>
-    <w:p/>
-    <w:p>
-      <w:pPr>
-        <w:pStyle w:val="berschrift1"/>
-      </w:pPr>
-      <w:r>
-        <w:t>Globale Module</w:t>
       </w:r>
     </w:p>
     <w:p>
       <w:pPr>
-        <w:pStyle w:val="berschrift2"/>
-      </w:pPr>
-      <w:proofErr w:type="spellStart"/>
-      <w:r>
-        <w:t>Readout</w:t>
-      </w:r>
-      <w:proofErr w:type="spellEnd"/>
+        <w:rPr>
+          <w:lang w:val="en-US"/>
+        </w:rPr>
+      </w:pPr>
     </w:p>
     <w:p>
       <w:pPr>
+        <w:pStyle w:val="berschrift1"/>
+        <w:rPr>
+          <w:lang w:val="en-US"/>
+        </w:rPr>
+      </w:pPr>
+      <w:proofErr w:type="spellStart"/>
+      <w:r>
+        <w:rPr>
+          <w:lang w:val="en-US"/>
+        </w:rPr>
+        <w:t>Globale</w:t>
+      </w:r>
+      <w:proofErr w:type="spellEnd"/>
+      <w:r>
+        <w:rPr>
+          <w:lang w:val="en-US"/>
+        </w:rPr>
+        <w:t xml:space="preserve"> Module</w:t>
+      </w:r>
+    </w:p>
+    <w:p>
+      <w:pPr>
+        <w:pStyle w:val="berschrift2"/>
+        <w:rPr>
+          <w:lang w:val="en-US"/>
+        </w:rPr>
+      </w:pPr>
+      <w:r>
+        <w:rPr>
+          <w:lang w:val="en-US"/>
+        </w:rPr>
+        <w:t>Readout</w:t>
+      </w:r>
+    </w:p>
+    <w:p>
+      <w:pPr>
         <w:pStyle w:val="berschrift3"/>
-      </w:pPr>
-      <w:r>
+        <w:rPr>
+          <w:lang w:val="en-US"/>
+        </w:rPr>
+      </w:pPr>
+      <w:proofErr w:type="spellStart"/>
+      <w:r>
+        <w:rPr>
+          <w:lang w:val="en-US"/>
+        </w:rPr>
         <w:t>Registrierung</w:t>
       </w:r>
+      <w:proofErr w:type="spellEnd"/>
     </w:p>
     <w:p>
       <w:pPr>
@@ -610,7 +648,7 @@
       <w:tblPr>
         <w:tblStyle w:val="Listentabelle4Akzent1"/>
         <w:tblW w:w="0" w:type="auto"/>
-        <w:tblLook w:val="04A0" w:firstRow="1" w:lastRow="0" w:firstColumn="1" w:lastColumn="0" w:noHBand="0" w:noVBand="1"/>
+        <w:tblLook w:val="0420" w:firstRow="1" w:lastRow="0" w:firstColumn="0" w:lastColumn="0" w:noHBand="0" w:noVBand="1"/>
       </w:tblPr>
       <w:tblGrid>
         <w:gridCol w:w="399"/>
@@ -628,7 +666,6 @@
         </w:trPr>
         <w:tc>
           <w:tcPr>
-            <w:cnfStyle w:val="001000000000" w:firstRow="0" w:lastRow="0" w:firstColumn="1" w:lastColumn="0" w:oddVBand="0" w:evenVBand="0" w:oddHBand="0" w:evenHBand="0" w:firstRowFirstColumn="0" w:firstRowLastColumn="0" w:lastRowFirstColumn="0" w:lastRowLastColumn="0"/>
             <w:tcW w:w="1989" w:type="dxa"/>
             <w:gridSpan w:val="3"/>
           </w:tcPr>
@@ -644,9 +681,6 @@
             <w:gridSpan w:val="2"/>
           </w:tcPr>
           <w:p>
-            <w:pPr>
-              <w:cnfStyle w:val="100000000000" w:firstRow="1" w:lastRow="0" w:firstColumn="0" w:lastColumn="0" w:oddVBand="0" w:evenVBand="0" w:oddHBand="0" w:evenHBand="0" w:firstRowFirstColumn="0" w:firstRowLastColumn="0" w:lastRowFirstColumn="0" w:lastRowLastColumn="0"/>
-            </w:pPr>
             <w:r>
               <w:t>Typ</w:t>
             </w:r>
@@ -658,9 +692,6 @@
             <w:gridSpan w:val="2"/>
           </w:tcPr>
           <w:p>
-            <w:pPr>
-              <w:cnfStyle w:val="100000000000" w:firstRow="1" w:lastRow="0" w:firstColumn="0" w:lastColumn="0" w:oddVBand="0" w:evenVBand="0" w:oddHBand="0" w:evenHBand="0" w:firstRowFirstColumn="0" w:firstRowLastColumn="0" w:lastRowFirstColumn="0" w:lastRowLastColumn="0"/>
-            </w:pPr>
             <w:proofErr w:type="spellStart"/>
             <w:r>
               <w:t>Defaultwert</w:t>
@@ -673,9 +704,6 @@
             <w:tcW w:w="3255" w:type="dxa"/>
           </w:tcPr>
           <w:p>
-            <w:pPr>
-              <w:cnfStyle w:val="100000000000" w:firstRow="1" w:lastRow="0" w:firstColumn="0" w:lastColumn="0" w:oddVBand="0" w:evenVBand="0" w:oddHBand="0" w:evenHBand="0" w:firstRowFirstColumn="0" w:firstRowLastColumn="0" w:lastRowFirstColumn="0" w:lastRowLastColumn="0"/>
-            </w:pPr>
             <w:r>
               <w:t>Beschreibung</w:t>
             </w:r>
@@ -688,7 +716,6 @@
         </w:trPr>
         <w:tc>
           <w:tcPr>
-            <w:cnfStyle w:val="001000000000" w:firstRow="0" w:lastRow="0" w:firstColumn="1" w:lastColumn="0" w:oddVBand="0" w:evenVBand="0" w:oddHBand="0" w:evenHBand="0" w:firstRowFirstColumn="0" w:firstRowLastColumn="0" w:lastRowFirstColumn="0" w:lastRowLastColumn="0"/>
             <w:tcW w:w="1989" w:type="dxa"/>
             <w:gridSpan w:val="3"/>
           </w:tcPr>
@@ -717,9 +744,6 @@
             <w:tcW w:w="1856" w:type="dxa"/>
           </w:tcPr>
           <w:p>
-            <w:pPr>
-              <w:cnfStyle w:val="000000100000" w:firstRow="0" w:lastRow="0" w:firstColumn="0" w:lastColumn="0" w:oddVBand="0" w:evenVBand="0" w:oddHBand="1" w:evenHBand="0" w:firstRowFirstColumn="0" w:firstRowLastColumn="0" w:lastRowFirstColumn="0" w:lastRowLastColumn="0"/>
-            </w:pPr>
             <w:proofErr w:type="spellStart"/>
             <w:r>
               <w:t>float</w:t>
@@ -733,9 +757,6 @@
             <w:gridSpan w:val="2"/>
           </w:tcPr>
           <w:p>
-            <w:pPr>
-              <w:cnfStyle w:val="000000100000" w:firstRow="0" w:lastRow="0" w:firstColumn="0" w:lastColumn="0" w:oddVBand="0" w:evenVBand="0" w:oddHBand="1" w:evenHBand="0" w:firstRowFirstColumn="0" w:firstRowLastColumn="0" w:lastRowFirstColumn="0" w:lastRowLastColumn="0"/>
-            </w:pPr>
             <w:r>
               <w:t>0,8</w:t>
             </w:r>
@@ -747,9 +768,6 @@
             <w:gridSpan w:val="2"/>
           </w:tcPr>
           <w:p>
-            <w:pPr>
-              <w:cnfStyle w:val="000000100000" w:firstRow="0" w:lastRow="0" w:firstColumn="0" w:lastColumn="0" w:oddVBand="0" w:evenVBand="0" w:oddHBand="1" w:evenHBand="0" w:firstRowFirstColumn="0" w:firstRowLastColumn="0" w:lastRowFirstColumn="0" w:lastRowLastColumn="0"/>
-            </w:pPr>
             <w:r>
               <w:t>Tonhöhe</w:t>
             </w:r>
@@ -759,7 +777,6 @@
       <w:tr>
         <w:tc>
           <w:tcPr>
-            <w:cnfStyle w:val="001000000000" w:firstRow="0" w:lastRow="0" w:firstColumn="1" w:lastColumn="0" w:oddVBand="0" w:evenVBand="0" w:oddHBand="0" w:evenHBand="0" w:firstRowFirstColumn="0" w:firstRowLastColumn="0" w:lastRowFirstColumn="0" w:lastRowLastColumn="0"/>
             <w:tcW w:w="1989" w:type="dxa"/>
             <w:gridSpan w:val="3"/>
           </w:tcPr>
@@ -789,9 +806,6 @@
             <w:tcW w:w="1856" w:type="dxa"/>
           </w:tcPr>
           <w:p>
-            <w:pPr>
-              <w:cnfStyle w:val="000000000000" w:firstRow="0" w:lastRow="0" w:firstColumn="0" w:lastColumn="0" w:oddVBand="0" w:evenVBand="0" w:oddHBand="0" w:evenHBand="0" w:firstRowFirstColumn="0" w:firstRowLastColumn="0" w:lastRowFirstColumn="0" w:lastRowLastColumn="0"/>
-            </w:pPr>
             <w:proofErr w:type="spellStart"/>
             <w:r>
               <w:t>Float</w:t>
@@ -805,9 +819,6 @@
             <w:gridSpan w:val="2"/>
           </w:tcPr>
           <w:p>
-            <w:pPr>
-              <w:cnfStyle w:val="000000000000" w:firstRow="0" w:lastRow="0" w:firstColumn="0" w:lastColumn="0" w:oddVBand="0" w:evenVBand="0" w:oddHBand="0" w:evenHBand="0" w:firstRowFirstColumn="0" w:firstRowLastColumn="0" w:lastRowFirstColumn="0" w:lastRowLastColumn="0"/>
-            </w:pPr>
             <w:r>
               <w:t>1,35</w:t>
             </w:r>
@@ -819,9 +830,6 @@
             <w:gridSpan w:val="2"/>
           </w:tcPr>
           <w:p>
-            <w:pPr>
-              <w:cnfStyle w:val="000000000000" w:firstRow="0" w:lastRow="0" w:firstColumn="0" w:lastColumn="0" w:oddVBand="0" w:evenVBand="0" w:oddHBand="0" w:evenHBand="0" w:firstRowFirstColumn="0" w:firstRowLastColumn="0" w:lastRowFirstColumn="0" w:lastRowLastColumn="0"/>
-            </w:pPr>
             <w:r>
               <w:t>Sprechgeschwindigkeit</w:t>
             </w:r>
@@ -834,7 +842,6 @@
         </w:trPr>
         <w:tc>
           <w:tcPr>
-            <w:cnfStyle w:val="001000000000" w:firstRow="0" w:lastRow="0" w:firstColumn="1" w:lastColumn="0" w:oddVBand="0" w:evenVBand="0" w:oddHBand="0" w:evenHBand="0" w:firstRowFirstColumn="0" w:firstRowLastColumn="0" w:lastRowFirstColumn="0" w:lastRowLastColumn="0"/>
             <w:tcW w:w="1989" w:type="dxa"/>
             <w:gridSpan w:val="3"/>
           </w:tcPr>
@@ -852,9 +859,6 @@
             <w:tcW w:w="1856" w:type="dxa"/>
           </w:tcPr>
           <w:p>
-            <w:pPr>
-              <w:cnfStyle w:val="000000100000" w:firstRow="0" w:lastRow="0" w:firstColumn="0" w:lastColumn="0" w:oddVBand="0" w:evenVBand="0" w:oddHBand="1" w:evenHBand="0" w:firstRowFirstColumn="0" w:firstRowLastColumn="0" w:lastRowFirstColumn="0" w:lastRowLastColumn="0"/>
-            </w:pPr>
             <w:proofErr w:type="spellStart"/>
             <w:r>
               <w:t>Float</w:t>
@@ -868,9 +872,6 @@
             <w:gridSpan w:val="2"/>
           </w:tcPr>
           <w:p>
-            <w:pPr>
-              <w:cnfStyle w:val="000000100000" w:firstRow="0" w:lastRow="0" w:firstColumn="0" w:lastColumn="0" w:oddVBand="0" w:evenVBand="0" w:oddHBand="1" w:evenHBand="0" w:firstRowFirstColumn="0" w:firstRowLastColumn="0" w:lastRowFirstColumn="0" w:lastRowLastColumn="0"/>
-            </w:pPr>
             <w:r>
               <w:t>0,8</w:t>
             </w:r>
@@ -882,9 +883,6 @@
             <w:gridSpan w:val="2"/>
           </w:tcPr>
           <w:p>
-            <w:pPr>
-              <w:cnfStyle w:val="000000100000" w:firstRow="0" w:lastRow="0" w:firstColumn="0" w:lastColumn="0" w:oddVBand="0" w:evenVBand="0" w:oddHBand="1" w:evenHBand="0" w:firstRowFirstColumn="0" w:firstRowLastColumn="0" w:lastRowFirstColumn="0" w:lastRowLastColumn="0"/>
-            </w:pPr>
             <w:r>
               <w:t>Lautstärke</w:t>
             </w:r>
@@ -894,7 +892,6 @@
       <w:tr>
         <w:tc>
           <w:tcPr>
-            <w:cnfStyle w:val="001000000000" w:firstRow="0" w:lastRow="0" w:firstColumn="1" w:lastColumn="0" w:oddVBand="0" w:evenVBand="0" w:oddHBand="0" w:evenHBand="0" w:firstRowFirstColumn="0" w:firstRowLastColumn="0" w:lastRowFirstColumn="0" w:lastRowLastColumn="0"/>
             <w:tcW w:w="1989" w:type="dxa"/>
             <w:gridSpan w:val="3"/>
           </w:tcPr>
@@ -912,9 +909,6 @@
             <w:tcW w:w="1856" w:type="dxa"/>
           </w:tcPr>
           <w:p>
-            <w:pPr>
-              <w:cnfStyle w:val="000000000000" w:firstRow="0" w:lastRow="0" w:firstColumn="0" w:lastColumn="0" w:oddVBand="0" w:evenVBand="0" w:oddHBand="0" w:evenHBand="0" w:firstRowFirstColumn="0" w:firstRowLastColumn="0" w:lastRowFirstColumn="0" w:lastRowLastColumn="0"/>
-            </w:pPr>
             <w:proofErr w:type="spellStart"/>
             <w:r>
               <w:t>string</w:t>
@@ -928,9 +922,6 @@
             <w:gridSpan w:val="2"/>
           </w:tcPr>
           <w:p>
-            <w:pPr>
-              <w:cnfStyle w:val="000000000000" w:firstRow="0" w:lastRow="0" w:firstColumn="0" w:lastColumn="0" w:oddVBand="0" w:evenVBand="0" w:oddHBand="0" w:evenHBand="0" w:firstRowFirstColumn="0" w:firstRowLastColumn="0" w:lastRowFirstColumn="0" w:lastRowLastColumn="0"/>
-            </w:pPr>
             <w:r>
               <w:t>de-DE</w:t>
             </w:r>
@@ -942,9 +933,6 @@
             <w:gridSpan w:val="2"/>
           </w:tcPr>
           <w:p>
-            <w:pPr>
-              <w:cnfStyle w:val="000000000000" w:firstRow="0" w:lastRow="0" w:firstColumn="0" w:lastColumn="0" w:oddVBand="0" w:evenVBand="0" w:oddHBand="0" w:evenHBand="0" w:firstRowFirstColumn="0" w:firstRowLastColumn="0" w:lastRowFirstColumn="0" w:lastRowLastColumn="0"/>
-            </w:pPr>
             <w:r>
               <w:t>Sprache</w:t>
             </w:r>
@@ -957,7 +945,6 @@
         </w:trPr>
         <w:tc>
           <w:tcPr>
-            <w:cnfStyle w:val="001000000000" w:firstRow="0" w:lastRow="0" w:firstColumn="1" w:lastColumn="0" w:oddVBand="0" w:evenVBand="0" w:oddHBand="0" w:evenHBand="0" w:firstRowFirstColumn="0" w:firstRowLastColumn="0" w:lastRowFirstColumn="0" w:lastRowLastColumn="0"/>
             <w:tcW w:w="1989" w:type="dxa"/>
             <w:gridSpan w:val="3"/>
           </w:tcPr>
@@ -980,9 +967,6 @@
             <w:tcW w:w="1856" w:type="dxa"/>
           </w:tcPr>
           <w:p>
-            <w:pPr>
-              <w:cnfStyle w:val="000000100000" w:firstRow="0" w:lastRow="0" w:firstColumn="0" w:lastColumn="0" w:oddVBand="0" w:evenVBand="0" w:oddHBand="1" w:evenHBand="0" w:firstRowFirstColumn="0" w:firstRowLastColumn="0" w:lastRowFirstColumn="0" w:lastRowLastColumn="0"/>
-            </w:pPr>
             <w:proofErr w:type="spellStart"/>
             <w:r>
               <w:t>string</w:t>
@@ -996,9 +980,6 @@
             <w:gridSpan w:val="2"/>
           </w:tcPr>
           <w:p>
-            <w:pPr>
-              <w:cnfStyle w:val="000000100000" w:firstRow="0" w:lastRow="0" w:firstColumn="0" w:lastColumn="0" w:oddVBand="0" w:evenVBand="0" w:oddHBand="1" w:evenHBand="0" w:firstRowFirstColumn="0" w:firstRowLastColumn="0" w:lastRowFirstColumn="0" w:lastRowLastColumn="0"/>
-            </w:pPr>
             <w:r>
               <w:t>&lt;leer&gt;</w:t>
             </w:r>
@@ -1010,9 +991,6 @@
             <w:gridSpan w:val="2"/>
           </w:tcPr>
           <w:p>
-            <w:pPr>
-              <w:cnfStyle w:val="000000100000" w:firstRow="0" w:lastRow="0" w:firstColumn="0" w:lastColumn="0" w:oddVBand="0" w:evenVBand="0" w:oddHBand="1" w:evenHBand="0" w:firstRowFirstColumn="0" w:firstRowLastColumn="0" w:lastRowFirstColumn="0" w:lastRowLastColumn="0"/>
-            </w:pPr>
             <w:r>
               <w:t>Vorangestellter Text</w:t>
             </w:r>
@@ -1022,7 +1000,6 @@
       <w:tr>
         <w:tc>
           <w:tcPr>
-            <w:cnfStyle w:val="001000000000" w:firstRow="0" w:lastRow="0" w:firstColumn="1" w:lastColumn="0" w:oddVBand="0" w:evenVBand="0" w:oddHBand="0" w:evenHBand="0" w:firstRowFirstColumn="0" w:firstRowLastColumn="0" w:lastRowFirstColumn="0" w:lastRowLastColumn="0"/>
             <w:tcW w:w="1989" w:type="dxa"/>
             <w:gridSpan w:val="3"/>
           </w:tcPr>
@@ -1046,9 +1023,6 @@
             <w:tcW w:w="1856" w:type="dxa"/>
           </w:tcPr>
           <w:p>
-            <w:pPr>
-              <w:cnfStyle w:val="000000000000" w:firstRow="0" w:lastRow="0" w:firstColumn="0" w:lastColumn="0" w:oddVBand="0" w:evenVBand="0" w:oddHBand="0" w:evenHBand="0" w:firstRowFirstColumn="0" w:firstRowLastColumn="0" w:lastRowFirstColumn="0" w:lastRowLastColumn="0"/>
-            </w:pPr>
             <w:proofErr w:type="spellStart"/>
             <w:r>
               <w:t>string</w:t>
@@ -1062,9 +1036,6 @@
             <w:gridSpan w:val="2"/>
           </w:tcPr>
           <w:p>
-            <w:pPr>
-              <w:cnfStyle w:val="000000000000" w:firstRow="0" w:lastRow="0" w:firstColumn="0" w:lastColumn="0" w:oddVBand="0" w:evenVBand="0" w:oddHBand="0" w:evenHBand="0" w:firstRowFirstColumn="0" w:firstRowLastColumn="0" w:lastRowFirstColumn="0" w:lastRowLastColumn="0"/>
-            </w:pPr>
             <w:r>
               <w:t>&lt;leer&gt;</w:t>
             </w:r>
@@ -1076,9 +1047,6 @@
             <w:gridSpan w:val="2"/>
           </w:tcPr>
           <w:p>
-            <w:pPr>
-              <w:cnfStyle w:val="000000000000" w:firstRow="0" w:lastRow="0" w:firstColumn="0" w:lastColumn="0" w:oddVBand="0" w:evenVBand="0" w:oddHBand="0" w:evenHBand="0" w:firstRowFirstColumn="0" w:firstRowLastColumn="0" w:lastRowFirstColumn="0" w:lastRowLastColumn="0"/>
-            </w:pPr>
             <w:r>
               <w:t>Nachfolgender Text</w:t>
             </w:r>
@@ -1091,7 +1059,6 @@
         </w:trPr>
         <w:tc>
           <w:tcPr>
-            <w:cnfStyle w:val="001000000000" w:firstRow="0" w:lastRow="0" w:firstColumn="1" w:lastColumn="0" w:oddVBand="0" w:evenVBand="0" w:oddHBand="0" w:evenHBand="0" w:firstRowFirstColumn="0" w:firstRowLastColumn="0" w:lastRowFirstColumn="0" w:lastRowLastColumn="0"/>
             <w:tcW w:w="1989" w:type="dxa"/>
             <w:gridSpan w:val="3"/>
           </w:tcPr>
@@ -1114,9 +1081,6 @@
             <w:tcW w:w="1856" w:type="dxa"/>
           </w:tcPr>
           <w:p>
-            <w:pPr>
-              <w:cnfStyle w:val="000000100000" w:firstRow="0" w:lastRow="0" w:firstColumn="0" w:lastColumn="0" w:oddVBand="0" w:evenVBand="0" w:oddHBand="1" w:evenHBand="0" w:firstRowFirstColumn="0" w:firstRowLastColumn="0" w:lastRowFirstColumn="0" w:lastRowLastColumn="0"/>
-            </w:pPr>
             <w:proofErr w:type="spellStart"/>
             <w:r>
               <w:t>b</w:t>
@@ -1133,9 +1097,6 @@
             <w:gridSpan w:val="2"/>
           </w:tcPr>
           <w:p>
-            <w:pPr>
-              <w:cnfStyle w:val="000000100000" w:firstRow="0" w:lastRow="0" w:firstColumn="0" w:lastColumn="0" w:oddVBand="0" w:evenVBand="0" w:oddHBand="1" w:evenHBand="0" w:firstRowFirstColumn="0" w:firstRowLastColumn="0" w:lastRowFirstColumn="0" w:lastRowLastColumn="0"/>
-            </w:pPr>
             <w:proofErr w:type="spellStart"/>
             <w:r>
               <w:t>f</w:t>
@@ -1152,9 +1113,6 @@
             <w:gridSpan w:val="2"/>
           </w:tcPr>
           <w:p>
-            <w:pPr>
-              <w:cnfStyle w:val="000000100000" w:firstRow="0" w:lastRow="0" w:firstColumn="0" w:lastColumn="0" w:oddVBand="0" w:evenVBand="0" w:oddHBand="1" w:evenHBand="0" w:firstRowFirstColumn="0" w:firstRowLastColumn="0" w:lastRowFirstColumn="0" w:lastRowLastColumn="0"/>
-            </w:pPr>
             <w:r>
               <w:t>Versteckte oder unsichtbare Elemente vorlesen</w:t>
             </w:r>
@@ -1164,7 +1122,6 @@
       <w:tr>
         <w:tc>
           <w:tcPr>
-            <w:cnfStyle w:val="001000000000" w:firstRow="0" w:lastRow="0" w:firstColumn="1" w:lastColumn="0" w:oddVBand="0" w:evenVBand="0" w:oddHBand="0" w:evenHBand="0" w:firstRowFirstColumn="0" w:firstRowLastColumn="0" w:lastRowFirstColumn="0" w:lastRowLastColumn="0"/>
             <w:tcW w:w="1989" w:type="dxa"/>
             <w:gridSpan w:val="3"/>
           </w:tcPr>
@@ -1187,9 +1144,6 @@
             <w:tcW w:w="1856" w:type="dxa"/>
           </w:tcPr>
           <w:p>
-            <w:pPr>
-              <w:cnfStyle w:val="000000000000" w:firstRow="0" w:lastRow="0" w:firstColumn="0" w:lastColumn="0" w:oddVBand="0" w:evenVBand="0" w:oddHBand="0" w:evenHBand="0" w:firstRowFirstColumn="0" w:firstRowLastColumn="0" w:lastRowFirstColumn="0" w:lastRowLastColumn="0"/>
-            </w:pPr>
             <w:proofErr w:type="spellStart"/>
             <w:r>
               <w:t>string</w:t>
@@ -1206,9 +1160,6 @@
             <w:gridSpan w:val="2"/>
           </w:tcPr>
           <w:p>
-            <w:pPr>
-              <w:cnfStyle w:val="000000000000" w:firstRow="0" w:lastRow="0" w:firstColumn="0" w:lastColumn="0" w:oddVBand="0" w:evenVBand="0" w:oddHBand="0" w:evenHBand="0" w:firstRowFirstColumn="0" w:firstRowLastColumn="0" w:lastRowFirstColumn="0" w:lastRowLastColumn="0"/>
-            </w:pPr>
             <w:r>
               <w:t>""</w:t>
             </w:r>
@@ -1220,9 +1171,6 @@
             <w:gridSpan w:val="2"/>
           </w:tcPr>
           <w:p>
-            <w:pPr>
-              <w:cnfStyle w:val="000000000000" w:firstRow="0" w:lastRow="0" w:firstColumn="0" w:lastColumn="0" w:oddVBand="0" w:evenVBand="0" w:oddHBand="0" w:evenHBand="0" w:firstRowFirstColumn="0" w:firstRowLastColumn="0" w:lastRowFirstColumn="0" w:lastRowLastColumn="0"/>
-            </w:pPr>
             <w:proofErr w:type="spellStart"/>
             <w:r>
               <w:t>Selector</w:t>
@@ -1240,7 +1188,6 @@
         </w:trPr>
         <w:tc>
           <w:tcPr>
-            <w:cnfStyle w:val="001000000000" w:firstRow="0" w:lastRow="0" w:firstColumn="1" w:lastColumn="0" w:oddVBand="0" w:evenVBand="0" w:oddHBand="0" w:evenHBand="0" w:firstRowFirstColumn="0" w:firstRowLastColumn="0" w:lastRowFirstColumn="0" w:lastRowLastColumn="0"/>
             <w:tcW w:w="1989" w:type="dxa"/>
             <w:gridSpan w:val="3"/>
           </w:tcPr>
@@ -1263,9 +1210,6 @@
             <w:tcW w:w="1856" w:type="dxa"/>
           </w:tcPr>
           <w:p>
-            <w:pPr>
-              <w:cnfStyle w:val="000000100000" w:firstRow="0" w:lastRow="0" w:firstColumn="0" w:lastColumn="0" w:oddVBand="0" w:evenVBand="0" w:oddHBand="1" w:evenHBand="0" w:firstRowFirstColumn="0" w:firstRowLastColumn="0" w:lastRowFirstColumn="0" w:lastRowLastColumn="0"/>
-            </w:pPr>
             <w:proofErr w:type="spellStart"/>
             <w:r>
               <w:t>object</w:t>
@@ -1282,9 +1226,6 @@
             <w:gridSpan w:val="2"/>
           </w:tcPr>
           <w:p>
-            <w:pPr>
-              <w:cnfStyle w:val="000000100000" w:firstRow="0" w:lastRow="0" w:firstColumn="0" w:lastColumn="0" w:oddVBand="0" w:evenVBand="0" w:oddHBand="1" w:evenHBand="0" w:firstRowFirstColumn="0" w:firstRowLastColumn="0" w:lastRowFirstColumn="0" w:lastRowLastColumn="0"/>
-            </w:pPr>
             <w:r>
               <w:t>null</w:t>
             </w:r>
@@ -1298,7 +1239,6 @@
           </w:tcPr>
           <w:p>
             <w:pPr>
-              <w:cnfStyle w:val="000000100000" w:firstRow="0" w:lastRow="0" w:firstColumn="0" w:lastColumn="0" w:oddVBand="0" w:evenVBand="0" w:oddHBand="1" w:evenHBand="0" w:firstRowFirstColumn="0" w:firstRowLastColumn="0" w:lastRowFirstColumn="0" w:lastRowLastColumn="0"/>
               <w:rPr>
                 <w:rStyle w:val="QuelltextZeichen"/>
               </w:rPr>
@@ -1349,7 +1289,6 @@
       <w:tr>
         <w:tc>
           <w:tcPr>
-            <w:cnfStyle w:val="001000000000" w:firstRow="0" w:lastRow="0" w:firstColumn="1" w:lastColumn="0" w:oddVBand="0" w:evenVBand="0" w:oddHBand="0" w:evenHBand="0" w:firstRowFirstColumn="0" w:firstRowLastColumn="0" w:lastRowFirstColumn="0" w:lastRowLastColumn="0"/>
             <w:tcW w:w="399" w:type="dxa"/>
           </w:tcPr>
           <w:p>
@@ -1367,7 +1306,6 @@
           </w:tcPr>
           <w:p>
             <w:pPr>
-              <w:cnfStyle w:val="000000000000" w:firstRow="0" w:lastRow="0" w:firstColumn="0" w:lastColumn="0" w:oddVBand="0" w:evenVBand="0" w:oddHBand="0" w:evenHBand="0" w:firstRowFirstColumn="0" w:firstRowLastColumn="0" w:lastRowFirstColumn="0" w:lastRowLastColumn="0"/>
               <w:rPr>
                 <w:rStyle w:val="QuelltextZeichen"/>
               </w:rPr>
@@ -1385,9 +1323,6 @@
             <w:tcW w:w="1856" w:type="dxa"/>
           </w:tcPr>
           <w:p>
-            <w:pPr>
-              <w:cnfStyle w:val="000000000000" w:firstRow="0" w:lastRow="0" w:firstColumn="0" w:lastColumn="0" w:oddVBand="0" w:evenVBand="0" w:oddHBand="0" w:evenHBand="0" w:firstRowFirstColumn="0" w:firstRowLastColumn="0" w:lastRowFirstColumn="0" w:lastRowLastColumn="0"/>
-            </w:pPr>
             <w:proofErr w:type="spellStart"/>
             <w:r>
               <w:t>string</w:t>
@@ -1408,11 +1343,7 @@
             <w:tcW w:w="1322" w:type="dxa"/>
             <w:gridSpan w:val="2"/>
           </w:tcPr>
-          <w:p>
-            <w:pPr>
-              <w:cnfStyle w:val="000000000000" w:firstRow="0" w:lastRow="0" w:firstColumn="0" w:lastColumn="0" w:oddVBand="0" w:evenVBand="0" w:oddHBand="0" w:evenHBand="0" w:firstRowFirstColumn="0" w:firstRowLastColumn="0" w:lastRowFirstColumn="0" w:lastRowLastColumn="0"/>
-            </w:pPr>
-          </w:p>
+          <w:p/>
         </w:tc>
         <w:tc>
           <w:tcPr>
@@ -1420,11 +1351,7 @@
             <w:gridSpan w:val="2"/>
             <w:vMerge/>
           </w:tcPr>
-          <w:p>
-            <w:pPr>
-              <w:cnfStyle w:val="000000000000" w:firstRow="0" w:lastRow="0" w:firstColumn="0" w:lastColumn="0" w:oddVBand="0" w:evenVBand="0" w:oddHBand="0" w:evenHBand="0" w:firstRowFirstColumn="0" w:firstRowLastColumn="0" w:lastRowFirstColumn="0" w:lastRowLastColumn="0"/>
-            </w:pPr>
-          </w:p>
+          <w:p/>
         </w:tc>
       </w:tr>
       <w:tr>
@@ -1433,7 +1360,6 @@
         </w:trPr>
         <w:tc>
           <w:tcPr>
-            <w:cnfStyle w:val="001000000000" w:firstRow="0" w:lastRow="0" w:firstColumn="1" w:lastColumn="0" w:oddVBand="0" w:evenVBand="0" w:oddHBand="0" w:evenHBand="0" w:firstRowFirstColumn="0" w:firstRowLastColumn="0" w:lastRowFirstColumn="0" w:lastRowLastColumn="0"/>
             <w:tcW w:w="399" w:type="dxa"/>
           </w:tcPr>
           <w:p>
@@ -1451,7 +1377,6 @@
           </w:tcPr>
           <w:p>
             <w:pPr>
-              <w:cnfStyle w:val="000000100000" w:firstRow="0" w:lastRow="0" w:firstColumn="0" w:lastColumn="0" w:oddVBand="0" w:evenVBand="0" w:oddHBand="1" w:evenHBand="0" w:firstRowFirstColumn="0" w:firstRowLastColumn="0" w:lastRowFirstColumn="0" w:lastRowLastColumn="0"/>
               <w:rPr>
                 <w:rStyle w:val="QuelltextZeichen"/>
               </w:rPr>
@@ -1469,9 +1394,6 @@
             <w:tcW w:w="1856" w:type="dxa"/>
           </w:tcPr>
           <w:p>
-            <w:pPr>
-              <w:cnfStyle w:val="000000100000" w:firstRow="0" w:lastRow="0" w:firstColumn="0" w:lastColumn="0" w:oddVBand="0" w:evenVBand="0" w:oddHBand="1" w:evenHBand="0" w:firstRowFirstColumn="0" w:firstRowLastColumn="0" w:lastRowFirstColumn="0" w:lastRowLastColumn="0"/>
-            </w:pPr>
             <w:proofErr w:type="spellStart"/>
             <w:r>
               <w:t>string</w:t>
@@ -1492,11 +1414,7 @@
             <w:tcW w:w="1322" w:type="dxa"/>
             <w:gridSpan w:val="2"/>
           </w:tcPr>
-          <w:p>
-            <w:pPr>
-              <w:cnfStyle w:val="000000100000" w:firstRow="0" w:lastRow="0" w:firstColumn="0" w:lastColumn="0" w:oddVBand="0" w:evenVBand="0" w:oddHBand="1" w:evenHBand="0" w:firstRowFirstColumn="0" w:firstRowLastColumn="0" w:lastRowFirstColumn="0" w:lastRowLastColumn="0"/>
-            </w:pPr>
-          </w:p>
+          <w:p/>
         </w:tc>
         <w:tc>
           <w:tcPr>
@@ -1504,17 +1422,12 @@
             <w:gridSpan w:val="2"/>
             <w:vMerge/>
           </w:tcPr>
-          <w:p>
-            <w:pPr>
-              <w:cnfStyle w:val="000000100000" w:firstRow="0" w:lastRow="0" w:firstColumn="0" w:lastColumn="0" w:oddVBand="0" w:evenVBand="0" w:oddHBand="1" w:evenHBand="0" w:firstRowFirstColumn="0" w:firstRowLastColumn="0" w:lastRowFirstColumn="0" w:lastRowLastColumn="0"/>
-            </w:pPr>
-          </w:p>
+          <w:p/>
         </w:tc>
       </w:tr>
       <w:tr>
         <w:tc>
           <w:tcPr>
-            <w:cnfStyle w:val="001000000000" w:firstRow="0" w:lastRow="0" w:firstColumn="1" w:lastColumn="0" w:oddVBand="0" w:evenVBand="0" w:oddHBand="0" w:evenHBand="0" w:firstRowFirstColumn="0" w:firstRowLastColumn="0" w:lastRowFirstColumn="0" w:lastRowLastColumn="0"/>
             <w:tcW w:w="1989" w:type="dxa"/>
             <w:gridSpan w:val="3"/>
           </w:tcPr>
@@ -1530,33 +1443,21 @@
           <w:tcPr>
             <w:tcW w:w="1856" w:type="dxa"/>
           </w:tcPr>
-          <w:p>
-            <w:pPr>
-              <w:cnfStyle w:val="000000000000" w:firstRow="0" w:lastRow="0" w:firstColumn="0" w:lastColumn="0" w:oddVBand="0" w:evenVBand="0" w:oddHBand="0" w:evenHBand="0" w:firstRowFirstColumn="0" w:firstRowLastColumn="0" w:lastRowFirstColumn="0" w:lastRowLastColumn="0"/>
-            </w:pPr>
-          </w:p>
+          <w:p/>
         </w:tc>
         <w:tc>
           <w:tcPr>
             <w:tcW w:w="1322" w:type="dxa"/>
             <w:gridSpan w:val="2"/>
           </w:tcPr>
-          <w:p>
-            <w:pPr>
-              <w:cnfStyle w:val="000000000000" w:firstRow="0" w:lastRow="0" w:firstColumn="0" w:lastColumn="0" w:oddVBand="0" w:evenVBand="0" w:oddHBand="0" w:evenHBand="0" w:firstRowFirstColumn="0" w:firstRowLastColumn="0" w:lastRowFirstColumn="0" w:lastRowLastColumn="0"/>
-            </w:pPr>
-          </w:p>
+          <w:p/>
         </w:tc>
         <w:tc>
           <w:tcPr>
             <w:tcW w:w="3895" w:type="dxa"/>
             <w:gridSpan w:val="2"/>
           </w:tcPr>
-          <w:p>
-            <w:pPr>
-              <w:cnfStyle w:val="000000000000" w:firstRow="0" w:lastRow="0" w:firstColumn="0" w:lastColumn="0" w:oddVBand="0" w:evenVBand="0" w:oddHBand="0" w:evenHBand="0" w:firstRowFirstColumn="0" w:firstRowLastColumn="0" w:lastRowFirstColumn="0" w:lastRowLastColumn="0"/>
-            </w:pPr>
-          </w:p>
+          <w:p/>
         </w:tc>
       </w:tr>
       <w:tr>
@@ -1565,7 +1466,6 @@
         </w:trPr>
         <w:tc>
           <w:tcPr>
-            <w:cnfStyle w:val="001000000000" w:firstRow="0" w:lastRow="0" w:firstColumn="1" w:lastColumn="0" w:oddVBand="0" w:evenVBand="0" w:oddHBand="0" w:evenHBand="0" w:firstRowFirstColumn="0" w:firstRowLastColumn="0" w:lastRowFirstColumn="0" w:lastRowLastColumn="0"/>
             <w:tcW w:w="1989" w:type="dxa"/>
             <w:gridSpan w:val="3"/>
           </w:tcPr>
@@ -1588,9 +1488,6 @@
             <w:tcW w:w="1856" w:type="dxa"/>
           </w:tcPr>
           <w:p>
-            <w:pPr>
-              <w:cnfStyle w:val="000000100000" w:firstRow="0" w:lastRow="0" w:firstColumn="0" w:lastColumn="0" w:oddVBand="0" w:evenVBand="0" w:oddHBand="1" w:evenHBand="0" w:firstRowFirstColumn="0" w:firstRowLastColumn="0" w:lastRowFirstColumn="0" w:lastRowLastColumn="0"/>
-            </w:pPr>
             <w:proofErr w:type="spellStart"/>
             <w:r>
               <w:t>obje</w:t>
@@ -1607,9 +1504,6 @@
             <w:gridSpan w:val="2"/>
           </w:tcPr>
           <w:p>
-            <w:pPr>
-              <w:cnfStyle w:val="000000100000" w:firstRow="0" w:lastRow="0" w:firstColumn="0" w:lastColumn="0" w:oddVBand="0" w:evenVBand="0" w:oddHBand="1" w:evenHBand="0" w:firstRowFirstColumn="0" w:firstRowLastColumn="0" w:lastRowFirstColumn="0" w:lastRowLastColumn="0"/>
-            </w:pPr>
             <w:r>
               <w:t>null</w:t>
             </w:r>
@@ -1621,9 +1515,6 @@
             <w:gridSpan w:val="2"/>
           </w:tcPr>
           <w:p>
-            <w:pPr>
-              <w:cnfStyle w:val="000000100000" w:firstRow="0" w:lastRow="0" w:firstColumn="0" w:lastColumn="0" w:oddVBand="0" w:evenVBand="0" w:oddHBand="1" w:evenHBand="0" w:firstRowFirstColumn="0" w:firstRowLastColumn="0" w:lastRowFirstColumn="0" w:lastRowLastColumn="0"/>
-            </w:pPr>
             <w:r>
               <w:t>Optionen für bestimmte Unterelemente</w:t>
             </w:r>
@@ -1644,7 +1535,6 @@
       <w:tr>
         <w:tc>
           <w:tcPr>
-            <w:cnfStyle w:val="001000000000" w:firstRow="0" w:lastRow="0" w:firstColumn="1" w:lastColumn="0" w:oddVBand="0" w:evenVBand="0" w:oddHBand="0" w:evenHBand="0" w:firstRowFirstColumn="0" w:firstRowLastColumn="0" w:lastRowFirstColumn="0" w:lastRowLastColumn="0"/>
             <w:tcW w:w="399" w:type="dxa"/>
           </w:tcPr>
           <w:p>
@@ -1662,7 +1552,6 @@
           </w:tcPr>
           <w:p>
             <w:pPr>
-              <w:cnfStyle w:val="000000000000" w:firstRow="0" w:lastRow="0" w:firstColumn="0" w:lastColumn="0" w:oddVBand="0" w:evenVBand="0" w:oddHBand="0" w:evenHBand="0" w:firstRowFirstColumn="0" w:firstRowLastColumn="0" w:lastRowFirstColumn="0" w:lastRowLastColumn="0"/>
               <w:rPr>
                 <w:rStyle w:val="QuelltextZeichen"/>
               </w:rPr>
@@ -1680,15 +1569,9 @@
             <w:tcW w:w="1856" w:type="dxa"/>
           </w:tcPr>
           <w:p>
-            <w:pPr>
-              <w:cnfStyle w:val="000000000000" w:firstRow="0" w:lastRow="0" w:firstColumn="0" w:lastColumn="0" w:oddVBand="0" w:evenVBand="0" w:oddHBand="0" w:evenHBand="0" w:firstRowFirstColumn="0" w:firstRowLastColumn="0" w:lastRowFirstColumn="0" w:lastRowLastColumn="0"/>
-            </w:pPr>
             <w:proofErr w:type="spellStart"/>
             <w:r>
-              <w:t>f</w:t>
-            </w:r>
-            <w:r>
-              <w:t>loat</w:t>
+              <w:t>float</w:t>
             </w:r>
             <w:proofErr w:type="spellEnd"/>
           </w:p>
@@ -1698,22 +1581,14 @@
             <w:tcW w:w="1322" w:type="dxa"/>
             <w:gridSpan w:val="2"/>
           </w:tcPr>
-          <w:p>
-            <w:pPr>
-              <w:cnfStyle w:val="000000000000" w:firstRow="0" w:lastRow="0" w:firstColumn="0" w:lastColumn="0" w:oddVBand="0" w:evenVBand="0" w:oddHBand="0" w:evenHBand="0" w:firstRowFirstColumn="0" w:firstRowLastColumn="0" w:lastRowFirstColumn="0" w:lastRowLastColumn="0"/>
-            </w:pPr>
-          </w:p>
+          <w:p/>
         </w:tc>
         <w:tc>
           <w:tcPr>
             <w:tcW w:w="3895" w:type="dxa"/>
             <w:gridSpan w:val="2"/>
           </w:tcPr>
-          <w:p>
-            <w:pPr>
-              <w:cnfStyle w:val="000000000000" w:firstRow="0" w:lastRow="0" w:firstColumn="0" w:lastColumn="0" w:oddVBand="0" w:evenVBand="0" w:oddHBand="0" w:evenHBand="0" w:firstRowFirstColumn="0" w:firstRowLastColumn="0" w:lastRowFirstColumn="0" w:lastRowLastColumn="0"/>
-            </w:pPr>
-          </w:p>
+          <w:p/>
         </w:tc>
       </w:tr>
       <w:tr>
@@ -1722,7 +1597,6 @@
         </w:trPr>
         <w:tc>
           <w:tcPr>
-            <w:cnfStyle w:val="001000000000" w:firstRow="0" w:lastRow="0" w:firstColumn="1" w:lastColumn="0" w:oddVBand="0" w:evenVBand="0" w:oddHBand="0" w:evenHBand="0" w:firstRowFirstColumn="0" w:firstRowLastColumn="0" w:lastRowFirstColumn="0" w:lastRowLastColumn="0"/>
             <w:tcW w:w="399" w:type="dxa"/>
           </w:tcPr>
           <w:p>
@@ -1740,7 +1614,6 @@
           </w:tcPr>
           <w:p>
             <w:pPr>
-              <w:cnfStyle w:val="000000100000" w:firstRow="0" w:lastRow="0" w:firstColumn="0" w:lastColumn="0" w:oddVBand="0" w:evenVBand="0" w:oddHBand="1" w:evenHBand="0" w:firstRowFirstColumn="0" w:firstRowLastColumn="0" w:lastRowFirstColumn="0" w:lastRowLastColumn="0"/>
               <w:rPr>
                 <w:rStyle w:val="QuelltextZeichen"/>
               </w:rPr>
@@ -1758,9 +1631,6 @@
             <w:tcW w:w="1856" w:type="dxa"/>
           </w:tcPr>
           <w:p>
-            <w:pPr>
-              <w:cnfStyle w:val="000000100000" w:firstRow="0" w:lastRow="0" w:firstColumn="0" w:lastColumn="0" w:oddVBand="0" w:evenVBand="0" w:oddHBand="1" w:evenHBand="0" w:firstRowFirstColumn="0" w:firstRowLastColumn="0" w:lastRowFirstColumn="0" w:lastRowLastColumn="0"/>
-            </w:pPr>
             <w:proofErr w:type="spellStart"/>
             <w:r>
               <w:t>float</w:t>
@@ -1773,28 +1643,19 @@
             <w:tcW w:w="1322" w:type="dxa"/>
             <w:gridSpan w:val="2"/>
           </w:tcPr>
-          <w:p>
-            <w:pPr>
-              <w:cnfStyle w:val="000000100000" w:firstRow="0" w:lastRow="0" w:firstColumn="0" w:lastColumn="0" w:oddVBand="0" w:evenVBand="0" w:oddHBand="1" w:evenHBand="0" w:firstRowFirstColumn="0" w:firstRowLastColumn="0" w:lastRowFirstColumn="0" w:lastRowLastColumn="0"/>
-            </w:pPr>
-          </w:p>
+          <w:p/>
         </w:tc>
         <w:tc>
           <w:tcPr>
             <w:tcW w:w="3895" w:type="dxa"/>
             <w:gridSpan w:val="2"/>
           </w:tcPr>
-          <w:p>
-            <w:pPr>
-              <w:cnfStyle w:val="000000100000" w:firstRow="0" w:lastRow="0" w:firstColumn="0" w:lastColumn="0" w:oddVBand="0" w:evenVBand="0" w:oddHBand="1" w:evenHBand="0" w:firstRowFirstColumn="0" w:firstRowLastColumn="0" w:lastRowFirstColumn="0" w:lastRowLastColumn="0"/>
-            </w:pPr>
-          </w:p>
+          <w:p/>
         </w:tc>
       </w:tr>
       <w:tr>
         <w:tc>
           <w:tcPr>
-            <w:cnfStyle w:val="001000000000" w:firstRow="0" w:lastRow="0" w:firstColumn="1" w:lastColumn="0" w:oddVBand="0" w:evenVBand="0" w:oddHBand="0" w:evenHBand="0" w:firstRowFirstColumn="0" w:firstRowLastColumn="0" w:lastRowFirstColumn="0" w:lastRowLastColumn="0"/>
             <w:tcW w:w="399" w:type="dxa"/>
           </w:tcPr>
           <w:p>
@@ -1812,7 +1673,6 @@
           </w:tcPr>
           <w:p>
             <w:pPr>
-              <w:cnfStyle w:val="000000000000" w:firstRow="0" w:lastRow="0" w:firstColumn="0" w:lastColumn="0" w:oddVBand="0" w:evenVBand="0" w:oddHBand="0" w:evenHBand="0" w:firstRowFirstColumn="0" w:firstRowLastColumn="0" w:lastRowFirstColumn="0" w:lastRowLastColumn="0"/>
               <w:rPr>
                 <w:rStyle w:val="QuelltextZeichen"/>
               </w:rPr>
@@ -1830,15 +1690,9 @@
             <w:tcW w:w="1856" w:type="dxa"/>
           </w:tcPr>
           <w:p>
-            <w:pPr>
-              <w:cnfStyle w:val="000000000000" w:firstRow="0" w:lastRow="0" w:firstColumn="0" w:lastColumn="0" w:oddVBand="0" w:evenVBand="0" w:oddHBand="0" w:evenHBand="0" w:firstRowFirstColumn="0" w:firstRowLastColumn="0" w:lastRowFirstColumn="0" w:lastRowLastColumn="0"/>
-            </w:pPr>
             <w:proofErr w:type="spellStart"/>
             <w:r>
-              <w:t>f</w:t>
-            </w:r>
-            <w:r>
-              <w:t>loat</w:t>
+              <w:t>float</w:t>
             </w:r>
             <w:proofErr w:type="spellEnd"/>
           </w:p>
@@ -1848,22 +1702,14 @@
             <w:tcW w:w="1322" w:type="dxa"/>
             <w:gridSpan w:val="2"/>
           </w:tcPr>
-          <w:p>
-            <w:pPr>
-              <w:cnfStyle w:val="000000000000" w:firstRow="0" w:lastRow="0" w:firstColumn="0" w:lastColumn="0" w:oddVBand="0" w:evenVBand="0" w:oddHBand="0" w:evenHBand="0" w:firstRowFirstColumn="0" w:firstRowLastColumn="0" w:lastRowFirstColumn="0" w:lastRowLastColumn="0"/>
-            </w:pPr>
-          </w:p>
+          <w:p/>
         </w:tc>
         <w:tc>
           <w:tcPr>
             <w:tcW w:w="3895" w:type="dxa"/>
             <w:gridSpan w:val="2"/>
           </w:tcPr>
-          <w:p>
-            <w:pPr>
-              <w:cnfStyle w:val="000000000000" w:firstRow="0" w:lastRow="0" w:firstColumn="0" w:lastColumn="0" w:oddVBand="0" w:evenVBand="0" w:oddHBand="0" w:evenHBand="0" w:firstRowFirstColumn="0" w:firstRowLastColumn="0" w:lastRowFirstColumn="0" w:lastRowLastColumn="0"/>
-            </w:pPr>
-          </w:p>
+          <w:p/>
         </w:tc>
       </w:tr>
       <w:tr>
@@ -1872,7 +1718,6 @@
         </w:trPr>
         <w:tc>
           <w:tcPr>
-            <w:cnfStyle w:val="001000000000" w:firstRow="0" w:lastRow="0" w:firstColumn="1" w:lastColumn="0" w:oddVBand="0" w:evenVBand="0" w:oddHBand="0" w:evenHBand="0" w:firstRowFirstColumn="0" w:firstRowLastColumn="0" w:lastRowFirstColumn="0" w:lastRowLastColumn="0"/>
             <w:tcW w:w="399" w:type="dxa"/>
           </w:tcPr>
           <w:p>
@@ -1890,7 +1735,6 @@
           </w:tcPr>
           <w:p>
             <w:pPr>
-              <w:cnfStyle w:val="000000100000" w:firstRow="0" w:lastRow="0" w:firstColumn="0" w:lastColumn="0" w:oddVBand="0" w:evenVBand="0" w:oddHBand="1" w:evenHBand="0" w:firstRowFirstColumn="0" w:firstRowLastColumn="0" w:lastRowFirstColumn="0" w:lastRowLastColumn="0"/>
               <w:rPr>
                 <w:rStyle w:val="QuelltextZeichen"/>
               </w:rPr>
@@ -1908,15 +1752,9 @@
             <w:tcW w:w="1856" w:type="dxa"/>
           </w:tcPr>
           <w:p>
-            <w:pPr>
-              <w:cnfStyle w:val="000000100000" w:firstRow="0" w:lastRow="0" w:firstColumn="0" w:lastColumn="0" w:oddVBand="0" w:evenVBand="0" w:oddHBand="1" w:evenHBand="0" w:firstRowFirstColumn="0" w:firstRowLastColumn="0" w:lastRowFirstColumn="0" w:lastRowLastColumn="0"/>
-            </w:pPr>
             <w:proofErr w:type="spellStart"/>
             <w:r>
-              <w:t>sS</w:t>
-            </w:r>
-            <w:r>
-              <w:t>tring</w:t>
+              <w:t>sString</w:t>
             </w:r>
             <w:proofErr w:type="spellEnd"/>
           </w:p>
@@ -1926,28 +1764,19 @@
             <w:tcW w:w="1322" w:type="dxa"/>
             <w:gridSpan w:val="2"/>
           </w:tcPr>
-          <w:p>
-            <w:pPr>
-              <w:cnfStyle w:val="000000100000" w:firstRow="0" w:lastRow="0" w:firstColumn="0" w:lastColumn="0" w:oddVBand="0" w:evenVBand="0" w:oddHBand="1" w:evenHBand="0" w:firstRowFirstColumn="0" w:firstRowLastColumn="0" w:lastRowFirstColumn="0" w:lastRowLastColumn="0"/>
-            </w:pPr>
-          </w:p>
+          <w:p/>
         </w:tc>
         <w:tc>
           <w:tcPr>
             <w:tcW w:w="3895" w:type="dxa"/>
             <w:gridSpan w:val="2"/>
           </w:tcPr>
-          <w:p>
-            <w:pPr>
-              <w:cnfStyle w:val="000000100000" w:firstRow="0" w:lastRow="0" w:firstColumn="0" w:lastColumn="0" w:oddVBand="0" w:evenVBand="0" w:oddHBand="1" w:evenHBand="0" w:firstRowFirstColumn="0" w:firstRowLastColumn="0" w:lastRowFirstColumn="0" w:lastRowLastColumn="0"/>
-            </w:pPr>
-          </w:p>
+          <w:p/>
         </w:tc>
       </w:tr>
       <w:tr>
         <w:tc>
           <w:tcPr>
-            <w:cnfStyle w:val="001000000000" w:firstRow="0" w:lastRow="0" w:firstColumn="1" w:lastColumn="0" w:oddVBand="0" w:evenVBand="0" w:oddHBand="0" w:evenHBand="0" w:firstRowFirstColumn="0" w:firstRowLastColumn="0" w:lastRowFirstColumn="0" w:lastRowLastColumn="0"/>
             <w:tcW w:w="399" w:type="dxa"/>
           </w:tcPr>
           <w:p>
@@ -1965,7 +1794,6 @@
           </w:tcPr>
           <w:p>
             <w:pPr>
-              <w:cnfStyle w:val="000000000000" w:firstRow="0" w:lastRow="0" w:firstColumn="0" w:lastColumn="0" w:oddVBand="0" w:evenVBand="0" w:oddHBand="0" w:evenHBand="0" w:firstRowFirstColumn="0" w:firstRowLastColumn="0" w:lastRowFirstColumn="0" w:lastRowLastColumn="0"/>
               <w:rPr>
                 <w:rStyle w:val="QuelltextZeichen"/>
               </w:rPr>
@@ -1983,15 +1811,9 @@
             <w:tcW w:w="1856" w:type="dxa"/>
           </w:tcPr>
           <w:p>
-            <w:pPr>
-              <w:cnfStyle w:val="000000000000" w:firstRow="0" w:lastRow="0" w:firstColumn="0" w:lastColumn="0" w:oddVBand="0" w:evenVBand="0" w:oddHBand="0" w:evenHBand="0" w:firstRowFirstColumn="0" w:firstRowLastColumn="0" w:lastRowFirstColumn="0" w:lastRowLastColumn="0"/>
-            </w:pPr>
             <w:proofErr w:type="spellStart"/>
             <w:r>
-              <w:t>s</w:t>
-            </w:r>
-            <w:r>
-              <w:t>tring</w:t>
+              <w:t>string</w:t>
             </w:r>
             <w:proofErr w:type="spellEnd"/>
           </w:p>
@@ -2001,22 +1823,14 @@
             <w:tcW w:w="1322" w:type="dxa"/>
             <w:gridSpan w:val="2"/>
           </w:tcPr>
-          <w:p>
-            <w:pPr>
-              <w:cnfStyle w:val="000000000000" w:firstRow="0" w:lastRow="0" w:firstColumn="0" w:lastColumn="0" w:oddVBand="0" w:evenVBand="0" w:oddHBand="0" w:evenHBand="0" w:firstRowFirstColumn="0" w:firstRowLastColumn="0" w:lastRowFirstColumn="0" w:lastRowLastColumn="0"/>
-            </w:pPr>
-          </w:p>
+          <w:p/>
         </w:tc>
         <w:tc>
           <w:tcPr>
             <w:tcW w:w="3895" w:type="dxa"/>
             <w:gridSpan w:val="2"/>
           </w:tcPr>
-          <w:p>
-            <w:pPr>
-              <w:cnfStyle w:val="000000000000" w:firstRow="0" w:lastRow="0" w:firstColumn="0" w:lastColumn="0" w:oddVBand="0" w:evenVBand="0" w:oddHBand="0" w:evenHBand="0" w:firstRowFirstColumn="0" w:firstRowLastColumn="0" w:lastRowFirstColumn="0" w:lastRowLastColumn="0"/>
-            </w:pPr>
-          </w:p>
+          <w:p/>
         </w:tc>
       </w:tr>
       <w:tr>
@@ -2025,7 +1839,6 @@
         </w:trPr>
         <w:tc>
           <w:tcPr>
-            <w:cnfStyle w:val="001000000000" w:firstRow="0" w:lastRow="0" w:firstColumn="1" w:lastColumn="0" w:oddVBand="0" w:evenVBand="0" w:oddHBand="0" w:evenHBand="0" w:firstRowFirstColumn="0" w:firstRowLastColumn="0" w:lastRowFirstColumn="0" w:lastRowLastColumn="0"/>
             <w:tcW w:w="399" w:type="dxa"/>
           </w:tcPr>
           <w:p>
@@ -2043,7 +1856,6 @@
           </w:tcPr>
           <w:p>
             <w:pPr>
-              <w:cnfStyle w:val="000000100000" w:firstRow="0" w:lastRow="0" w:firstColumn="0" w:lastColumn="0" w:oddVBand="0" w:evenVBand="0" w:oddHBand="1" w:evenHBand="0" w:firstRowFirstColumn="0" w:firstRowLastColumn="0" w:lastRowFirstColumn="0" w:lastRowLastColumn="0"/>
               <w:rPr>
                 <w:rStyle w:val="QuelltextZeichen"/>
               </w:rPr>
@@ -2061,15 +1873,9 @@
             <w:tcW w:w="1856" w:type="dxa"/>
           </w:tcPr>
           <w:p>
-            <w:pPr>
-              <w:cnfStyle w:val="000000100000" w:firstRow="0" w:lastRow="0" w:firstColumn="0" w:lastColumn="0" w:oddVBand="0" w:evenVBand="0" w:oddHBand="1" w:evenHBand="0" w:firstRowFirstColumn="0" w:firstRowLastColumn="0" w:lastRowFirstColumn="0" w:lastRowLastColumn="0"/>
-            </w:pPr>
             <w:proofErr w:type="spellStart"/>
             <w:r>
-              <w:t>s</w:t>
-            </w:r>
-            <w:r>
-              <w:t>tring</w:t>
+              <w:t>string</w:t>
             </w:r>
             <w:proofErr w:type="spellEnd"/>
           </w:p>
@@ -2079,28 +1885,19 @@
             <w:tcW w:w="1322" w:type="dxa"/>
             <w:gridSpan w:val="2"/>
           </w:tcPr>
-          <w:p>
-            <w:pPr>
-              <w:cnfStyle w:val="000000100000" w:firstRow="0" w:lastRow="0" w:firstColumn="0" w:lastColumn="0" w:oddVBand="0" w:evenVBand="0" w:oddHBand="1" w:evenHBand="0" w:firstRowFirstColumn="0" w:firstRowLastColumn="0" w:lastRowFirstColumn="0" w:lastRowLastColumn="0"/>
-            </w:pPr>
-          </w:p>
+          <w:p/>
         </w:tc>
         <w:tc>
           <w:tcPr>
             <w:tcW w:w="3895" w:type="dxa"/>
             <w:gridSpan w:val="2"/>
           </w:tcPr>
-          <w:p>
-            <w:pPr>
-              <w:cnfStyle w:val="000000100000" w:firstRow="0" w:lastRow="0" w:firstColumn="0" w:lastColumn="0" w:oddVBand="0" w:evenVBand="0" w:oddHBand="1" w:evenHBand="0" w:firstRowFirstColumn="0" w:firstRowLastColumn="0" w:lastRowFirstColumn="0" w:lastRowLastColumn="0"/>
-            </w:pPr>
-          </w:p>
+          <w:p/>
         </w:tc>
       </w:tr>
       <w:tr>
         <w:tc>
           <w:tcPr>
-            <w:cnfStyle w:val="001000000000" w:firstRow="0" w:lastRow="0" w:firstColumn="1" w:lastColumn="0" w:oddVBand="0" w:evenVBand="0" w:oddHBand="0" w:evenHBand="0" w:firstRowFirstColumn="0" w:firstRowLastColumn="0" w:lastRowFirstColumn="0" w:lastRowLastColumn="0"/>
             <w:tcW w:w="399" w:type="dxa"/>
           </w:tcPr>
           <w:p>
@@ -2118,7 +1915,6 @@
           </w:tcPr>
           <w:p>
             <w:pPr>
-              <w:cnfStyle w:val="000000000000" w:firstRow="0" w:lastRow="0" w:firstColumn="0" w:lastColumn="0" w:oddVBand="0" w:evenVBand="0" w:oddHBand="0" w:evenHBand="0" w:firstRowFirstColumn="0" w:firstRowLastColumn="0" w:lastRowFirstColumn="0" w:lastRowLastColumn="0"/>
               <w:rPr>
                 <w:rStyle w:val="QuelltextZeichen"/>
               </w:rPr>
@@ -2136,9 +1932,6 @@
             <w:tcW w:w="1856" w:type="dxa"/>
           </w:tcPr>
           <w:p>
-            <w:pPr>
-              <w:cnfStyle w:val="000000000000" w:firstRow="0" w:lastRow="0" w:firstColumn="0" w:lastColumn="0" w:oddVBand="0" w:evenVBand="0" w:oddHBand="0" w:evenHBand="0" w:firstRowFirstColumn="0" w:firstRowLastColumn="0" w:lastRowFirstColumn="0" w:lastRowLastColumn="0"/>
-            </w:pPr>
             <w:proofErr w:type="spellStart"/>
             <w:r>
               <w:t>string</w:t>
@@ -2151,22 +1944,14 @@
             <w:tcW w:w="1322" w:type="dxa"/>
             <w:gridSpan w:val="2"/>
           </w:tcPr>
-          <w:p>
-            <w:pPr>
-              <w:cnfStyle w:val="000000000000" w:firstRow="0" w:lastRow="0" w:firstColumn="0" w:lastColumn="0" w:oddVBand="0" w:evenVBand="0" w:oddHBand="0" w:evenHBand="0" w:firstRowFirstColumn="0" w:firstRowLastColumn="0" w:lastRowFirstColumn="0" w:lastRowLastColumn="0"/>
-            </w:pPr>
-          </w:p>
+          <w:p/>
         </w:tc>
         <w:tc>
           <w:tcPr>
             <w:tcW w:w="3895" w:type="dxa"/>
             <w:gridSpan w:val="2"/>
           </w:tcPr>
-          <w:p>
-            <w:pPr>
-              <w:cnfStyle w:val="000000000000" w:firstRow="0" w:lastRow="0" w:firstColumn="0" w:lastColumn="0" w:oddVBand="0" w:evenVBand="0" w:oddHBand="0" w:evenHBand="0" w:firstRowFirstColumn="0" w:firstRowLastColumn="0" w:lastRowFirstColumn="0" w:lastRowLastColumn="0"/>
-            </w:pPr>
-          </w:p>
+          <w:p/>
         </w:tc>
       </w:tr>
       <w:tr>
@@ -2175,7 +1960,6 @@
         </w:trPr>
         <w:tc>
           <w:tcPr>
-            <w:cnfStyle w:val="001000000000" w:firstRow="0" w:lastRow="0" w:firstColumn="1" w:lastColumn="0" w:oddVBand="0" w:evenVBand="0" w:oddHBand="0" w:evenHBand="0" w:firstRowFirstColumn="0" w:firstRowLastColumn="0" w:lastRowFirstColumn="0" w:lastRowLastColumn="0"/>
             <w:tcW w:w="399" w:type="dxa"/>
           </w:tcPr>
           <w:p>
@@ -2193,7 +1977,6 @@
           </w:tcPr>
           <w:p>
             <w:pPr>
-              <w:cnfStyle w:val="000000100000" w:firstRow="0" w:lastRow="0" w:firstColumn="0" w:lastColumn="0" w:oddVBand="0" w:evenVBand="0" w:oddHBand="1" w:evenHBand="0" w:firstRowFirstColumn="0" w:firstRowLastColumn="0" w:lastRowFirstColumn="0" w:lastRowLastColumn="0"/>
               <w:rPr>
                 <w:rStyle w:val="QuelltextZeichen"/>
               </w:rPr>
@@ -2211,9 +1994,6 @@
             <w:tcW w:w="1856" w:type="dxa"/>
           </w:tcPr>
           <w:p>
-            <w:pPr>
-              <w:cnfStyle w:val="000000100000" w:firstRow="0" w:lastRow="0" w:firstColumn="0" w:lastColumn="0" w:oddVBand="0" w:evenVBand="0" w:oddHBand="1" w:evenHBand="0" w:firstRowFirstColumn="0" w:firstRowLastColumn="0" w:lastRowFirstColumn="0" w:lastRowLastColumn="0"/>
-            </w:pPr>
             <w:proofErr w:type="spellStart"/>
             <w:r>
               <w:t>function</w:t>
@@ -2226,11 +2006,7 @@
             <w:tcW w:w="1322" w:type="dxa"/>
             <w:gridSpan w:val="2"/>
           </w:tcPr>
-          <w:p>
-            <w:pPr>
-              <w:cnfStyle w:val="000000100000" w:firstRow="0" w:lastRow="0" w:firstColumn="0" w:lastColumn="0" w:oddVBand="0" w:evenVBand="0" w:oddHBand="1" w:evenHBand="0" w:firstRowFirstColumn="0" w:firstRowLastColumn="0" w:lastRowFirstColumn="0" w:lastRowLastColumn="0"/>
-            </w:pPr>
-          </w:p>
+          <w:p/>
         </w:tc>
         <w:tc>
           <w:tcPr>
@@ -2238,16 +2014,120 @@
             <w:gridSpan w:val="2"/>
           </w:tcPr>
           <w:p>
-            <w:pPr>
-              <w:cnfStyle w:val="000000100000" w:firstRow="0" w:lastRow="0" w:firstColumn="0" w:lastColumn="0" w:oddVBand="0" w:evenVBand="0" w:oddHBand="1" w:evenHBand="0" w:firstRowFirstColumn="0" w:firstRowLastColumn="0" w:lastRowFirstColumn="0" w:lastRowLastColumn="0"/>
-            </w:pPr>
+            <w:r>
+              <w:t>Callback-Funktion, die den Text des Elements zurückliefert.</w:t>
+            </w:r>
+            <w:r>
+              <w:br/>
+              <w:t xml:space="preserve">Syntax: </w:t>
+            </w:r>
+            <w:proofErr w:type="spellStart"/>
+            <w:r>
+              <w:t>extract</w:t>
+            </w:r>
+            <w:proofErr w:type="spellEnd"/>
+            <w:r>
+              <w:t>(</w:t>
+            </w:r>
+            <w:proofErr w:type="spellStart"/>
+            <w:r>
+              <w:t>node</w:t>
+            </w:r>
+            <w:proofErr w:type="spellEnd"/>
+            <w:r>
+              <w:t>)</w:t>
+            </w:r>
+          </w:p>
+          <w:p>
+            <w:r>
+              <w:t xml:space="preserve">Ergebnis: </w:t>
+            </w:r>
+          </w:p>
+          <w:p>
+            <w:pPr>
+              <w:pStyle w:val="Listenabsatz"/>
+              <w:numPr>
+                <w:ilvl w:val="0"/>
+                <w:numId w:val="37"/>
+              </w:numPr>
+            </w:pPr>
+            <w:r>
+              <w:t>String</w:t>
+            </w:r>
+          </w:p>
+          <w:p>
+            <w:pPr>
+              <w:pStyle w:val="Listenabsatz"/>
+              <w:numPr>
+                <w:ilvl w:val="0"/>
+                <w:numId w:val="37"/>
+              </w:numPr>
+            </w:pPr>
+            <w:r>
+              <w:t>Array aus Strings</w:t>
+            </w:r>
+          </w:p>
+          <w:p>
+            <w:pPr>
+              <w:pStyle w:val="Listenabsatz"/>
+              <w:numPr>
+                <w:ilvl w:val="0"/>
+                <w:numId w:val="37"/>
+              </w:numPr>
+            </w:pPr>
+            <w:r>
+              <w:t>{</w:t>
+            </w:r>
+            <w:proofErr w:type="spellStart"/>
+            <w:proofErr w:type="gramStart"/>
+            <w:r>
+              <w:t>text,pitch</w:t>
+            </w:r>
+            <w:proofErr w:type="gramEnd"/>
+            <w:r>
+              <w:t>,rate,volume</w:t>
+            </w:r>
+            <w:proofErr w:type="spellEnd"/>
+            <w:r>
+              <w:t>}</w:t>
+            </w:r>
+          </w:p>
+          <w:p>
+            <w:pPr>
+              <w:pStyle w:val="Listenabsatz"/>
+              <w:numPr>
+                <w:ilvl w:val="0"/>
+                <w:numId w:val="37"/>
+              </w:numPr>
+            </w:pPr>
+            <w:r>
+              <w:t>[</w:t>
+            </w:r>
+            <w:r>
+              <w:t>{</w:t>
+            </w:r>
+            <w:proofErr w:type="spellStart"/>
+            <w:proofErr w:type="gramStart"/>
+            <w:r>
+              <w:t>text,pitch</w:t>
+            </w:r>
+            <w:proofErr w:type="gramEnd"/>
+            <w:r>
+              <w:t>,rate,volume</w:t>
+            </w:r>
+            <w:proofErr w:type="spellEnd"/>
+            <w:r>
+              <w:t>}</w:t>
+            </w:r>
+            <w:r>
+              <w:t>, …]</w:t>
+            </w:r>
           </w:p>
         </w:tc>
       </w:tr>
       <w:tr>
         <w:tc>
           <w:tcPr>
-            <w:cnfStyle w:val="001000000000" w:firstRow="0" w:lastRow="0" w:firstColumn="1" w:lastColumn="0" w:oddVBand="0" w:evenVBand="0" w:oddHBand="0" w:evenHBand="0" w:firstRowFirstColumn="0" w:firstRowLastColumn="0" w:lastRowFirstColumn="0" w:lastRowLastColumn="0"/>
             <w:tcW w:w="399" w:type="dxa"/>
           </w:tcPr>
           <w:p>
@@ -2265,7 +2145,6 @@
           </w:tcPr>
           <w:p>
             <w:pPr>
-              <w:cnfStyle w:val="000000000000" w:firstRow="0" w:lastRow="0" w:firstColumn="0" w:lastColumn="0" w:oddVBand="0" w:evenVBand="0" w:oddHBand="0" w:evenHBand="0" w:firstRowFirstColumn="0" w:firstRowLastColumn="0" w:lastRowFirstColumn="0" w:lastRowLastColumn="0"/>
               <w:rPr>
                 <w:rStyle w:val="QuelltextZeichen"/>
               </w:rPr>
@@ -2283,9 +2162,6 @@
             <w:tcW w:w="1856" w:type="dxa"/>
           </w:tcPr>
           <w:p>
-            <w:pPr>
-              <w:cnfStyle w:val="000000000000" w:firstRow="0" w:lastRow="0" w:firstColumn="0" w:lastColumn="0" w:oddVBand="0" w:evenVBand="0" w:oddHBand="0" w:evenHBand="0" w:firstRowFirstColumn="0" w:firstRowLastColumn="0" w:lastRowFirstColumn="0" w:lastRowLastColumn="0"/>
-            </w:pPr>
             <w:proofErr w:type="spellStart"/>
             <w:r>
               <w:t>object</w:t>
@@ -2301,11 +2177,7 @@
             <w:tcW w:w="1322" w:type="dxa"/>
             <w:gridSpan w:val="2"/>
           </w:tcPr>
-          <w:p>
-            <w:pPr>
-              <w:cnfStyle w:val="000000000000" w:firstRow="0" w:lastRow="0" w:firstColumn="0" w:lastColumn="0" w:oddVBand="0" w:evenVBand="0" w:oddHBand="0" w:evenHBand="0" w:firstRowFirstColumn="0" w:firstRowLastColumn="0" w:lastRowFirstColumn="0" w:lastRowLastColumn="0"/>
-            </w:pPr>
-          </w:p>
+          <w:p/>
         </w:tc>
         <w:tc>
           <w:tcPr>
@@ -2315,7 +2187,6 @@
           </w:tcPr>
           <w:p>
             <w:pPr>
-              <w:cnfStyle w:val="000000000000" w:firstRow="0" w:lastRow="0" w:firstColumn="0" w:lastColumn="0" w:oddVBand="0" w:evenVBand="0" w:oddHBand="0" w:evenHBand="0" w:firstRowFirstColumn="0" w:firstRowLastColumn="0" w:lastRowFirstColumn="0" w:lastRowLastColumn="0"/>
               <w:rPr>
                 <w:rStyle w:val="QuelltextZeichen"/>
               </w:rPr>
@@ -2368,7 +2239,6 @@
         </w:trPr>
         <w:tc>
           <w:tcPr>
-            <w:cnfStyle w:val="001000000000" w:firstRow="0" w:lastRow="0" w:firstColumn="1" w:lastColumn="0" w:oddVBand="0" w:evenVBand="0" w:oddHBand="0" w:evenHBand="0" w:firstRowFirstColumn="0" w:firstRowLastColumn="0" w:lastRowFirstColumn="0" w:lastRowLastColumn="0"/>
             <w:tcW w:w="650" w:type="dxa"/>
             <w:gridSpan w:val="2"/>
           </w:tcPr>
@@ -2386,7 +2256,6 @@
           </w:tcPr>
           <w:p>
             <w:pPr>
-              <w:cnfStyle w:val="000000100000" w:firstRow="0" w:lastRow="0" w:firstColumn="0" w:lastColumn="0" w:oddVBand="0" w:evenVBand="0" w:oddHBand="1" w:evenHBand="0" w:firstRowFirstColumn="0" w:firstRowLastColumn="0" w:lastRowFirstColumn="0" w:lastRowLastColumn="0"/>
               <w:rPr>
                 <w:rStyle w:val="QuelltextZeichen"/>
               </w:rPr>
@@ -2404,9 +2273,6 @@
             <w:tcW w:w="1856" w:type="dxa"/>
           </w:tcPr>
           <w:p>
-            <w:pPr>
-              <w:cnfStyle w:val="000000100000" w:firstRow="0" w:lastRow="0" w:firstColumn="0" w:lastColumn="0" w:oddVBand="0" w:evenVBand="0" w:oddHBand="1" w:evenHBand="0" w:firstRowFirstColumn="0" w:firstRowLastColumn="0" w:lastRowFirstColumn="0" w:lastRowLastColumn="0"/>
-            </w:pPr>
             <w:proofErr w:type="spellStart"/>
             <w:r>
               <w:t>string</w:t>
@@ -2427,11 +2293,7 @@
             <w:tcW w:w="1322" w:type="dxa"/>
             <w:gridSpan w:val="2"/>
           </w:tcPr>
-          <w:p>
-            <w:pPr>
-              <w:cnfStyle w:val="000000100000" w:firstRow="0" w:lastRow="0" w:firstColumn="0" w:lastColumn="0" w:oddVBand="0" w:evenVBand="0" w:oddHBand="1" w:evenHBand="0" w:firstRowFirstColumn="0" w:firstRowLastColumn="0" w:lastRowFirstColumn="0" w:lastRowLastColumn="0"/>
-            </w:pPr>
-          </w:p>
+          <w:p/>
         </w:tc>
         <w:tc>
           <w:tcPr>
@@ -2439,17 +2301,12 @@
             <w:gridSpan w:val="2"/>
             <w:vMerge/>
           </w:tcPr>
-          <w:p>
-            <w:pPr>
-              <w:cnfStyle w:val="000000100000" w:firstRow="0" w:lastRow="0" w:firstColumn="0" w:lastColumn="0" w:oddVBand="0" w:evenVBand="0" w:oddHBand="1" w:evenHBand="0" w:firstRowFirstColumn="0" w:firstRowLastColumn="0" w:lastRowFirstColumn="0" w:lastRowLastColumn="0"/>
-            </w:pPr>
-          </w:p>
+          <w:p/>
         </w:tc>
       </w:tr>
       <w:tr>
         <w:tc>
           <w:tcPr>
-            <w:cnfStyle w:val="001000000000" w:firstRow="0" w:lastRow="0" w:firstColumn="1" w:lastColumn="0" w:oddVBand="0" w:evenVBand="0" w:oddHBand="0" w:evenHBand="0" w:firstRowFirstColumn="0" w:firstRowLastColumn="0" w:lastRowFirstColumn="0" w:lastRowLastColumn="0"/>
             <w:tcW w:w="650" w:type="dxa"/>
             <w:gridSpan w:val="2"/>
           </w:tcPr>
@@ -2467,7 +2324,6 @@
           </w:tcPr>
           <w:p>
             <w:pPr>
-              <w:cnfStyle w:val="000000000000" w:firstRow="0" w:lastRow="0" w:firstColumn="0" w:lastColumn="0" w:oddVBand="0" w:evenVBand="0" w:oddHBand="0" w:evenHBand="0" w:firstRowFirstColumn="0" w:firstRowLastColumn="0" w:lastRowFirstColumn="0" w:lastRowLastColumn="0"/>
               <w:rPr>
                 <w:rStyle w:val="QuelltextZeichen"/>
               </w:rPr>
@@ -2485,9 +2341,6 @@
             <w:tcW w:w="1856" w:type="dxa"/>
           </w:tcPr>
           <w:p>
-            <w:pPr>
-              <w:cnfStyle w:val="000000000000" w:firstRow="0" w:lastRow="0" w:firstColumn="0" w:lastColumn="0" w:oddVBand="0" w:evenVBand="0" w:oddHBand="0" w:evenHBand="0" w:firstRowFirstColumn="0" w:firstRowLastColumn="0" w:lastRowFirstColumn="0" w:lastRowLastColumn="0"/>
-            </w:pPr>
             <w:proofErr w:type="spellStart"/>
             <w:r>
               <w:t>string</w:t>
@@ -2508,11 +2361,7 @@
             <w:tcW w:w="1322" w:type="dxa"/>
             <w:gridSpan w:val="2"/>
           </w:tcPr>
-          <w:p>
-            <w:pPr>
-              <w:cnfStyle w:val="000000000000" w:firstRow="0" w:lastRow="0" w:firstColumn="0" w:lastColumn="0" w:oddVBand="0" w:evenVBand="0" w:oddHBand="0" w:evenHBand="0" w:firstRowFirstColumn="0" w:firstRowLastColumn="0" w:lastRowFirstColumn="0" w:lastRowLastColumn="0"/>
-            </w:pPr>
-          </w:p>
+          <w:p/>
         </w:tc>
         <w:tc>
           <w:tcPr>
@@ -2520,11 +2369,7 @@
             <w:gridSpan w:val="2"/>
             <w:vMerge/>
           </w:tcPr>
-          <w:p>
-            <w:pPr>
-              <w:cnfStyle w:val="000000000000" w:firstRow="0" w:lastRow="0" w:firstColumn="0" w:lastColumn="0" w:oddVBand="0" w:evenVBand="0" w:oddHBand="0" w:evenHBand="0" w:firstRowFirstColumn="0" w:firstRowLastColumn="0" w:lastRowFirstColumn="0" w:lastRowLastColumn="0"/>
-            </w:pPr>
-          </w:p>
+          <w:p/>
         </w:tc>
       </w:tr>
       <w:tr>
@@ -2533,29 +2378,268 @@
         </w:trPr>
         <w:tc>
           <w:tcPr>
+            <w:tcW w:w="399" w:type="dxa"/>
+          </w:tcPr>
+          <w:p>
+            <w:pPr>
+              <w:rPr>
+                <w:rStyle w:val="QuelltextZeichen"/>
+              </w:rPr>
+            </w:pPr>
+          </w:p>
+        </w:tc>
+        <w:tc>
+          <w:tcPr>
+            <w:tcW w:w="1590" w:type="dxa"/>
+            <w:gridSpan w:val="2"/>
+          </w:tcPr>
+          <w:p>
+            <w:pPr>
+              <w:rPr>
+                <w:rStyle w:val="QuelltextZeichen"/>
+              </w:rPr>
+            </w:pPr>
+          </w:p>
+        </w:tc>
+        <w:tc>
+          <w:tcPr>
+            <w:tcW w:w="1856" w:type="dxa"/>
+          </w:tcPr>
+          <w:p/>
+        </w:tc>
+        <w:tc>
+          <w:tcPr>
+            <w:tcW w:w="1322" w:type="dxa"/>
+            <w:gridSpan w:val="2"/>
+          </w:tcPr>
+          <w:p/>
+        </w:tc>
+        <w:tc>
+          <w:tcPr>
+            <w:tcW w:w="3895" w:type="dxa"/>
+            <w:gridSpan w:val="2"/>
+          </w:tcPr>
+          <w:p/>
+        </w:tc>
+      </w:tr>
+    </w:tbl>
+    <w:p/>
+    <w:p/>
+    <w:p>
+      <w:pPr>
+        <w:pStyle w:val="berschrift2"/>
+      </w:pPr>
+      <w:r>
+        <w:t>Mutation Handler</w:t>
+      </w:r>
+    </w:p>
+    <w:p>
+      <w:pPr>
+        <w:pStyle w:val="berschrift3"/>
+      </w:pPr>
+      <w:proofErr w:type="spellStart"/>
+      <w:r>
+        <w:t>Registrieerung</w:t>
+      </w:r>
+      <w:proofErr w:type="spellEnd"/>
+    </w:p>
+    <w:p>
+      <w:pPr>
+        <w:pStyle w:val="Quelltexteingerckt"/>
+      </w:pPr>
+      <w:r>
+        <w:t>Window.onMutation = reaction;</w:t>
+      </w:r>
+    </w:p>
+    <w:p>
+      <w:pPr>
+        <w:pStyle w:val="Quelltexteingerckt"/>
+      </w:pPr>
+      <w:r>
+        <w:t>Window.onMutation = [reaction1, reaction2, …];</w:t>
+      </w:r>
+    </w:p>
+    <w:p>
+      <w:pPr>
+        <w:pStyle w:val="berschrift3"/>
+      </w:pPr>
+      <w:proofErr w:type="spellStart"/>
+      <w:r>
+        <w:t>Reaction</w:t>
+      </w:r>
+      <w:proofErr w:type="spellEnd"/>
+      <w:r>
+        <w:t xml:space="preserve"> </w:t>
+      </w:r>
+      <w:proofErr w:type="spellStart"/>
+      <w:r>
+        <w:t>Object</w:t>
+      </w:r>
+      <w:proofErr w:type="spellEnd"/>
+    </w:p>
+    <w:tbl>
+      <w:tblPr>
+        <w:tblStyle w:val="Listentabelle4Akzent1"/>
+        <w:tblW w:w="0" w:type="auto"/>
+        <w:tblLook w:val="04A0" w:firstRow="1" w:lastRow="0" w:firstColumn="1" w:lastColumn="0" w:noHBand="0" w:noVBand="1"/>
+      </w:tblPr>
+      <w:tblGrid>
+        <w:gridCol w:w="421"/>
+        <w:gridCol w:w="1568"/>
+        <w:gridCol w:w="1856"/>
+        <w:gridCol w:w="545"/>
+        <w:gridCol w:w="777"/>
+        <w:gridCol w:w="640"/>
+        <w:gridCol w:w="3255"/>
+      </w:tblGrid>
+      <w:tr>
+        <w:trPr>
+          <w:cnfStyle w:val="100000000000" w:firstRow="1" w:lastRow="0" w:firstColumn="0" w:lastColumn="0" w:oddVBand="0" w:evenVBand="0" w:oddHBand="0" w:evenHBand="0" w:firstRowFirstColumn="0" w:firstRowLastColumn="0" w:lastRowFirstColumn="0" w:lastRowLastColumn="0"/>
+        </w:trPr>
+        <w:tc>
+          <w:tcPr>
             <w:cnfStyle w:val="001000000000" w:firstRow="0" w:lastRow="0" w:firstColumn="1" w:lastColumn="0" w:oddVBand="0" w:evenVBand="0" w:oddHBand="0" w:evenHBand="0" w:firstRowFirstColumn="0" w:firstRowLastColumn="0" w:lastRowFirstColumn="0" w:lastRowLastColumn="0"/>
-            <w:tcW w:w="399" w:type="dxa"/>
-          </w:tcPr>
-          <w:p>
-            <w:pPr>
-              <w:rPr>
-                <w:rStyle w:val="QuelltextZeichen"/>
-              </w:rPr>
-            </w:pPr>
-          </w:p>
-        </w:tc>
-        <w:tc>
-          <w:tcPr>
-            <w:tcW w:w="1590" w:type="dxa"/>
-            <w:gridSpan w:val="2"/>
+            <w:tcW w:w="1989" w:type="dxa"/>
+            <w:gridSpan w:val="2"/>
+          </w:tcPr>
+          <w:p>
+            <w:r>
+              <w:t>Name</w:t>
+            </w:r>
+          </w:p>
+        </w:tc>
+        <w:tc>
+          <w:tcPr>
+            <w:tcW w:w="2401" w:type="dxa"/>
+            <w:gridSpan w:val="2"/>
+          </w:tcPr>
+          <w:p>
+            <w:pPr>
+              <w:cnfStyle w:val="100000000000" w:firstRow="1" w:lastRow="0" w:firstColumn="0" w:lastColumn="0" w:oddVBand="0" w:evenVBand="0" w:oddHBand="0" w:evenHBand="0" w:firstRowFirstColumn="0" w:firstRowLastColumn="0" w:lastRowFirstColumn="0" w:lastRowLastColumn="0"/>
+            </w:pPr>
+            <w:r>
+              <w:t>Typ</w:t>
+            </w:r>
+          </w:p>
+        </w:tc>
+        <w:tc>
+          <w:tcPr>
+            <w:tcW w:w="1417" w:type="dxa"/>
+            <w:gridSpan w:val="2"/>
+          </w:tcPr>
+          <w:p>
+            <w:pPr>
+              <w:cnfStyle w:val="100000000000" w:firstRow="1" w:lastRow="0" w:firstColumn="0" w:lastColumn="0" w:oddVBand="0" w:evenVBand="0" w:oddHBand="0" w:evenHBand="0" w:firstRowFirstColumn="0" w:firstRowLastColumn="0" w:lastRowFirstColumn="0" w:lastRowLastColumn="0"/>
+            </w:pPr>
+            <w:proofErr w:type="spellStart"/>
+            <w:r>
+              <w:t>Defaultwert</w:t>
+            </w:r>
+            <w:proofErr w:type="spellEnd"/>
+          </w:p>
+        </w:tc>
+        <w:tc>
+          <w:tcPr>
+            <w:tcW w:w="3255" w:type="dxa"/>
+          </w:tcPr>
+          <w:p>
+            <w:pPr>
+              <w:cnfStyle w:val="100000000000" w:firstRow="1" w:lastRow="0" w:firstColumn="0" w:lastColumn="0" w:oddVBand="0" w:evenVBand="0" w:oddHBand="0" w:evenHBand="0" w:firstRowFirstColumn="0" w:firstRowLastColumn="0" w:lastRowFirstColumn="0" w:lastRowLastColumn="0"/>
+            </w:pPr>
+            <w:r>
+              <w:t>Beschreibung</w:t>
+            </w:r>
+          </w:p>
+        </w:tc>
+      </w:tr>
+      <w:tr>
+        <w:trPr>
+          <w:cnfStyle w:val="000000100000" w:firstRow="0" w:lastRow="0" w:firstColumn="0" w:lastColumn="0" w:oddVBand="0" w:evenVBand="0" w:oddHBand="1" w:evenHBand="0" w:firstRowFirstColumn="0" w:firstRowLastColumn="0" w:lastRowFirstColumn="0" w:lastRowLastColumn="0"/>
+        </w:trPr>
+        <w:tc>
+          <w:tcPr>
+            <w:cnfStyle w:val="001000000000" w:firstRow="0" w:lastRow="0" w:firstColumn="1" w:lastColumn="0" w:oddVBand="0" w:evenVBand="0" w:oddHBand="0" w:evenHBand="0" w:firstRowFirstColumn="0" w:firstRowLastColumn="0" w:lastRowFirstColumn="0" w:lastRowLastColumn="0"/>
+            <w:tcW w:w="1989" w:type="dxa"/>
+            <w:gridSpan w:val="2"/>
+          </w:tcPr>
+          <w:p>
+            <w:pPr>
+              <w:rPr>
+                <w:rStyle w:val="QuelltextZeichen"/>
+              </w:rPr>
+            </w:pPr>
+            <w:r>
+              <w:rPr>
+                <w:rStyle w:val="QuelltextZeichen"/>
+              </w:rPr>
+              <w:t>selector</w:t>
+            </w:r>
+          </w:p>
+        </w:tc>
+        <w:tc>
+          <w:tcPr>
+            <w:tcW w:w="1856" w:type="dxa"/>
           </w:tcPr>
           <w:p>
             <w:pPr>
               <w:cnfStyle w:val="000000100000" w:firstRow="0" w:lastRow="0" w:firstColumn="0" w:lastColumn="0" w:oddVBand="0" w:evenVBand="0" w:oddHBand="1" w:evenHBand="0" w:firstRowFirstColumn="0" w:firstRowLastColumn="0" w:lastRowFirstColumn="0" w:lastRowLastColumn="0"/>
-              <w:rPr>
-                <w:rStyle w:val="QuelltextZeichen"/>
-              </w:rPr>
-            </w:pPr>
+            </w:pPr>
+            <w:r>
+              <w:t>String</w:t>
+            </w:r>
+          </w:p>
+        </w:tc>
+        <w:tc>
+          <w:tcPr>
+            <w:tcW w:w="1322" w:type="dxa"/>
+            <w:gridSpan w:val="2"/>
+          </w:tcPr>
+          <w:p>
+            <w:pPr>
+              <w:cnfStyle w:val="000000100000" w:firstRow="0" w:lastRow="0" w:firstColumn="0" w:lastColumn="0" w:oddVBand="0" w:evenVBand="0" w:oddHBand="1" w:evenHBand="0" w:firstRowFirstColumn="0" w:firstRowLastColumn="0" w:lastRowFirstColumn="0" w:lastRowLastColumn="0"/>
+            </w:pPr>
+          </w:p>
+        </w:tc>
+        <w:tc>
+          <w:tcPr>
+            <w:tcW w:w="3895" w:type="dxa"/>
+            <w:gridSpan w:val="2"/>
+          </w:tcPr>
+          <w:p>
+            <w:pPr>
+              <w:cnfStyle w:val="000000100000" w:firstRow="0" w:lastRow="0" w:firstColumn="0" w:lastColumn="0" w:oddVBand="0" w:evenVBand="0" w:oddHBand="1" w:evenHBand="0" w:firstRowFirstColumn="0" w:firstRowLastColumn="0" w:lastRowFirstColumn="0" w:lastRowLastColumn="0"/>
+            </w:pPr>
+            <w:r>
+              <w:t>CSS-</w:t>
+            </w:r>
+            <w:proofErr w:type="spellStart"/>
+            <w:r>
+              <w:t>Selector</w:t>
+            </w:r>
+            <w:proofErr w:type="spellEnd"/>
+          </w:p>
+        </w:tc>
+      </w:tr>
+      <w:tr>
+        <w:tc>
+          <w:tcPr>
+            <w:cnfStyle w:val="001000000000" w:firstRow="0" w:lastRow="0" w:firstColumn="1" w:lastColumn="0" w:oddVBand="0" w:evenVBand="0" w:oddHBand="0" w:evenHBand="0" w:firstRowFirstColumn="0" w:firstRowLastColumn="0" w:lastRowFirstColumn="0" w:lastRowLastColumn="0"/>
+            <w:tcW w:w="1989" w:type="dxa"/>
+            <w:gridSpan w:val="2"/>
+          </w:tcPr>
+          <w:p>
+            <w:pPr>
+              <w:rPr>
+                <w:rStyle w:val="QuelltextZeichen"/>
+              </w:rPr>
+            </w:pPr>
+            <w:r>
+              <w:rPr>
+                <w:rStyle w:val="QuelltextZeichen"/>
+              </w:rPr>
+              <w:lastRenderedPageBreak/>
+              <w:t>Filter</w:t>
+            </w:r>
           </w:p>
         </w:tc>
         <w:tc>
@@ -2564,8 +2648,82 @@
           </w:tcPr>
           <w:p>
             <w:pPr>
+              <w:cnfStyle w:val="000000000000" w:firstRow="0" w:lastRow="0" w:firstColumn="0" w:lastColumn="0" w:oddVBand="0" w:evenVBand="0" w:oddHBand="0" w:evenHBand="0" w:firstRowFirstColumn="0" w:firstRowLastColumn="0" w:lastRowFirstColumn="0" w:lastRowLastColumn="0"/>
+            </w:pPr>
+            <w:proofErr w:type="spellStart"/>
+            <w:r>
+              <w:t>Function</w:t>
+            </w:r>
+            <w:proofErr w:type="spellEnd"/>
+          </w:p>
+        </w:tc>
+        <w:tc>
+          <w:tcPr>
+            <w:tcW w:w="1322" w:type="dxa"/>
+            <w:gridSpan w:val="2"/>
+          </w:tcPr>
+          <w:p>
+            <w:pPr>
+              <w:cnfStyle w:val="000000000000" w:firstRow="0" w:lastRow="0" w:firstColumn="0" w:lastColumn="0" w:oddVBand="0" w:evenVBand="0" w:oddHBand="0" w:evenHBand="0" w:firstRowFirstColumn="0" w:firstRowLastColumn="0" w:lastRowFirstColumn="0" w:lastRowLastColumn="0"/>
+            </w:pPr>
+          </w:p>
+        </w:tc>
+        <w:tc>
+          <w:tcPr>
+            <w:tcW w:w="3895" w:type="dxa"/>
+            <w:gridSpan w:val="2"/>
+          </w:tcPr>
+          <w:p>
+            <w:pPr>
+              <w:cnfStyle w:val="000000000000" w:firstRow="0" w:lastRow="0" w:firstColumn="0" w:lastColumn="0" w:oddVBand="0" w:evenVBand="0" w:oddHBand="0" w:evenHBand="0" w:firstRowFirstColumn="0" w:firstRowLastColumn="0" w:lastRowFirstColumn="0" w:lastRowLastColumn="0"/>
+            </w:pPr>
+            <w:proofErr w:type="spellStart"/>
+            <w:r>
+              <w:t>Filterfun</w:t>
+            </w:r>
+            <w:r>
+              <w:t>k</w:t>
+            </w:r>
+            <w:r>
+              <w:t>iton</w:t>
+            </w:r>
+            <w:proofErr w:type="spellEnd"/>
+            <w:r>
+              <w:t xml:space="preserve"> zur weiteren Einschränkung der betroffenen Elemente</w:t>
+            </w:r>
+          </w:p>
+        </w:tc>
+      </w:tr>
+      <w:tr>
+        <w:trPr>
+          <w:cnfStyle w:val="000000100000" w:firstRow="0" w:lastRow="0" w:firstColumn="0" w:lastColumn="0" w:oddVBand="0" w:evenVBand="0" w:oddHBand="1" w:evenHBand="0" w:firstRowFirstColumn="0" w:firstRowLastColumn="0" w:lastRowFirstColumn="0" w:lastRowLastColumn="0"/>
+        </w:trPr>
+        <w:tc>
+          <w:tcPr>
+            <w:cnfStyle w:val="001000000000" w:firstRow="0" w:lastRow="0" w:firstColumn="1" w:lastColumn="0" w:oddVBand="0" w:evenVBand="0" w:oddHBand="0" w:evenHBand="0" w:firstRowFirstColumn="0" w:firstRowLastColumn="0" w:lastRowFirstColumn="0" w:lastRowLastColumn="0"/>
+            <w:tcW w:w="1989" w:type="dxa"/>
+            <w:gridSpan w:val="2"/>
+          </w:tcPr>
+          <w:p>
+            <w:r>
+              <w:rPr>
+                <w:rStyle w:val="QuelltextZeichen"/>
+              </w:rPr>
+              <w:t>className</w:t>
+            </w:r>
+          </w:p>
+        </w:tc>
+        <w:tc>
+          <w:tcPr>
+            <w:tcW w:w="1856" w:type="dxa"/>
+          </w:tcPr>
+          <w:p>
+            <w:pPr>
               <w:cnfStyle w:val="000000100000" w:firstRow="0" w:lastRow="0" w:firstColumn="0" w:lastColumn="0" w:oddVBand="0" w:evenVBand="0" w:oddHBand="1" w:evenHBand="0" w:firstRowFirstColumn="0" w:firstRowLastColumn="0" w:lastRowFirstColumn="0" w:lastRowLastColumn="0"/>
             </w:pPr>
+            <w:r>
+              <w:t>String</w:t>
+            </w:r>
           </w:p>
         </w:tc>
         <w:tc>
@@ -2587,6 +2745,190 @@
           <w:p>
             <w:pPr>
               <w:cnfStyle w:val="000000100000" w:firstRow="0" w:lastRow="0" w:firstColumn="0" w:lastColumn="0" w:oddVBand="0" w:evenVBand="0" w:oddHBand="1" w:evenHBand="0" w:firstRowFirstColumn="0" w:firstRowLastColumn="0" w:lastRowFirstColumn="0" w:lastRowLastColumn="0"/>
+            </w:pPr>
+            <w:r>
+              <w:t>Klassenliste, wird zur bestehenden Klassenliste hinzugefügt</w:t>
+            </w:r>
+          </w:p>
+        </w:tc>
+      </w:tr>
+      <w:tr>
+        <w:tc>
+          <w:tcPr>
+            <w:cnfStyle w:val="001000000000" w:firstRow="0" w:lastRow="0" w:firstColumn="1" w:lastColumn="0" w:oddVBand="0" w:evenVBand="0" w:oddHBand="0" w:evenHBand="0" w:firstRowFirstColumn="0" w:firstRowLastColumn="0" w:lastRowFirstColumn="0" w:lastRowLastColumn="0"/>
+            <w:tcW w:w="1989" w:type="dxa"/>
+            <w:gridSpan w:val="2"/>
+          </w:tcPr>
+          <w:p>
+            <w:r>
+              <w:rPr>
+                <w:rStyle w:val="QuelltextZeichen"/>
+              </w:rPr>
+              <w:t>Style</w:t>
+            </w:r>
+          </w:p>
+        </w:tc>
+        <w:tc>
+          <w:tcPr>
+            <w:tcW w:w="1856" w:type="dxa"/>
+          </w:tcPr>
+          <w:p>
+            <w:pPr>
+              <w:cnfStyle w:val="000000000000" w:firstRow="0" w:lastRow="0" w:firstColumn="0" w:lastColumn="0" w:oddVBand="0" w:evenVBand="0" w:oddHBand="0" w:evenHBand="0" w:firstRowFirstColumn="0" w:firstRowLastColumn="0" w:lastRowFirstColumn="0" w:lastRowLastColumn="0"/>
+            </w:pPr>
+            <w:proofErr w:type="spellStart"/>
+            <w:r>
+              <w:t>string</w:t>
+            </w:r>
+            <w:proofErr w:type="spellEnd"/>
+          </w:p>
+        </w:tc>
+        <w:tc>
+          <w:tcPr>
+            <w:tcW w:w="1322" w:type="dxa"/>
+            <w:gridSpan w:val="2"/>
+          </w:tcPr>
+          <w:p>
+            <w:pPr>
+              <w:cnfStyle w:val="000000000000" w:firstRow="0" w:lastRow="0" w:firstColumn="0" w:lastColumn="0" w:oddVBand="0" w:evenVBand="0" w:oddHBand="0" w:evenHBand="0" w:firstRowFirstColumn="0" w:firstRowLastColumn="0" w:lastRowFirstColumn="0" w:lastRowLastColumn="0"/>
+            </w:pPr>
+          </w:p>
+        </w:tc>
+        <w:tc>
+          <w:tcPr>
+            <w:tcW w:w="3895" w:type="dxa"/>
+            <w:gridSpan w:val="2"/>
+          </w:tcPr>
+          <w:p>
+            <w:pPr>
+              <w:cnfStyle w:val="000000000000" w:firstRow="0" w:lastRow="0" w:firstColumn="0" w:lastColumn="0" w:oddVBand="0" w:evenVBand="0" w:oddHBand="0" w:evenHBand="0" w:firstRowFirstColumn="0" w:firstRowLastColumn="0" w:lastRowFirstColumn="0" w:lastRowLastColumn="0"/>
+            </w:pPr>
+            <w:r>
+              <w:t>Styles</w:t>
+            </w:r>
+          </w:p>
+        </w:tc>
+      </w:tr>
+      <w:tr>
+        <w:trPr>
+          <w:cnfStyle w:val="000000100000" w:firstRow="0" w:lastRow="0" w:firstColumn="0" w:lastColumn="0" w:oddVBand="0" w:evenVBand="0" w:oddHBand="1" w:evenHBand="0" w:firstRowFirstColumn="0" w:firstRowLastColumn="0" w:lastRowFirstColumn="0" w:lastRowLastColumn="0"/>
+        </w:trPr>
+        <w:tc>
+          <w:tcPr>
+            <w:cnfStyle w:val="001000000000" w:firstRow="0" w:lastRow="0" w:firstColumn="1" w:lastColumn="0" w:oddVBand="0" w:evenVBand="0" w:oddHBand="0" w:evenHBand="0" w:firstRowFirstColumn="0" w:firstRowLastColumn="0" w:lastRowFirstColumn="0" w:lastRowLastColumn="0"/>
+            <w:tcW w:w="1989" w:type="dxa"/>
+            <w:gridSpan w:val="2"/>
+          </w:tcPr>
+          <w:p>
+            <w:pPr>
+              <w:rPr>
+                <w:rStyle w:val="QuelltextZeichen"/>
+              </w:rPr>
+            </w:pPr>
+            <w:r>
+              <w:rPr>
+                <w:rStyle w:val="QuelltextZeichen"/>
+              </w:rPr>
+              <w:t>Callback</w:t>
+            </w:r>
+          </w:p>
+        </w:tc>
+        <w:tc>
+          <w:tcPr>
+            <w:tcW w:w="1856" w:type="dxa"/>
+          </w:tcPr>
+          <w:p>
+            <w:pPr>
+              <w:cnfStyle w:val="000000100000" w:firstRow="0" w:lastRow="0" w:firstColumn="0" w:lastColumn="0" w:oddVBand="0" w:evenVBand="0" w:oddHBand="1" w:evenHBand="0" w:firstRowFirstColumn="0" w:firstRowLastColumn="0" w:lastRowFirstColumn="0" w:lastRowLastColumn="0"/>
+            </w:pPr>
+            <w:proofErr w:type="spellStart"/>
+            <w:r>
+              <w:t>Function</w:t>
+            </w:r>
+            <w:proofErr w:type="spellEnd"/>
+          </w:p>
+        </w:tc>
+        <w:tc>
+          <w:tcPr>
+            <w:tcW w:w="1322" w:type="dxa"/>
+            <w:gridSpan w:val="2"/>
+          </w:tcPr>
+          <w:p>
+            <w:pPr>
+              <w:cnfStyle w:val="000000100000" w:firstRow="0" w:lastRow="0" w:firstColumn="0" w:lastColumn="0" w:oddVBand="0" w:evenVBand="0" w:oddHBand="1" w:evenHBand="0" w:firstRowFirstColumn="0" w:firstRowLastColumn="0" w:lastRowFirstColumn="0" w:lastRowLastColumn="0"/>
+            </w:pPr>
+          </w:p>
+        </w:tc>
+        <w:tc>
+          <w:tcPr>
+            <w:tcW w:w="3895" w:type="dxa"/>
+            <w:gridSpan w:val="2"/>
+          </w:tcPr>
+          <w:p>
+            <w:pPr>
+              <w:cnfStyle w:val="000000100000" w:firstRow="0" w:lastRow="0" w:firstColumn="0" w:lastColumn="0" w:oddVBand="0" w:evenVBand="0" w:oddHBand="1" w:evenHBand="0" w:firstRowFirstColumn="0" w:firstRowLastColumn="0" w:lastRowFirstColumn="0" w:lastRowLastColumn="0"/>
+            </w:pPr>
+          </w:p>
+        </w:tc>
+      </w:tr>
+      <w:tr>
+        <w:tc>
+          <w:tcPr>
+            <w:cnfStyle w:val="001000000000" w:firstRow="0" w:lastRow="0" w:firstColumn="1" w:lastColumn="0" w:oddVBand="0" w:evenVBand="0" w:oddHBand="0" w:evenHBand="0" w:firstRowFirstColumn="0" w:firstRowLastColumn="0" w:lastRowFirstColumn="0" w:lastRowLastColumn="0"/>
+            <w:tcW w:w="421" w:type="dxa"/>
+          </w:tcPr>
+          <w:p>
+            <w:pPr>
+              <w:rPr>
+                <w:rStyle w:val="QuelltextZeichen"/>
+                <w:b w:val="0"/>
+                <w:bCs w:val="0"/>
+              </w:rPr>
+            </w:pPr>
+          </w:p>
+        </w:tc>
+        <w:tc>
+          <w:tcPr>
+            <w:tcW w:w="1568" w:type="dxa"/>
+          </w:tcPr>
+          <w:p>
+            <w:pPr>
+              <w:cnfStyle w:val="000000000000" w:firstRow="0" w:lastRow="0" w:firstColumn="0" w:lastColumn="0" w:oddVBand="0" w:evenVBand="0" w:oddHBand="0" w:evenHBand="0" w:firstRowFirstColumn="0" w:firstRowLastColumn="0" w:lastRowFirstColumn="0" w:lastRowLastColumn="0"/>
+              <w:rPr>
+                <w:rStyle w:val="QuelltextZeichen"/>
+              </w:rPr>
+            </w:pPr>
+          </w:p>
+        </w:tc>
+        <w:tc>
+          <w:tcPr>
+            <w:tcW w:w="1856" w:type="dxa"/>
+          </w:tcPr>
+          <w:p>
+            <w:pPr>
+              <w:cnfStyle w:val="000000000000" w:firstRow="0" w:lastRow="0" w:firstColumn="0" w:lastColumn="0" w:oddVBand="0" w:evenVBand="0" w:oddHBand="0" w:evenHBand="0" w:firstRowFirstColumn="0" w:firstRowLastColumn="0" w:lastRowFirstColumn="0" w:lastRowLastColumn="0"/>
+            </w:pPr>
+          </w:p>
+        </w:tc>
+        <w:tc>
+          <w:tcPr>
+            <w:tcW w:w="1322" w:type="dxa"/>
+            <w:gridSpan w:val="2"/>
+          </w:tcPr>
+          <w:p>
+            <w:pPr>
+              <w:cnfStyle w:val="000000000000" w:firstRow="0" w:lastRow="0" w:firstColumn="0" w:lastColumn="0" w:oddVBand="0" w:evenVBand="0" w:oddHBand="0" w:evenHBand="0" w:firstRowFirstColumn="0" w:firstRowLastColumn="0" w:lastRowFirstColumn="0" w:lastRowLastColumn="0"/>
+            </w:pPr>
+          </w:p>
+        </w:tc>
+        <w:tc>
+          <w:tcPr>
+            <w:tcW w:w="3895" w:type="dxa"/>
+            <w:gridSpan w:val="2"/>
+          </w:tcPr>
+          <w:p>
+            <w:pPr>
+              <w:cnfStyle w:val="000000000000" w:firstRow="0" w:lastRow="0" w:firstColumn="0" w:lastColumn="0" w:oddVBand="0" w:evenVBand="0" w:oddHBand="0" w:evenHBand="0" w:firstRowFirstColumn="0" w:firstRowLastColumn="0" w:lastRowFirstColumn="0" w:lastRowLastColumn="0"/>
             </w:pPr>
           </w:p>
         </w:tc>
@@ -2626,35 +2968,35 @@
         <v:path o:extrusionok="f" gradientshapeok="t" o:connecttype="rect"/>
         <o:lock v:ext="edit" aspectratio="t"/>
       </v:shapetype>
-      <v:shape id="_x0000_i4216" type="#_x0000_t75" alt="Beschreibung: D:\Projekte\Word-UI\Icons\FrageB.png" style="width:13.9pt;height:13.9pt;visibility:visible;mso-wrap-style:square" o:bullet="t">
+      <v:shape id="_x0000_i1096" type="#_x0000_t75" alt="Beschreibung: D:\Projekte\Word-UI\Icons\FrageB.png" style="width:13.9pt;height:13.9pt;visibility:visible;mso-wrap-style:square" o:bullet="t">
         <v:imagedata r:id="rId1" o:title="FrageB"/>
       </v:shape>
     </w:pict>
   </w:numPicBullet>
   <w:numPicBullet w:numPicBulletId="1">
     <w:pict>
-      <v:shape id="_x0000_i4217" type="#_x0000_t75" alt="Beschreibung: D:\Projekte\Word-UI\Icons\Verboten.png" style="width:11.2pt;height:11.2pt;visibility:visible;mso-wrap-style:square" o:bullet="t">
+      <v:shape id="_x0000_i1097" type="#_x0000_t75" alt="Beschreibung: D:\Projekte\Word-UI\Icons\Verboten.png" style="width:11.3pt;height:11.3pt;visibility:visible;mso-wrap-style:square" o:bullet="t">
         <v:imagedata r:id="rId2" o:title="Verboten"/>
       </v:shape>
     </w:pict>
   </w:numPicBullet>
   <w:numPicBullet w:numPicBulletId="2">
     <w:pict>
-      <v:shape id="_x0000_i4218" type="#_x0000_t75" alt="Beschreibung: 120px-Crystal_Clear_action_info" style="width:13.65pt;height:13.65pt;visibility:visible;mso-wrap-style:square" o:bullet="t">
+      <v:shape id="_x0000_i1098" type="#_x0000_t75" alt="Beschreibung: 120px-Crystal_Clear_action_info" style="width:13.7pt;height:13.7pt;visibility:visible;mso-wrap-style:square" o:bullet="t">
         <v:imagedata r:id="rId3" o:title="120px-Crystal_Clear_action_info"/>
       </v:shape>
     </w:pict>
   </w:numPicBullet>
   <w:numPicBullet w:numPicBulletId="3">
     <w:pict>
-      <v:shape id="_x0000_i4219" type="#_x0000_t75" alt="Beschreibung: 120px-Nuvola_apps_important" style="width:90pt;height:75.25pt;visibility:visible;mso-wrap-style:square;mso-width-percent:0;mso-height-percent:0;mso-wrap-distance-left:9pt;mso-wrap-distance-top:0;mso-wrap-distance-right:9pt;mso-wrap-distance-bottom:0;mso-position-horizontal:right;mso-position-horizontal-relative:page;mso-position-vertical:absolute;mso-position-vertical-relative:text;mso-width-percent:0;mso-height-percent:0;mso-width-relative:page;mso-height-relative:page" o:allowincell="f" o:bullet="t">
+      <v:shape id="_x0000_i1099" type="#_x0000_t75" alt="Beschreibung: 120px-Nuvola_apps_important" style="width:90pt;height:75.1pt;visibility:visible;mso-wrap-style:square;mso-width-percent:0;mso-height-percent:0;mso-wrap-distance-left:9pt;mso-wrap-distance-top:0;mso-wrap-distance-right:9pt;mso-wrap-distance-bottom:0;mso-position-horizontal:right;mso-position-horizontal-relative:page;mso-position-vertical:absolute;mso-position-vertical-relative:text;mso-width-percent:0;mso-height-percent:0;mso-width-relative:page;mso-height-relative:page" o:allowincell="f" o:bullet="t">
         <v:imagedata r:id="rId4" o:title="120px-Nuvola_apps_important"/>
       </v:shape>
     </w:pict>
   </w:numPicBullet>
   <w:numPicBullet w:numPicBulletId="4">
     <w:pict>
-      <v:shape id="_x0000_i4220" type="#_x0000_t75" alt="Beschreibung: 120px-Crystal_Clear_app_ktip" style="width:13.65pt;height:13.65pt;visibility:visible;mso-wrap-style:square" o:bullet="t">
+      <v:shape id="_x0000_i1100" type="#_x0000_t75" alt="Beschreibung: 120px-Crystal_Clear_app_ktip" style="width:13.7pt;height:13.7pt;visibility:visible;mso-wrap-style:square" o:bullet="t">
         <v:imagedata r:id="rId5" o:title="120px-Crystal_Clear_app_ktip"/>
       </v:shape>
     </w:pict>
@@ -2662,7 +3004,7 @@
   <w:abstractNum w:abstractNumId="0" w15:restartNumberingAfterBreak="0">
     <w:nsid w:val="FFFFFF7C"/>
     <w:multiLevelType w:val="singleLevel"/>
-    <w:tmpl w:val="968A999A"/>
+    <w:tmpl w:val="373C4266"/>
     <w:lvl w:ilvl="0">
       <w:start w:val="1"/>
       <w:numFmt w:val="decimal"/>
@@ -2679,7 +3021,7 @@
   <w:abstractNum w:abstractNumId="1" w15:restartNumberingAfterBreak="0">
     <w:nsid w:val="FFFFFF7D"/>
     <w:multiLevelType w:val="singleLevel"/>
-    <w:tmpl w:val="E2905B86"/>
+    <w:tmpl w:val="22D46B98"/>
     <w:lvl w:ilvl="0">
       <w:start w:val="1"/>
       <w:numFmt w:val="decimal"/>
@@ -2696,7 +3038,7 @@
   <w:abstractNum w:abstractNumId="2" w15:restartNumberingAfterBreak="0">
     <w:nsid w:val="FFFFFF7E"/>
     <w:multiLevelType w:val="singleLevel"/>
-    <w:tmpl w:val="5472E932"/>
+    <w:tmpl w:val="8C0E75F2"/>
     <w:lvl w:ilvl="0">
       <w:start w:val="1"/>
       <w:numFmt w:val="decimal"/>
@@ -2713,7 +3055,7 @@
   <w:abstractNum w:abstractNumId="3" w15:restartNumberingAfterBreak="0">
     <w:nsid w:val="FFFFFF7F"/>
     <w:multiLevelType w:val="singleLevel"/>
-    <w:tmpl w:val="39DAC07E"/>
+    <w:tmpl w:val="55505BF0"/>
     <w:lvl w:ilvl="0">
       <w:start w:val="1"/>
       <w:numFmt w:val="decimal"/>
@@ -2810,7 +3152,7 @@
   <w:abstractNum w:abstractNumId="8" w15:restartNumberingAfterBreak="0">
     <w:nsid w:val="FFFFFF88"/>
     <w:multiLevelType w:val="singleLevel"/>
-    <w:tmpl w:val="B9881072"/>
+    <w:tmpl w:val="E76CABB8"/>
     <w:lvl w:ilvl="0">
       <w:start w:val="1"/>
       <w:numFmt w:val="decimal"/>
@@ -3505,6 +3847,118 @@
     </w:lvl>
   </w:abstractNum>
   <w:abstractNum w:abstractNumId="16" w15:restartNumberingAfterBreak="0">
+    <w:nsid w:val="550614AB"/>
+    <w:multiLevelType w:val="hybridMultilevel"/>
+    <w:tmpl w:val="8852455C"/>
+    <w:lvl w:ilvl="0" w:tplc="EB604FFA">
+      <w:numFmt w:val="bullet"/>
+      <w:lvlText w:val="-"/>
+      <w:lvlJc w:val="left"/>
+      <w:pPr>
+        <w:ind w:left="720" w:hanging="360"/>
+      </w:pPr>
+      <w:rPr>
+        <w:rFonts w:ascii="Calibri" w:eastAsiaTheme="minorHAnsi" w:hAnsi="Calibri" w:cs="Calibri" w:hint="default"/>
+      </w:rPr>
+    </w:lvl>
+    <w:lvl w:ilvl="1" w:tplc="04070003" w:tentative="1">
+      <w:start w:val="1"/>
+      <w:numFmt w:val="bullet"/>
+      <w:lvlText w:val="o"/>
+      <w:lvlJc w:val="left"/>
+      <w:pPr>
+        <w:ind w:left="1440" w:hanging="360"/>
+      </w:pPr>
+      <w:rPr>
+        <w:rFonts w:ascii="Courier New" w:hAnsi="Courier New" w:cs="Courier New" w:hint="default"/>
+      </w:rPr>
+    </w:lvl>
+    <w:lvl w:ilvl="2" w:tplc="04070005" w:tentative="1">
+      <w:start w:val="1"/>
+      <w:numFmt w:val="bullet"/>
+      <w:lvlText w:val=""/>
+      <w:lvlJc w:val="left"/>
+      <w:pPr>
+        <w:ind w:left="2160" w:hanging="360"/>
+      </w:pPr>
+      <w:rPr>
+        <w:rFonts w:ascii="Wingdings" w:hAnsi="Wingdings" w:hint="default"/>
+      </w:rPr>
+    </w:lvl>
+    <w:lvl w:ilvl="3" w:tplc="04070001" w:tentative="1">
+      <w:start w:val="1"/>
+      <w:numFmt w:val="bullet"/>
+      <w:lvlText w:val=""/>
+      <w:lvlJc w:val="left"/>
+      <w:pPr>
+        <w:ind w:left="2880" w:hanging="360"/>
+      </w:pPr>
+      <w:rPr>
+        <w:rFonts w:ascii="Symbol" w:hAnsi="Symbol" w:hint="default"/>
+      </w:rPr>
+    </w:lvl>
+    <w:lvl w:ilvl="4" w:tplc="04070003" w:tentative="1">
+      <w:start w:val="1"/>
+      <w:numFmt w:val="bullet"/>
+      <w:lvlText w:val="o"/>
+      <w:lvlJc w:val="left"/>
+      <w:pPr>
+        <w:ind w:left="3600" w:hanging="360"/>
+      </w:pPr>
+      <w:rPr>
+        <w:rFonts w:ascii="Courier New" w:hAnsi="Courier New" w:cs="Courier New" w:hint="default"/>
+      </w:rPr>
+    </w:lvl>
+    <w:lvl w:ilvl="5" w:tplc="04070005" w:tentative="1">
+      <w:start w:val="1"/>
+      <w:numFmt w:val="bullet"/>
+      <w:lvlText w:val=""/>
+      <w:lvlJc w:val="left"/>
+      <w:pPr>
+        <w:ind w:left="4320" w:hanging="360"/>
+      </w:pPr>
+      <w:rPr>
+        <w:rFonts w:ascii="Wingdings" w:hAnsi="Wingdings" w:hint="default"/>
+      </w:rPr>
+    </w:lvl>
+    <w:lvl w:ilvl="6" w:tplc="04070001" w:tentative="1">
+      <w:start w:val="1"/>
+      <w:numFmt w:val="bullet"/>
+      <w:lvlText w:val=""/>
+      <w:lvlJc w:val="left"/>
+      <w:pPr>
+        <w:ind w:left="5040" w:hanging="360"/>
+      </w:pPr>
+      <w:rPr>
+        <w:rFonts w:ascii="Symbol" w:hAnsi="Symbol" w:hint="default"/>
+      </w:rPr>
+    </w:lvl>
+    <w:lvl w:ilvl="7" w:tplc="04070003" w:tentative="1">
+      <w:start w:val="1"/>
+      <w:numFmt w:val="bullet"/>
+      <w:lvlText w:val="o"/>
+      <w:lvlJc w:val="left"/>
+      <w:pPr>
+        <w:ind w:left="5760" w:hanging="360"/>
+      </w:pPr>
+      <w:rPr>
+        <w:rFonts w:ascii="Courier New" w:hAnsi="Courier New" w:cs="Courier New" w:hint="default"/>
+      </w:rPr>
+    </w:lvl>
+    <w:lvl w:ilvl="8" w:tplc="04070005" w:tentative="1">
+      <w:start w:val="1"/>
+      <w:numFmt w:val="bullet"/>
+      <w:lvlText w:val=""/>
+      <w:lvlJc w:val="left"/>
+      <w:pPr>
+        <w:ind w:left="6480" w:hanging="360"/>
+      </w:pPr>
+      <w:rPr>
+        <w:rFonts w:ascii="Wingdings" w:hAnsi="Wingdings" w:hint="default"/>
+      </w:rPr>
+    </w:lvl>
+  </w:abstractNum>
+  <w:abstractNum w:abstractNumId="17" w15:restartNumberingAfterBreak="0">
     <w:nsid w:val="55F96656"/>
     <w:multiLevelType w:val="hybridMultilevel"/>
     <w:tmpl w:val="4DF89644"/>
@@ -3646,7 +4100,7 @@
       </w:rPr>
     </w:lvl>
   </w:abstractNum>
-  <w:abstractNum w:abstractNumId="17" w15:restartNumberingAfterBreak="0">
+  <w:abstractNum w:abstractNumId="18" w15:restartNumberingAfterBreak="0">
     <w:nsid w:val="67945A3D"/>
     <w:multiLevelType w:val="hybridMultilevel"/>
     <w:tmpl w:val="39C81E56"/>
@@ -3788,7 +4242,7 @@
       </w:rPr>
     </w:lvl>
   </w:abstractNum>
-  <w:abstractNum w:abstractNumId="18" w15:restartNumberingAfterBreak="0">
+  <w:abstractNum w:abstractNumId="19" w15:restartNumberingAfterBreak="0">
     <w:nsid w:val="6FE90C42"/>
     <w:multiLevelType w:val="singleLevel"/>
     <w:tmpl w:val="C81A1868"/>
@@ -3811,7 +4265,7 @@
       </w:rPr>
     </w:lvl>
   </w:abstractNum>
-  <w:abstractNum w:abstractNumId="19" w15:restartNumberingAfterBreak="0">
+  <w:abstractNum w:abstractNumId="20" w15:restartNumberingAfterBreak="0">
     <w:nsid w:val="708E3C11"/>
     <w:multiLevelType w:val="singleLevel"/>
     <w:tmpl w:val="1230FA4A"/>
@@ -3833,7 +4287,7 @@
       </w:rPr>
     </w:lvl>
   </w:abstractNum>
-  <w:abstractNum w:abstractNumId="20" w15:restartNumberingAfterBreak="0">
+  <w:abstractNum w:abstractNumId="21" w15:restartNumberingAfterBreak="0">
     <w:nsid w:val="78396449"/>
     <w:multiLevelType w:val="singleLevel"/>
     <w:tmpl w:val="014ACF74"/>
@@ -3855,7 +4309,7 @@
       </w:rPr>
     </w:lvl>
   </w:abstractNum>
-  <w:abstractNum w:abstractNumId="21" w15:restartNumberingAfterBreak="0">
+  <w:abstractNum w:abstractNumId="22" w15:restartNumberingAfterBreak="0">
     <w:nsid w:val="7A54322E"/>
     <w:multiLevelType w:val="singleLevel"/>
     <w:tmpl w:val="1E728740"/>
@@ -3887,25 +4341,25 @@
     <w:abstractNumId w:val="7"/>
   </w:num>
   <w:num w:numId="4" w16cid:durableId="598173472">
-    <w:abstractNumId w:val="18"/>
+    <w:abstractNumId w:val="19"/>
   </w:num>
   <w:num w:numId="5" w16cid:durableId="634720502">
     <w:abstractNumId w:val="6"/>
   </w:num>
   <w:num w:numId="6" w16cid:durableId="417290591">
-    <w:abstractNumId w:val="20"/>
+    <w:abstractNumId w:val="21"/>
   </w:num>
   <w:num w:numId="7" w16cid:durableId="829634626">
     <w:abstractNumId w:val="5"/>
   </w:num>
   <w:num w:numId="8" w16cid:durableId="1001741786">
-    <w:abstractNumId w:val="21"/>
+    <w:abstractNumId w:val="22"/>
   </w:num>
   <w:num w:numId="9" w16cid:durableId="1981492385">
     <w:abstractNumId w:val="4"/>
   </w:num>
   <w:num w:numId="10" w16cid:durableId="198051277">
-    <w:abstractNumId w:val="19"/>
+    <w:abstractNumId w:val="20"/>
   </w:num>
   <w:num w:numId="11" w16cid:durableId="830217222">
     <w:abstractNumId w:val="13"/>
@@ -3914,7 +4368,7 @@
     <w:abstractNumId w:val="12"/>
   </w:num>
   <w:num w:numId="13" w16cid:durableId="1488520869">
-    <w:abstractNumId w:val="16"/>
+    <w:abstractNumId w:val="17"/>
   </w:num>
   <w:num w:numId="14" w16cid:durableId="634719061">
     <w:abstractNumId w:val="14"/>
@@ -3926,7 +4380,7 @@
     <w:abstractNumId w:val="15"/>
   </w:num>
   <w:num w:numId="17" w16cid:durableId="1211989766">
-    <w:abstractNumId w:val="16"/>
+    <w:abstractNumId w:val="17"/>
   </w:num>
   <w:num w:numId="18" w16cid:durableId="952133193">
     <w:abstractNumId w:val="15"/>
@@ -3944,7 +4398,7 @@
     <w:abstractNumId w:val="14"/>
   </w:num>
   <w:num w:numId="23" w16cid:durableId="1110736781">
-    <w:abstractNumId w:val="16"/>
+    <w:abstractNumId w:val="17"/>
   </w:num>
   <w:num w:numId="24" w16cid:durableId="1439326543">
     <w:abstractNumId w:val="15"/>
@@ -3953,7 +4407,7 @@
     <w:abstractNumId w:val="15"/>
   </w:num>
   <w:num w:numId="26" w16cid:durableId="1797749532">
-    <w:abstractNumId w:val="17"/>
+    <w:abstractNumId w:val="18"/>
   </w:num>
   <w:num w:numId="27" w16cid:durableId="1183713826">
     <w:abstractNumId w:val="13"/>
@@ -3968,7 +4422,7 @@
     <w:abstractNumId w:val="11"/>
   </w:num>
   <w:num w:numId="31" w16cid:durableId="591279127">
-    <w:abstractNumId w:val="18"/>
+    <w:abstractNumId w:val="19"/>
   </w:num>
   <w:num w:numId="32" w16cid:durableId="91124201">
     <w:abstractNumId w:val="8"/>
@@ -3984,6 +4438,9 @@
   </w:num>
   <w:num w:numId="36" w16cid:durableId="789973372">
     <w:abstractNumId w:val="0"/>
+  </w:num>
+  <w:num w:numId="37" w16cid:durableId="833491247">
+    <w:abstractNumId w:val="16"/>
   </w:num>
 </w:numbering>
 </file>

</xml_diff>

<commit_message>
refactoring Mutation-Handling + optimizations for readout and key-handler
</commit_message>
<xml_diff>
--- a/doc/doku.docx
+++ b/doc/doku.docx
@@ -635,6 +635,26 @@
         <w:t>Registrierung</w:t>
       </w:r>
       <w:proofErr w:type="spellEnd"/>
+    </w:p>
+    <w:p>
+      <w:pPr>
+        <w:pStyle w:val="Quelltexteingerckt"/>
+        <w:rPr>
+          <w:lang w:val="en-US"/>
+        </w:rPr>
+      </w:pPr>
+      <w:r>
+        <w:rPr>
+          <w:lang w:val="en-US"/>
+        </w:rPr>
+        <w:t>w</w:t>
+      </w:r>
+      <w:r>
+        <w:rPr>
+          <w:lang w:val="en-US"/>
+        </w:rPr>
+        <w:t>indow.registerForReadOut('selectors', options);</w:t>
+      </w:r>
     </w:p>
     <w:p>
       <w:pPr>
@@ -729,6 +749,7 @@
               <w:rPr>
                 <w:rStyle w:val="QuelltextZeichen"/>
               </w:rPr>
+              <w:lastRenderedPageBreak/>
               <w:t>p</w:t>
             </w:r>
             <w:r>
@@ -790,7 +811,6 @@
               <w:rPr>
                 <w:rStyle w:val="QuelltextZeichen"/>
               </w:rPr>
-              <w:lastRenderedPageBreak/>
               <w:t>r</w:t>
             </w:r>
             <w:r>
@@ -2101,10 +2121,7 @@
               </w:numPr>
             </w:pPr>
             <w:r>
-              <w:t>[</w:t>
-            </w:r>
-            <w:r>
-              <w:t>{</w:t>
+              <w:t>[{</w:t>
             </w:r>
             <w:proofErr w:type="spellStart"/>
             <w:proofErr w:type="gramStart"/>
@@ -2117,10 +2134,92 @@
             </w:r>
             <w:proofErr w:type="spellEnd"/>
             <w:r>
-              <w:t>}</w:t>
-            </w:r>
-            <w:r>
-              <w:t>, …]</w:t>
+              <w:t>}, …]</w:t>
+            </w:r>
+          </w:p>
+          <w:p>
+            <w:r>
+              <w:t xml:space="preserve">Wenn die Funktion mit der Syntax </w:t>
+            </w:r>
+            <w:r>
+              <w:br/>
+            </w:r>
+            <w:proofErr w:type="spellStart"/>
+            <w:r>
+              <w:t>function</w:t>
+            </w:r>
+            <w:proofErr w:type="spellEnd"/>
+            <w:r>
+              <w:t>(</w:t>
+            </w:r>
+            <w:proofErr w:type="spellStart"/>
+            <w:r>
+              <w:t>node</w:t>
+            </w:r>
+            <w:proofErr w:type="spellEnd"/>
+            <w:proofErr w:type="gramStart"/>
+            <w:r>
+              <w:t>){</w:t>
+            </w:r>
+            <w:proofErr w:type="gramEnd"/>
+            <w:r>
+              <w:t>…}</w:t>
+            </w:r>
+          </w:p>
+          <w:p>
+            <w:r>
+              <w:t xml:space="preserve">Definiert wird, </w:t>
+            </w:r>
+            <w:proofErr w:type="gramStart"/>
+            <w:r>
+              <w:t>stehen  innerhalb</w:t>
+            </w:r>
+            <w:proofErr w:type="gramEnd"/>
+            <w:r>
+              <w:t xml:space="preserve"> der Funktion die Methoden</w:t>
+            </w:r>
+          </w:p>
+          <w:p>
+            <w:r>
+              <w:tab/>
+            </w:r>
+            <w:proofErr w:type="spellStart"/>
+            <w:r>
+              <w:t>this.default</w:t>
+            </w:r>
+            <w:proofErr w:type="spellEnd"/>
+            <w:r>
+              <w:t>(</w:t>
+            </w:r>
+            <w:proofErr w:type="spellStart"/>
+            <w:r>
+              <w:t>node</w:t>
+            </w:r>
+            <w:proofErr w:type="spellEnd"/>
+            <w:r>
+              <w:t xml:space="preserve">) </w:t>
+            </w:r>
+          </w:p>
+          <w:p>
+            <w:r>
+              <w:t>und die Eigenschaft</w:t>
+            </w:r>
+          </w:p>
+          <w:p>
+            <w:r>
+              <w:tab/>
+            </w:r>
+            <w:proofErr w:type="spellStart"/>
+            <w:proofErr w:type="gramStart"/>
+            <w:r>
+              <w:t>this.format</w:t>
+            </w:r>
+            <w:proofErr w:type="spellEnd"/>
+            <w:proofErr w:type="gramEnd"/>
+          </w:p>
+          <w:p>
+            <w:r>
+              <w:t>zur Verfügung.</w:t>
             </w:r>
           </w:p>
         </w:tc>
@@ -2430,6 +2529,7 @@
         <w:pStyle w:val="berschrift2"/>
       </w:pPr>
       <w:r>
+        <w:lastRenderedPageBreak/>
         <w:t>Mutation Handler</w:t>
       </w:r>
     </w:p>
@@ -2637,7 +2737,6 @@
               <w:rPr>
                 <w:rStyle w:val="QuelltextZeichen"/>
               </w:rPr>
-              <w:lastRenderedPageBreak/>
               <w:t>Filter</w:t>
             </w:r>
           </w:p>
@@ -2968,35 +3067,35 @@
         <v:path o:extrusionok="f" gradientshapeok="t" o:connecttype="rect"/>
         <o:lock v:ext="edit" aspectratio="t"/>
       </v:shapetype>
-      <v:shape id="_x0000_i1096" type="#_x0000_t75" alt="Beschreibung: D:\Projekte\Word-UI\Icons\FrageB.png" style="width:13.9pt;height:13.9pt;visibility:visible;mso-wrap-style:square" o:bullet="t">
+      <v:shape id="_x0000_i1226" type="#_x0000_t75" alt="Beschreibung: D:\Projekte\Word-UI\Icons\FrageB.png" style="width:13.9pt;height:13.9pt;visibility:visible;mso-wrap-style:square" o:bullet="t">
         <v:imagedata r:id="rId1" o:title="FrageB"/>
       </v:shape>
     </w:pict>
   </w:numPicBullet>
   <w:numPicBullet w:numPicBulletId="1">
     <w:pict>
-      <v:shape id="_x0000_i1097" type="#_x0000_t75" alt="Beschreibung: D:\Projekte\Word-UI\Icons\Verboten.png" style="width:11.3pt;height:11.3pt;visibility:visible;mso-wrap-style:square" o:bullet="t">
+      <v:shape id="_x0000_i1227" type="#_x0000_t75" alt="Beschreibung: D:\Projekte\Word-UI\Icons\Verboten.png" style="width:11.3pt;height:11.3pt;visibility:visible;mso-wrap-style:square" o:bullet="t">
         <v:imagedata r:id="rId2" o:title="Verboten"/>
       </v:shape>
     </w:pict>
   </w:numPicBullet>
   <w:numPicBullet w:numPicBulletId="2">
     <w:pict>
-      <v:shape id="_x0000_i1098" type="#_x0000_t75" alt="Beschreibung: 120px-Crystal_Clear_action_info" style="width:13.7pt;height:13.7pt;visibility:visible;mso-wrap-style:square" o:bullet="t">
+      <v:shape id="_x0000_i1228" type="#_x0000_t75" alt="Beschreibung: 120px-Crystal_Clear_action_info" style="width:13.7pt;height:13.7pt;visibility:visible;mso-wrap-style:square" o:bullet="t">
         <v:imagedata r:id="rId3" o:title="120px-Crystal_Clear_action_info"/>
       </v:shape>
     </w:pict>
   </w:numPicBullet>
   <w:numPicBullet w:numPicBulletId="3">
     <w:pict>
-      <v:shape id="_x0000_i1099" type="#_x0000_t75" alt="Beschreibung: 120px-Nuvola_apps_important" style="width:90pt;height:75.1pt;visibility:visible;mso-wrap-style:square;mso-width-percent:0;mso-height-percent:0;mso-wrap-distance-left:9pt;mso-wrap-distance-top:0;mso-wrap-distance-right:9pt;mso-wrap-distance-bottom:0;mso-position-horizontal:right;mso-position-horizontal-relative:page;mso-position-vertical:absolute;mso-position-vertical-relative:text;mso-width-percent:0;mso-height-percent:0;mso-width-relative:page;mso-height-relative:page" o:allowincell="f" o:bullet="t">
+      <v:shape id="_x0000_i1229" type="#_x0000_t75" alt="Beschreibung: 120px-Nuvola_apps_important" style="width:90pt;height:75.1pt;visibility:visible;mso-wrap-style:square;mso-width-percent:0;mso-height-percent:0;mso-wrap-distance-left:9pt;mso-wrap-distance-top:0;mso-wrap-distance-right:9pt;mso-wrap-distance-bottom:0;mso-position-horizontal:right;mso-position-horizontal-relative:page;mso-position-vertical:absolute;mso-position-vertical-relative:text;mso-width-percent:0;mso-height-percent:0;mso-width-relative:page;mso-height-relative:page" o:allowincell="f" o:bullet="t">
         <v:imagedata r:id="rId4" o:title="120px-Nuvola_apps_important"/>
       </v:shape>
     </w:pict>
   </w:numPicBullet>
   <w:numPicBullet w:numPicBulletId="4">
     <w:pict>
-      <v:shape id="_x0000_i1100" type="#_x0000_t75" alt="Beschreibung: 120px-Crystal_Clear_app_ktip" style="width:13.7pt;height:13.7pt;visibility:visible;mso-wrap-style:square" o:bullet="t">
+      <v:shape id="_x0000_i1230" type="#_x0000_t75" alt="Beschreibung: 120px-Crystal_Clear_app_ktip" style="width:13.7pt;height:13.7pt;visibility:visible;mso-wrap-style:square" o:bullet="t">
         <v:imagedata r:id="rId5" o:title="120px-Crystal_Clear_app_ktip"/>
       </v:shape>
     </w:pict>

</xml_diff>

<commit_message>
readout: custom extractor can nor return node or node-collection
</commit_message>
<xml_diff>
--- a/doc/doku.docx
+++ b/doc/doku.docx
@@ -647,13 +647,7 @@
         <w:rPr>
           <w:lang w:val="en-US"/>
         </w:rPr>
-        <w:t>w</w:t>
-      </w:r>
-      <w:r>
-        <w:rPr>
-          <w:lang w:val="en-US"/>
-        </w:rPr>
-        <w:t>indow.registerForReadOut('selectors', options);</w:t>
+        <w:t>window.registerForReadOut('selectors', options);</w:t>
       </w:r>
     </w:p>
     <w:p>
@@ -1772,11 +1766,9 @@
             <w:tcW w:w="1856" w:type="dxa"/>
           </w:tcPr>
           <w:p>
-            <w:proofErr w:type="spellStart"/>
-            <w:r>
-              <w:t>sString</w:t>
-            </w:r>
-            <w:proofErr w:type="spellEnd"/>
+            <w:r>
+              <w:t>String</w:t>
+            </w:r>
           </w:p>
         </w:tc>
         <w:tc>
@@ -2138,6 +2130,57 @@
             </w:r>
           </w:p>
           <w:p>
+            <w:pPr>
+              <w:pStyle w:val="Listenabsatz"/>
+              <w:numPr>
+                <w:ilvl w:val="0"/>
+                <w:numId w:val="37"/>
+              </w:numPr>
+            </w:pPr>
+            <w:proofErr w:type="spellStart"/>
+            <w:r>
+              <w:t>Node</w:t>
+            </w:r>
+            <w:proofErr w:type="spellEnd"/>
+          </w:p>
+          <w:p>
+            <w:pPr>
+              <w:pStyle w:val="Listenabsatz"/>
+              <w:numPr>
+                <w:ilvl w:val="0"/>
+                <w:numId w:val="37"/>
+              </w:numPr>
+            </w:pPr>
+            <w:r>
+              <w:t>[</w:t>
+            </w:r>
+            <w:proofErr w:type="spellStart"/>
+            <w:r>
+              <w:t>Node</w:t>
+            </w:r>
+            <w:proofErr w:type="spellEnd"/>
+            <w:r>
+              <w:t>, …]</w:t>
+            </w:r>
+          </w:p>
+          <w:p>
+            <w:pPr>
+              <w:pStyle w:val="Listenabsatz"/>
+              <w:numPr>
+                <w:ilvl w:val="0"/>
+                <w:numId w:val="37"/>
+              </w:numPr>
+            </w:pPr>
+            <w:proofErr w:type="spellStart"/>
+            <w:r>
+              <w:t>NodeList</w:t>
+            </w:r>
+            <w:proofErr w:type="spellEnd"/>
+            <w:r>
+              <w:tab/>
+            </w:r>
+          </w:p>
+          <w:p>
             <w:r>
               <w:t xml:space="preserve">Wenn die Funktion mit der Syntax </w:t>
             </w:r>
@@ -2310,18 +2353,25 @@
             <w:r>
               <w:t xml:space="preserve">und </w:t>
             </w:r>
-            <w:proofErr w:type="spellStart"/>
             <w:proofErr w:type="gramStart"/>
             <w:r>
+              <w:rPr>
+                <w:rStyle w:val="QuelltextZeichen"/>
+              </w:rPr>
               <w:t>replacement</w:t>
             </w:r>
-            <w:proofErr w:type="spellEnd"/>
             <w:r>
               <w:t>,</w:t>
             </w:r>
             <w:proofErr w:type="gramEnd"/>
             <w:r>
-              <w:t xml:space="preserve"> oder ein Array mit entsprechenden Objekten. Siehe </w:t>
+              <w:t xml:space="preserve"> oder ein Array mit </w:t>
+            </w:r>
+            <w:r>
+              <w:t>ebensolchen</w:t>
+            </w:r>
+            <w:r>
+              <w:t xml:space="preserve"> Objekten. Siehe </w:t>
             </w:r>
             <w:r>
               <w:rPr>
@@ -2529,7 +2579,6 @@
         <w:pStyle w:val="berschrift2"/>
       </w:pPr>
       <w:r>
-        <w:lastRenderedPageBreak/>
         <w:t>Mutation Handler</w:t>
       </w:r>
     </w:p>
@@ -3067,35 +3116,35 @@
         <v:path o:extrusionok="f" gradientshapeok="t" o:connecttype="rect"/>
         <o:lock v:ext="edit" aspectratio="t"/>
       </v:shapetype>
-      <v:shape id="_x0000_i1226" type="#_x0000_t75" alt="Beschreibung: D:\Projekte\Word-UI\Icons\FrageB.png" style="width:13.9pt;height:13.9pt;visibility:visible;mso-wrap-style:square" o:bullet="t">
+      <v:shape id="_x0000_i1136" type="#_x0000_t75" alt="Beschreibung: D:\Projekte\Word-UI\Icons\FrageB.png" style="width:13.9pt;height:13.9pt;visibility:visible;mso-wrap-style:square" o:bullet="t">
         <v:imagedata r:id="rId1" o:title="FrageB"/>
       </v:shape>
     </w:pict>
   </w:numPicBullet>
   <w:numPicBullet w:numPicBulletId="1">
     <w:pict>
-      <v:shape id="_x0000_i1227" type="#_x0000_t75" alt="Beschreibung: D:\Projekte\Word-UI\Icons\Verboten.png" style="width:11.3pt;height:11.3pt;visibility:visible;mso-wrap-style:square" o:bullet="t">
+      <v:shape id="_x0000_i1137" type="#_x0000_t75" alt="Beschreibung: D:\Projekte\Word-UI\Icons\Verboten.png" style="width:11.3pt;height:11.3pt;visibility:visible;mso-wrap-style:square" o:bullet="t">
         <v:imagedata r:id="rId2" o:title="Verboten"/>
       </v:shape>
     </w:pict>
   </w:numPicBullet>
   <w:numPicBullet w:numPicBulletId="2">
     <w:pict>
-      <v:shape id="_x0000_i1228" type="#_x0000_t75" alt="Beschreibung: 120px-Crystal_Clear_action_info" style="width:13.7pt;height:13.7pt;visibility:visible;mso-wrap-style:square" o:bullet="t">
+      <v:shape id="_x0000_i1138" type="#_x0000_t75" alt="Beschreibung: 120px-Crystal_Clear_action_info" style="width:13.7pt;height:13.7pt;visibility:visible;mso-wrap-style:square" o:bullet="t">
         <v:imagedata r:id="rId3" o:title="120px-Crystal_Clear_action_info"/>
       </v:shape>
     </w:pict>
   </w:numPicBullet>
   <w:numPicBullet w:numPicBulletId="3">
     <w:pict>
-      <v:shape id="_x0000_i1229" type="#_x0000_t75" alt="Beschreibung: 120px-Nuvola_apps_important" style="width:90pt;height:75.1pt;visibility:visible;mso-wrap-style:square;mso-width-percent:0;mso-height-percent:0;mso-wrap-distance-left:9pt;mso-wrap-distance-top:0;mso-wrap-distance-right:9pt;mso-wrap-distance-bottom:0;mso-position-horizontal:right;mso-position-horizontal-relative:page;mso-position-vertical:absolute;mso-position-vertical-relative:text;mso-width-percent:0;mso-height-percent:0;mso-width-relative:page;mso-height-relative:page" o:allowincell="f" o:bullet="t">
+      <v:shape id="_x0000_i1139" type="#_x0000_t75" alt="Beschreibung: 120px-Nuvola_apps_important" style="width:90pt;height:75.1pt;visibility:visible;mso-wrap-style:square;mso-width-percent:0;mso-height-percent:0;mso-wrap-distance-left:9pt;mso-wrap-distance-top:0;mso-wrap-distance-right:9pt;mso-wrap-distance-bottom:0;mso-position-horizontal:right;mso-position-horizontal-relative:page;mso-position-vertical:absolute;mso-position-vertical-relative:text;mso-width-percent:0;mso-height-percent:0;mso-width-relative:page;mso-height-relative:page" o:allowincell="f" o:bullet="t">
         <v:imagedata r:id="rId4" o:title="120px-Nuvola_apps_important"/>
       </v:shape>
     </w:pict>
   </w:numPicBullet>
   <w:numPicBullet w:numPicBulletId="4">
     <w:pict>
-      <v:shape id="_x0000_i1230" type="#_x0000_t75" alt="Beschreibung: 120px-Crystal_Clear_app_ktip" style="width:13.7pt;height:13.7pt;visibility:visible;mso-wrap-style:square" o:bullet="t">
+      <v:shape id="_x0000_i1140" type="#_x0000_t75" alt="Beschreibung: 120px-Crystal_Clear_app_ktip" style="width:13.7pt;height:13.7pt;visibility:visible;mso-wrap-style:square" o:bullet="t">
         <v:imagedata r:id="rId5" o:title="120px-Crystal_Clear_app_ktip"/>
       </v:shape>
     </w:pict>

</xml_diff>

<commit_message>
event-listeners for mutation handling + some optimizations
</commit_message>
<xml_diff>
--- a/doc/doku.docx
+++ b/doc/doku.docx
@@ -62,7 +62,15 @@
       </w:r>
       <w:r>
         <w:br/>
-        <w:t>Der Inhalt dieser Datei wird im Tampermonkey-Plugin direkt eingefügt. Alle weiteren Dateien sind hier referenziert und werden automatisch geladen und aktualisiert.</w:t>
+        <w:t xml:space="preserve">Der Inhalt dieser Datei wird im </w:t>
+      </w:r>
+      <w:proofErr w:type="spellStart"/>
+      <w:r>
+        <w:t>Tampermonkey</w:t>
+      </w:r>
+      <w:proofErr w:type="spellEnd"/>
+      <w:r>
+        <w:t>-Plugin direkt eingefügt. Alle weiteren Dateien sind hier referenziert und werden automatisch geladen und aktualisiert.</w:t>
       </w:r>
     </w:p>
     <w:p>
@@ -91,7 +99,15 @@
       </w:r>
       <w:r>
         <w:br/>
-        <w:t>Hier werden alle UI Erweiterungen, wie z.B. Key-Handler oder Vorlesefunktionien registriert.</w:t>
+        <w:t xml:space="preserve">Hier werden alle UI Erweiterungen, wie z.B. Key-Handler oder </w:t>
+      </w:r>
+      <w:proofErr w:type="spellStart"/>
+      <w:r>
+        <w:t>Vorlesefunktionien</w:t>
+      </w:r>
+      <w:proofErr w:type="spellEnd"/>
+      <w:r>
+        <w:t xml:space="preserve"> registriert.</w:t>
       </w:r>
     </w:p>
     <w:p>
@@ -568,11 +584,19 @@
           <w:lang w:val="en-US"/>
         </w:rPr>
       </w:pPr>
+      <w:proofErr w:type="spellStart"/>
       <w:r>
         <w:rPr>
           <w:lang w:val="en-US"/>
         </w:rPr>
-        <w:t>Globale Module</w:t>
+        <w:t>Globale</w:t>
+      </w:r>
+      <w:proofErr w:type="spellEnd"/>
+      <w:r>
+        <w:rPr>
+          <w:lang w:val="en-US"/>
+        </w:rPr>
+        <w:t xml:space="preserve"> Module</w:t>
       </w:r>
     </w:p>
     <w:p>
@@ -596,12 +620,14 @@
           <w:lang w:val="en-US"/>
         </w:rPr>
       </w:pPr>
+      <w:proofErr w:type="spellStart"/>
       <w:r>
         <w:rPr>
           <w:lang w:val="en-US"/>
         </w:rPr>
         <w:t>Registrierung</w:t>
       </w:r>
+      <w:proofErr w:type="spellEnd"/>
     </w:p>
     <w:p>
       <w:pPr>
@@ -673,9 +699,11 @@
             <w:gridSpan w:val="2"/>
           </w:tcPr>
           <w:p>
+            <w:proofErr w:type="spellStart"/>
             <w:r>
               <w:t>Defaultwert</w:t>
             </w:r>
+            <w:proofErr w:type="spellEnd"/>
           </w:p>
         </w:tc>
         <w:tc>
@@ -724,9 +752,11 @@
             <w:tcW w:w="1856" w:type="dxa"/>
           </w:tcPr>
           <w:p>
+            <w:proofErr w:type="spellStart"/>
             <w:r>
               <w:t>float</w:t>
             </w:r>
+            <w:proofErr w:type="spellEnd"/>
           </w:p>
         </w:tc>
         <w:tc>
@@ -783,9 +813,11 @@
             <w:tcW w:w="1856" w:type="dxa"/>
           </w:tcPr>
           <w:p>
+            <w:proofErr w:type="spellStart"/>
             <w:r>
               <w:t>Float</w:t>
             </w:r>
+            <w:proofErr w:type="spellEnd"/>
           </w:p>
         </w:tc>
         <w:tc>
@@ -834,9 +866,11 @@
             <w:tcW w:w="1856" w:type="dxa"/>
           </w:tcPr>
           <w:p>
+            <w:proofErr w:type="spellStart"/>
             <w:r>
               <w:t>Float</w:t>
             </w:r>
+            <w:proofErr w:type="spellEnd"/>
           </w:p>
         </w:tc>
         <w:tc>
@@ -882,9 +916,11 @@
             <w:tcW w:w="1856" w:type="dxa"/>
           </w:tcPr>
           <w:p>
+            <w:proofErr w:type="spellStart"/>
             <w:r>
               <w:t>string</w:t>
             </w:r>
+            <w:proofErr w:type="spellEnd"/>
           </w:p>
         </w:tc>
         <w:tc>
@@ -938,9 +974,11 @@
             <w:tcW w:w="1856" w:type="dxa"/>
           </w:tcPr>
           <w:p>
+            <w:proofErr w:type="spellStart"/>
             <w:r>
               <w:t>string</w:t>
             </w:r>
+            <w:proofErr w:type="spellEnd"/>
           </w:p>
         </w:tc>
         <w:tc>
@@ -992,9 +1030,11 @@
             <w:tcW w:w="1856" w:type="dxa"/>
           </w:tcPr>
           <w:p>
+            <w:proofErr w:type="spellStart"/>
             <w:r>
               <w:t>string</w:t>
             </w:r>
+            <w:proofErr w:type="spellEnd"/>
           </w:p>
         </w:tc>
         <w:tc>
@@ -1048,12 +1088,14 @@
             <w:tcW w:w="1856" w:type="dxa"/>
           </w:tcPr>
           <w:p>
+            <w:proofErr w:type="spellStart"/>
             <w:r>
               <w:t>b</w:t>
             </w:r>
             <w:r>
               <w:t>oolean</w:t>
             </w:r>
+            <w:proofErr w:type="spellEnd"/>
           </w:p>
         </w:tc>
         <w:tc>
@@ -1062,12 +1104,14 @@
             <w:gridSpan w:val="2"/>
           </w:tcPr>
           <w:p>
+            <w:proofErr w:type="spellStart"/>
             <w:r>
               <w:t>f</w:t>
             </w:r>
             <w:r>
               <w:t>alse</w:t>
             </w:r>
+            <w:proofErr w:type="spellEnd"/>
           </w:p>
         </w:tc>
         <w:tc>
@@ -1107,8 +1151,13 @@
             <w:tcW w:w="1856" w:type="dxa"/>
           </w:tcPr>
           <w:p>
-            <w:r>
-              <w:t>string | Array</w:t>
+            <w:proofErr w:type="spellStart"/>
+            <w:r>
+              <w:t>string</w:t>
+            </w:r>
+            <w:proofErr w:type="spellEnd"/>
+            <w:r>
+              <w:t xml:space="preserve"> | Array</w:t>
             </w:r>
           </w:p>
         </w:tc>
@@ -1129,8 +1178,13 @@
             <w:gridSpan w:val="2"/>
           </w:tcPr>
           <w:p>
-            <w:r>
-              <w:t>Selector(en) für zu ignorierende Unterelemente</w:t>
+            <w:proofErr w:type="spellStart"/>
+            <w:r>
+              <w:t>Selector</w:t>
+            </w:r>
+            <w:proofErr w:type="spellEnd"/>
+            <w:r>
+              <w:t>(en) für zu ignorierende Unterelemente</w:t>
             </w:r>
           </w:p>
         </w:tc>
@@ -1163,8 +1217,13 @@
             <w:tcW w:w="1856" w:type="dxa"/>
           </w:tcPr>
           <w:p>
-            <w:r>
-              <w:t>object | Array</w:t>
+            <w:proofErr w:type="spellStart"/>
+            <w:r>
+              <w:t>object</w:t>
+            </w:r>
+            <w:proofErr w:type="spellEnd"/>
+            <w:r>
+              <w:t xml:space="preserve"> | Array</w:t>
             </w:r>
           </w:p>
         </w:tc>
@@ -1192,7 +1251,15 @@
               </w:rPr>
             </w:pPr>
             <w:r>
-              <w:t xml:space="preserve">Textersetzungen. Der Parameter enthält entweder ein Object mit den Attributen </w:t>
+              <w:t xml:space="preserve">Textersetzungen. Der Parameter enthält entweder ein </w:t>
+            </w:r>
+            <w:proofErr w:type="spellStart"/>
+            <w:r>
+              <w:t>Object</w:t>
+            </w:r>
+            <w:proofErr w:type="spellEnd"/>
+            <w:r>
+              <w:t xml:space="preserve"> mit den Attributen </w:t>
             </w:r>
             <w:r>
               <w:rPr>
@@ -1258,9 +1325,19 @@
             <w:tcW w:w="1856" w:type="dxa"/>
           </w:tcPr>
           <w:p>
-            <w:r>
-              <w:t>string | RegularExpression</w:t>
-            </w:r>
+            <w:proofErr w:type="spellStart"/>
+            <w:r>
+              <w:t>string</w:t>
+            </w:r>
+            <w:proofErr w:type="spellEnd"/>
+            <w:r>
+              <w:t xml:space="preserve"> | </w:t>
+            </w:r>
+            <w:proofErr w:type="spellStart"/>
+            <w:r>
+              <w:t>RegularExpression</w:t>
+            </w:r>
+            <w:proofErr w:type="spellEnd"/>
           </w:p>
         </w:tc>
         <w:tc>
@@ -1319,9 +1396,19 @@
             <w:tcW w:w="1856" w:type="dxa"/>
           </w:tcPr>
           <w:p>
-            <w:r>
-              <w:t>string | function</w:t>
-            </w:r>
+            <w:proofErr w:type="spellStart"/>
+            <w:r>
+              <w:t>string</w:t>
+            </w:r>
+            <w:proofErr w:type="spellEnd"/>
+            <w:r>
+              <w:t xml:space="preserve"> | </w:t>
+            </w:r>
+            <w:proofErr w:type="spellStart"/>
+            <w:r>
+              <w:t>function</w:t>
+            </w:r>
+            <w:proofErr w:type="spellEnd"/>
           </w:p>
         </w:tc>
         <w:tc>
@@ -1403,12 +1490,14 @@
             <w:tcW w:w="1856" w:type="dxa"/>
           </w:tcPr>
           <w:p>
+            <w:proofErr w:type="spellStart"/>
             <w:r>
               <w:t>obje</w:t>
             </w:r>
             <w:r>
               <w:t>ct</w:t>
             </w:r>
+            <w:proofErr w:type="spellEnd"/>
           </w:p>
         </w:tc>
         <w:tc>
@@ -1432,7 +1521,15 @@
               <w:t>Optionen für bestimmte Unterelemente</w:t>
             </w:r>
             <w:r>
-              <w:t>. Die Optionen für ein Unterelement werden mit dem CSS-Selector als Key angegeben.</w:t>
+              <w:t>. Die Optionen für ein Unterelement werden mit dem CSS-</w:t>
+            </w:r>
+            <w:proofErr w:type="spellStart"/>
+            <w:r>
+              <w:t>Selector</w:t>
+            </w:r>
+            <w:proofErr w:type="spellEnd"/>
+            <w:r>
+              <w:t xml:space="preserve"> als Key angegeben.</w:t>
             </w:r>
           </w:p>
         </w:tc>
@@ -1474,9 +1571,11 @@
             <w:tcW w:w="1856" w:type="dxa"/>
           </w:tcPr>
           <w:p>
+            <w:proofErr w:type="spellStart"/>
             <w:r>
               <w:t>float</w:t>
             </w:r>
+            <w:proofErr w:type="spellEnd"/>
           </w:p>
         </w:tc>
         <w:tc>
@@ -1534,9 +1633,11 @@
             <w:tcW w:w="1856" w:type="dxa"/>
           </w:tcPr>
           <w:p>
+            <w:proofErr w:type="spellStart"/>
             <w:r>
               <w:t>float</w:t>
             </w:r>
+            <w:proofErr w:type="spellEnd"/>
           </w:p>
         </w:tc>
         <w:tc>
@@ -1591,9 +1692,11 @@
             <w:tcW w:w="1856" w:type="dxa"/>
           </w:tcPr>
           <w:p>
+            <w:proofErr w:type="spellStart"/>
             <w:r>
               <w:t>float</w:t>
             </w:r>
+            <w:proofErr w:type="spellEnd"/>
           </w:p>
         </w:tc>
         <w:tc>
@@ -1708,9 +1811,11 @@
             <w:tcW w:w="1856" w:type="dxa"/>
           </w:tcPr>
           <w:p>
+            <w:proofErr w:type="spellStart"/>
             <w:r>
               <w:t>string</w:t>
             </w:r>
+            <w:proofErr w:type="spellEnd"/>
           </w:p>
         </w:tc>
         <w:tc>
@@ -1768,9 +1873,11 @@
             <w:tcW w:w="1856" w:type="dxa"/>
           </w:tcPr>
           <w:p>
+            <w:proofErr w:type="spellStart"/>
             <w:r>
               <w:t>string</w:t>
             </w:r>
+            <w:proofErr w:type="spellEnd"/>
           </w:p>
         </w:tc>
         <w:tc>
@@ -1825,9 +1932,11 @@
             <w:tcW w:w="1856" w:type="dxa"/>
           </w:tcPr>
           <w:p>
+            <w:proofErr w:type="spellStart"/>
             <w:r>
               <w:t>string</w:t>
             </w:r>
+            <w:proofErr w:type="spellEnd"/>
           </w:p>
         </w:tc>
         <w:tc>
@@ -1885,9 +1994,11 @@
             <w:tcW w:w="1856" w:type="dxa"/>
           </w:tcPr>
           <w:p>
+            <w:proofErr w:type="spellStart"/>
             <w:r>
               <w:t>function</w:t>
             </w:r>
+            <w:proofErr w:type="spellEnd"/>
           </w:p>
         </w:tc>
         <w:tc>
@@ -1908,7 +2019,23 @@
             </w:r>
             <w:r>
               <w:br/>
-              <w:t>Syntax: extract(node)</w:t>
+              <w:t xml:space="preserve">Syntax: </w:t>
+            </w:r>
+            <w:proofErr w:type="spellStart"/>
+            <w:r>
+              <w:t>extract</w:t>
+            </w:r>
+            <w:proofErr w:type="spellEnd"/>
+            <w:r>
+              <w:t>(</w:t>
+            </w:r>
+            <w:proofErr w:type="spellStart"/>
+            <w:r>
+              <w:t>node</w:t>
+            </w:r>
+            <w:proofErr w:type="spellEnd"/>
+            <w:r>
+              <w:t>)</w:t>
             </w:r>
           </w:p>
           <w:p>
@@ -1949,7 +2076,15 @@
               </w:numPr>
             </w:pPr>
             <w:r>
-              <w:t>{text,pitch,rate,volume}</w:t>
+              <w:t>{</w:t>
+            </w:r>
+            <w:proofErr w:type="spellStart"/>
+            <w:r>
+              <w:t>text,pitch,rate,volume</w:t>
+            </w:r>
+            <w:proofErr w:type="spellEnd"/>
+            <w:r>
+              <w:t>}</w:t>
             </w:r>
           </w:p>
           <w:p>
@@ -1961,7 +2096,15 @@
               </w:numPr>
             </w:pPr>
             <w:r>
-              <w:t>[{text,pitch,rate,volume}, …]</w:t>
+              <w:t>[{</w:t>
+            </w:r>
+            <w:proofErr w:type="spellStart"/>
+            <w:r>
+              <w:t>text,pitch,rate,volume</w:t>
+            </w:r>
+            <w:proofErr w:type="spellEnd"/>
+            <w:r>
+              <w:t>}, …]</w:t>
             </w:r>
           </w:p>
           <w:p>
@@ -2002,9 +2145,11 @@
                 <w:numId w:val="37"/>
               </w:numPr>
             </w:pPr>
+            <w:proofErr w:type="spellStart"/>
             <w:r>
               <w:t>NodeList</w:t>
             </w:r>
+            <w:proofErr w:type="spellEnd"/>
             <w:r>
               <w:tab/>
             </w:r>
@@ -2015,7 +2160,22 @@
             </w:r>
             <w:r>
               <w:br/>
-              <w:t>function(node){…}</w:t>
+            </w:r>
+            <w:proofErr w:type="spellStart"/>
+            <w:r>
+              <w:t>function</w:t>
+            </w:r>
+            <w:proofErr w:type="spellEnd"/>
+            <w:r>
+              <w:t>(</w:t>
+            </w:r>
+            <w:proofErr w:type="spellStart"/>
+            <w:r>
+              <w:t>node</w:t>
+            </w:r>
+            <w:proofErr w:type="spellEnd"/>
+            <w:r>
+              <w:t>){…}</w:t>
             </w:r>
           </w:p>
           <w:p>
@@ -2026,7 +2186,22 @@
           <w:p>
             <w:r>
               <w:tab/>
-              <w:t xml:space="preserve">this.default(node) </w:t>
+            </w:r>
+            <w:proofErr w:type="spellStart"/>
+            <w:r>
+              <w:t>this.default</w:t>
+            </w:r>
+            <w:proofErr w:type="spellEnd"/>
+            <w:r>
+              <w:t>(</w:t>
+            </w:r>
+            <w:proofErr w:type="spellStart"/>
+            <w:r>
+              <w:t>node</w:t>
+            </w:r>
+            <w:proofErr w:type="spellEnd"/>
+            <w:r>
+              <w:t xml:space="preserve">) </w:t>
             </w:r>
           </w:p>
           <w:p>
@@ -2037,8 +2212,12 @@
           <w:p>
             <w:r>
               <w:tab/>
+            </w:r>
+            <w:proofErr w:type="spellStart"/>
+            <w:r>
               <w:t>this.format</w:t>
             </w:r>
+            <w:proofErr w:type="spellEnd"/>
           </w:p>
           <w:p>
             <w:r>
@@ -2084,8 +2263,13 @@
             <w:tcW w:w="1856" w:type="dxa"/>
           </w:tcPr>
           <w:p>
-            <w:r>
-              <w:t>object | Array</w:t>
+            <w:proofErr w:type="spellStart"/>
+            <w:r>
+              <w:t>object</w:t>
+            </w:r>
+            <w:proofErr w:type="spellEnd"/>
+            <w:r>
+              <w:t xml:space="preserve"> | Array</w:t>
             </w:r>
           </w:p>
         </w:tc>
@@ -2109,7 +2293,15 @@
               </w:rPr>
             </w:pPr>
             <w:r>
-              <w:t xml:space="preserve">Textersetzungen. Der Parameter enthält entweder ein Object mit den Attributen </w:t>
+              <w:t xml:space="preserve">Textersetzungen. Der Parameter enthält entweder ein </w:t>
+            </w:r>
+            <w:proofErr w:type="spellStart"/>
+            <w:r>
+              <w:t>Object</w:t>
+            </w:r>
+            <w:proofErr w:type="spellEnd"/>
+            <w:r>
+              <w:t xml:space="preserve"> mit den Attributen </w:t>
             </w:r>
             <w:r>
               <w:rPr>
@@ -2184,9 +2376,19 @@
             <w:tcW w:w="1856" w:type="dxa"/>
           </w:tcPr>
           <w:p>
-            <w:r>
-              <w:t>string | RegularExpression</w:t>
-            </w:r>
+            <w:proofErr w:type="spellStart"/>
+            <w:r>
+              <w:t>string</w:t>
+            </w:r>
+            <w:proofErr w:type="spellEnd"/>
+            <w:r>
+              <w:t xml:space="preserve"> | </w:t>
+            </w:r>
+            <w:proofErr w:type="spellStart"/>
+            <w:r>
+              <w:t>RegularExpression</w:t>
+            </w:r>
+            <w:proofErr w:type="spellEnd"/>
           </w:p>
         </w:tc>
         <w:tc>
@@ -2242,9 +2444,19 @@
             <w:tcW w:w="1856" w:type="dxa"/>
           </w:tcPr>
           <w:p>
-            <w:r>
-              <w:t>string | function</w:t>
-            </w:r>
+            <w:proofErr w:type="spellStart"/>
+            <w:r>
+              <w:t>string</w:t>
+            </w:r>
+            <w:proofErr w:type="spellEnd"/>
+            <w:r>
+              <w:t xml:space="preserve"> | </w:t>
+            </w:r>
+            <w:proofErr w:type="spellStart"/>
+            <w:r>
+              <w:t>function</w:t>
+            </w:r>
+            <w:proofErr w:type="spellEnd"/>
           </w:p>
         </w:tc>
         <w:tc>
@@ -2328,9 +2540,11 @@
       <w:pPr>
         <w:pStyle w:val="berschrift3"/>
       </w:pPr>
+      <w:proofErr w:type="spellStart"/>
       <w:r>
         <w:t>Registrieerung</w:t>
       </w:r>
+      <w:proofErr w:type="spellEnd"/>
     </w:p>
     <w:p>
       <w:pPr>
@@ -2352,9 +2566,19 @@
       <w:pPr>
         <w:pStyle w:val="berschrift3"/>
       </w:pPr>
-      <w:r>
-        <w:t>Reaction Object</w:t>
-      </w:r>
+      <w:proofErr w:type="spellStart"/>
+      <w:r>
+        <w:t>Reaction</w:t>
+      </w:r>
+      <w:proofErr w:type="spellEnd"/>
+      <w:r>
+        <w:t xml:space="preserve"> </w:t>
+      </w:r>
+      <w:proofErr w:type="spellStart"/>
+      <w:r>
+        <w:t>Object</w:t>
+      </w:r>
+      <w:proofErr w:type="spellEnd"/>
     </w:p>
     <w:tbl>
       <w:tblPr>
@@ -2363,10 +2587,10 @@
         <w:tblLook w:val="04A0" w:firstRow="1" w:lastRow="0" w:firstColumn="1" w:lastColumn="0" w:noHBand="0" w:noVBand="1"/>
       </w:tblPr>
       <w:tblGrid>
-        <w:gridCol w:w="2497"/>
-        <w:gridCol w:w="1893"/>
-        <w:gridCol w:w="1559"/>
-        <w:gridCol w:w="3113"/>
+        <w:gridCol w:w="2482"/>
+        <w:gridCol w:w="1878"/>
+        <w:gridCol w:w="1555"/>
+        <w:gridCol w:w="3147"/>
       </w:tblGrid>
       <w:tr>
         <w:trPr>
@@ -2404,9 +2628,11 @@
             <w:pPr>
               <w:cnfStyle w:val="100000000000" w:firstRow="1" w:lastRow="0" w:firstColumn="0" w:lastColumn="0" w:oddVBand="0" w:evenVBand="0" w:oddHBand="0" w:evenHBand="0" w:firstRowFirstColumn="0" w:firstRowLastColumn="0" w:lastRowFirstColumn="0" w:lastRowLastColumn="0"/>
             </w:pPr>
+            <w:proofErr w:type="spellStart"/>
             <w:r>
               <w:t>Defaultwert</w:t>
             </w:r>
+            <w:proofErr w:type="spellEnd"/>
           </w:p>
         </w:tc>
         <w:tc>
@@ -2478,8 +2704,13 @@
               <w:cnfStyle w:val="000000100000" w:firstRow="0" w:lastRow="0" w:firstColumn="0" w:lastColumn="0" w:oddVBand="0" w:evenVBand="0" w:oddHBand="1" w:evenHBand="0" w:firstRowFirstColumn="0" w:firstRowLastColumn="0" w:lastRowFirstColumn="0" w:lastRowLastColumn="0"/>
             </w:pPr>
             <w:r>
-              <w:t>CSS-Selector</w:t>
-            </w:r>
+              <w:t>CSS-</w:t>
+            </w:r>
+            <w:proofErr w:type="spellStart"/>
+            <w:r>
+              <w:t>Selector</w:t>
+            </w:r>
+            <w:proofErr w:type="spellEnd"/>
           </w:p>
         </w:tc>
       </w:tr>
@@ -2499,7 +2730,13 @@
               <w:rPr>
                 <w:rStyle w:val="QuelltextZeichen"/>
               </w:rPr>
-              <w:t>Filter</w:t>
+              <w:t>f</w:t>
+            </w:r>
+            <w:r>
+              <w:rPr>
+                <w:rStyle w:val="QuelltextZeichen"/>
+              </w:rPr>
+              <w:t>ilter</w:t>
             </w:r>
           </w:p>
         </w:tc>
@@ -2511,9 +2748,11 @@
             <w:pPr>
               <w:cnfStyle w:val="000000000000" w:firstRow="0" w:lastRow="0" w:firstColumn="0" w:lastColumn="0" w:oddVBand="0" w:evenVBand="0" w:oddHBand="0" w:evenHBand="0" w:firstRowFirstColumn="0" w:firstRowLastColumn="0" w:lastRowFirstColumn="0" w:lastRowLastColumn="0"/>
             </w:pPr>
+            <w:proofErr w:type="spellStart"/>
             <w:r>
               <w:t>Function</w:t>
             </w:r>
+            <w:proofErr w:type="spellEnd"/>
           </w:p>
         </w:tc>
         <w:tc>
@@ -2534,6 +2773,7 @@
             <w:pPr>
               <w:cnfStyle w:val="000000000000" w:firstRow="0" w:lastRow="0" w:firstColumn="0" w:lastColumn="0" w:oddVBand="0" w:evenVBand="0" w:oddHBand="0" w:evenHBand="0" w:firstRowFirstColumn="0" w:firstRowLastColumn="0" w:lastRowFirstColumn="0" w:lastRowLastColumn="0"/>
             </w:pPr>
+            <w:proofErr w:type="spellStart"/>
             <w:r>
               <w:t>Filterfun</w:t>
             </w:r>
@@ -2541,7 +2781,11 @@
               <w:t>k</w:t>
             </w:r>
             <w:r>
-              <w:t>iton zur weiteren Einschränkung der betroffenen Elemente</w:t>
+              <w:t>iton</w:t>
+            </w:r>
+            <w:proofErr w:type="spellEnd"/>
+            <w:r>
+              <w:t xml:space="preserve"> zur weiteren Einschränkung der betroffenen Elemente</w:t>
             </w:r>
           </w:p>
         </w:tc>
@@ -2572,9 +2816,14 @@
             <w:pPr>
               <w:cnfStyle w:val="000000100000" w:firstRow="0" w:lastRow="0" w:firstColumn="0" w:lastColumn="0" w:oddVBand="0" w:evenVBand="0" w:oddHBand="1" w:evenHBand="0" w:firstRowFirstColumn="0" w:firstRowLastColumn="0" w:lastRowFirstColumn="0" w:lastRowLastColumn="0"/>
             </w:pPr>
-            <w:r>
-              <w:t>String</w:t>
-            </w:r>
+            <w:proofErr w:type="spellStart"/>
+            <w:r>
+              <w:t>s</w:t>
+            </w:r>
+            <w:r>
+              <w:t>tring</w:t>
+            </w:r>
+            <w:proofErr w:type="spellEnd"/>
           </w:p>
         </w:tc>
         <w:tc>
@@ -2612,7 +2861,13 @@
               <w:rPr>
                 <w:rStyle w:val="QuelltextZeichen"/>
               </w:rPr>
-              <w:t>Style</w:t>
+              <w:t>s</w:t>
+            </w:r>
+            <w:r>
+              <w:rPr>
+                <w:rStyle w:val="QuelltextZeichen"/>
+              </w:rPr>
+              <w:t>tyle</w:t>
             </w:r>
           </w:p>
         </w:tc>
@@ -2624,9 +2879,11 @@
             <w:pPr>
               <w:cnfStyle w:val="000000000000" w:firstRow="0" w:lastRow="0" w:firstColumn="0" w:lastColumn="0" w:oddVBand="0" w:evenVBand="0" w:oddHBand="0" w:evenHBand="0" w:firstRowFirstColumn="0" w:firstRowLastColumn="0" w:lastRowFirstColumn="0" w:lastRowLastColumn="0"/>
             </w:pPr>
+            <w:proofErr w:type="spellStart"/>
             <w:r>
               <w:t>string</w:t>
             </w:r>
+            <w:proofErr w:type="spellEnd"/>
           </w:p>
         </w:tc>
         <w:tc>
@@ -2672,7 +2929,13 @@
               <w:rPr>
                 <w:rStyle w:val="QuelltextZeichen"/>
               </w:rPr>
-              <w:t>Callback</w:t>
+              <w:t>c</w:t>
+            </w:r>
+            <w:r>
+              <w:rPr>
+                <w:rStyle w:val="QuelltextZeichen"/>
+              </w:rPr>
+              <w:t>allback</w:t>
             </w:r>
           </w:p>
         </w:tc>
@@ -2684,9 +2947,11 @@
             <w:pPr>
               <w:cnfStyle w:val="000000100000" w:firstRow="0" w:lastRow="0" w:firstColumn="0" w:lastColumn="0" w:oddVBand="0" w:evenVBand="0" w:oddHBand="1" w:evenHBand="0" w:firstRowFirstColumn="0" w:firstRowLastColumn="0" w:lastRowFirstColumn="0" w:lastRowLastColumn="0"/>
             </w:pPr>
+            <w:proofErr w:type="spellStart"/>
             <w:r>
               <w:t>Function</w:t>
             </w:r>
+            <w:proofErr w:type="spellEnd"/>
           </w:p>
         </w:tc>
         <w:tc>
@@ -2726,7 +2991,7 @@
               <w:rPr>
                 <w:rStyle w:val="QuelltextZeichen"/>
               </w:rPr>
-              <w:t>runOnLoad</w:t>
+              <w:t>listeners</w:t>
             </w:r>
           </w:p>
         </w:tc>
@@ -2738,12 +3003,11 @@
             <w:pPr>
               <w:cnfStyle w:val="000000000000" w:firstRow="0" w:lastRow="0" w:firstColumn="0" w:lastColumn="0" w:oddVBand="0" w:evenVBand="0" w:oddHBand="0" w:evenHBand="0" w:firstRowFirstColumn="0" w:firstRowLastColumn="0" w:lastRowFirstColumn="0" w:lastRowLastColumn="0"/>
             </w:pPr>
-            <w:r>
-              <w:t>B</w:t>
-            </w:r>
-            <w:r>
-              <w:t>oolean</w:t>
-            </w:r>
+            <w:proofErr w:type="spellStart"/>
+            <w:r>
+              <w:t>Map</w:t>
+            </w:r>
+            <w:proofErr w:type="spellEnd"/>
           </w:p>
         </w:tc>
         <w:tc>
@@ -2754,9 +3018,6 @@
             <w:pPr>
               <w:cnfStyle w:val="000000000000" w:firstRow="0" w:lastRow="0" w:firstColumn="0" w:lastColumn="0" w:oddVBand="0" w:evenVBand="0" w:oddHBand="0" w:evenHBand="0" w:firstRowFirstColumn="0" w:firstRowLastColumn="0" w:lastRowFirstColumn="0" w:lastRowLastColumn="0"/>
             </w:pPr>
-            <w:r>
-              <w:t>false</w:t>
-            </w:r>
           </w:p>
         </w:tc>
         <w:tc>
@@ -2768,7 +3029,34 @@
               <w:cnfStyle w:val="000000000000" w:firstRow="0" w:lastRow="0" w:firstColumn="0" w:lastColumn="0" w:oddVBand="0" w:evenVBand="0" w:oddHBand="0" w:evenHBand="0" w:firstRowFirstColumn="0" w:firstRowLastColumn="0" w:lastRowFirstColumn="0" w:lastRowLastColumn="0"/>
             </w:pPr>
             <w:r>
-              <w:t>Wenn true, wird die Reaktion nach dem Laden der Seite sofort ausgeführt</w:t>
+              <w:t>Event-</w:t>
+            </w:r>
+            <w:proofErr w:type="spellStart"/>
+            <w:r>
+              <w:t>Listener</w:t>
+            </w:r>
+            <w:proofErr w:type="spellEnd"/>
+            <w:r>
+              <w:t xml:space="preserve">. </w:t>
+            </w:r>
+            <w:r>
+              <w:t>Der Parameter enthält eine Liste mit &lt;</w:t>
+            </w:r>
+            <w:proofErr w:type="spellStart"/>
+            <w:r>
+              <w:t>eventName</w:t>
+            </w:r>
+            <w:proofErr w:type="spellEnd"/>
+            <w:r>
+              <w:t>&gt;:&lt;</w:t>
+            </w:r>
+            <w:proofErr w:type="spellStart"/>
+            <w:r>
+              <w:t>handleFunction</w:t>
+            </w:r>
+            <w:proofErr w:type="spellEnd"/>
+            <w:r>
+              <w:t>&gt;</w:t>
             </w:r>
           </w:p>
         </w:tc>
@@ -2792,6 +3080,79 @@
               <w:rPr>
                 <w:rStyle w:val="QuelltextZeichen"/>
               </w:rPr>
+              <w:t>runOnLoad</w:t>
+            </w:r>
+          </w:p>
+        </w:tc>
+        <w:tc>
+          <w:tcPr>
+            <w:tcW w:w="1893" w:type="dxa"/>
+          </w:tcPr>
+          <w:p>
+            <w:pPr>
+              <w:cnfStyle w:val="000000100000" w:firstRow="0" w:lastRow="0" w:firstColumn="0" w:lastColumn="0" w:oddVBand="0" w:evenVBand="0" w:oddHBand="1" w:evenHBand="0" w:firstRowFirstColumn="0" w:firstRowLastColumn="0" w:lastRowFirstColumn="0" w:lastRowLastColumn="0"/>
+            </w:pPr>
+            <w:r>
+              <w:t>B</w:t>
+            </w:r>
+            <w:r>
+              <w:t>oolean</w:t>
+            </w:r>
+          </w:p>
+        </w:tc>
+        <w:tc>
+          <w:tcPr>
+            <w:tcW w:w="1559" w:type="dxa"/>
+          </w:tcPr>
+          <w:p>
+            <w:pPr>
+              <w:cnfStyle w:val="000000100000" w:firstRow="0" w:lastRow="0" w:firstColumn="0" w:lastColumn="0" w:oddVBand="0" w:evenVBand="0" w:oddHBand="1" w:evenHBand="0" w:firstRowFirstColumn="0" w:firstRowLastColumn="0" w:lastRowFirstColumn="0" w:lastRowLastColumn="0"/>
+            </w:pPr>
+            <w:proofErr w:type="spellStart"/>
+            <w:r>
+              <w:t>false</w:t>
+            </w:r>
+            <w:proofErr w:type="spellEnd"/>
+          </w:p>
+        </w:tc>
+        <w:tc>
+          <w:tcPr>
+            <w:tcW w:w="3113" w:type="dxa"/>
+          </w:tcPr>
+          <w:p>
+            <w:pPr>
+              <w:cnfStyle w:val="000000100000" w:firstRow="0" w:lastRow="0" w:firstColumn="0" w:lastColumn="0" w:oddVBand="0" w:evenVBand="0" w:oddHBand="1" w:evenHBand="0" w:firstRowFirstColumn="0" w:firstRowLastColumn="0" w:lastRowFirstColumn="0" w:lastRowLastColumn="0"/>
+            </w:pPr>
+            <w:r>
+              <w:t xml:space="preserve">Wenn </w:t>
+            </w:r>
+            <w:proofErr w:type="spellStart"/>
+            <w:r>
+              <w:t>true</w:t>
+            </w:r>
+            <w:proofErr w:type="spellEnd"/>
+            <w:r>
+              <w:t>, wird die Reaktion nach dem Laden der Seite sofort ausgeführt</w:t>
+            </w:r>
+          </w:p>
+        </w:tc>
+      </w:tr>
+      <w:tr>
+        <w:tc>
+          <w:tcPr>
+            <w:cnfStyle w:val="001000000000" w:firstRow="0" w:lastRow="0" w:firstColumn="1" w:lastColumn="0" w:oddVBand="0" w:evenVBand="0" w:oddHBand="0" w:evenHBand="0" w:firstRowFirstColumn="0" w:firstRowLastColumn="0" w:lastRowFirstColumn="0" w:lastRowLastColumn="0"/>
+            <w:tcW w:w="2497" w:type="dxa"/>
+          </w:tcPr>
+          <w:p>
+            <w:pPr>
+              <w:rPr>
+                <w:rStyle w:val="QuelltextZeichen"/>
+              </w:rPr>
+            </w:pPr>
+            <w:r>
+              <w:rPr>
+                <w:rStyle w:val="QuelltextZeichen"/>
+              </w:rPr>
               <w:t>maxRecursions</w:t>
             </w:r>
           </w:p>
@@ -2802,7 +3163,7 @@
           </w:tcPr>
           <w:p>
             <w:pPr>
-              <w:cnfStyle w:val="000000100000" w:firstRow="0" w:lastRow="0" w:firstColumn="0" w:lastColumn="0" w:oddVBand="0" w:evenVBand="0" w:oddHBand="1" w:evenHBand="0" w:firstRowFirstColumn="0" w:firstRowLastColumn="0" w:lastRowFirstColumn="0" w:lastRowLastColumn="0"/>
+              <w:cnfStyle w:val="000000000000" w:firstRow="0" w:lastRow="0" w:firstColumn="0" w:lastColumn="0" w:oddVBand="0" w:evenVBand="0" w:oddHBand="0" w:evenHBand="0" w:firstRowFirstColumn="0" w:firstRowLastColumn="0" w:lastRowFirstColumn="0" w:lastRowLastColumn="0"/>
             </w:pPr>
             <w:r>
               <w:t>Integer</w:t>
@@ -2815,7 +3176,7 @@
           </w:tcPr>
           <w:p>
             <w:pPr>
-              <w:cnfStyle w:val="000000100000" w:firstRow="0" w:lastRow="0" w:firstColumn="0" w:lastColumn="0" w:oddVBand="0" w:evenVBand="0" w:oddHBand="1" w:evenHBand="0" w:firstRowFirstColumn="0" w:firstRowLastColumn="0" w:lastRowFirstColumn="0" w:lastRowLastColumn="0"/>
+              <w:cnfStyle w:val="000000000000" w:firstRow="0" w:lastRow="0" w:firstColumn="0" w:lastColumn="0" w:oddVBand="0" w:evenVBand="0" w:oddHBand="0" w:evenHBand="0" w:firstRowFirstColumn="0" w:firstRowLastColumn="0" w:lastRowFirstColumn="0" w:lastRowLastColumn="0"/>
             </w:pPr>
             <w:r>
               <w:t>0</w:t>
@@ -2828,7 +3189,7 @@
           </w:tcPr>
           <w:p>
             <w:pPr>
-              <w:cnfStyle w:val="000000100000" w:firstRow="0" w:lastRow="0" w:firstColumn="0" w:lastColumn="0" w:oddVBand="0" w:evenVBand="0" w:oddHBand="1" w:evenHBand="0" w:firstRowFirstColumn="0" w:firstRowLastColumn="0" w:lastRowFirstColumn="0" w:lastRowLastColumn="0"/>
+              <w:cnfStyle w:val="000000000000" w:firstRow="0" w:lastRow="0" w:firstColumn="0" w:lastColumn="0" w:oddVBand="0" w:evenVBand="0" w:oddHBand="0" w:evenHBand="0" w:firstRowFirstColumn="0" w:firstRowLastColumn="0" w:lastRowFirstColumn="0" w:lastRowLastColumn="0"/>
             </w:pPr>
             <w:r>
               <w:t>Maximale Anzahl rekursiver Aufrufe</w:t>
@@ -2871,35 +3232,35 @@
         <v:path o:extrusionok="f" gradientshapeok="t" o:connecttype="rect"/>
         <o:lock v:ext="edit" aspectratio="t"/>
       </v:shapetype>
-      <v:shape id="_x0000_i1046" type="#_x0000_t75" alt="Beschreibung: D:\Projekte\Word-UI\Icons\FrageB.png" style="width:13.9pt;height:13.9pt;visibility:visible;mso-wrap-style:square" o:bullet="t">
+      <v:shape id="_x0000_i1051" type="#_x0000_t75" alt="Beschreibung: D:\Projekte\Word-UI\Icons\FrageB.png" style="width:13.9pt;height:13.9pt;visibility:visible;mso-wrap-style:square" o:bullet="t">
         <v:imagedata r:id="rId1" o:title="FrageB"/>
       </v:shape>
     </w:pict>
   </w:numPicBullet>
   <w:numPicBullet w:numPicBulletId="1">
     <w:pict>
-      <v:shape id="_x0000_i1047" type="#_x0000_t75" alt="Beschreibung: D:\Projekte\Word-UI\Icons\Verboten.png" style="width:11.25pt;height:11.25pt;visibility:visible;mso-wrap-style:square" o:bullet="t">
+      <v:shape id="_x0000_i1052" type="#_x0000_t75" alt="Beschreibung: D:\Projekte\Word-UI\Icons\Verboten.png" style="width:11.3pt;height:11.3pt;visibility:visible;mso-wrap-style:square" o:bullet="t">
         <v:imagedata r:id="rId2" o:title="Verboten"/>
       </v:shape>
     </w:pict>
   </w:numPicBullet>
   <w:numPicBullet w:numPicBulletId="2">
     <w:pict>
-      <v:shape id="_x0000_i1048" type="#_x0000_t75" alt="Beschreibung: 120px-Crystal_Clear_action_info" style="width:13.9pt;height:13.9pt;visibility:visible;mso-wrap-style:square" o:bullet="t">
+      <v:shape id="_x0000_i1053" type="#_x0000_t75" alt="Beschreibung: 120px-Crystal_Clear_action_info" style="width:13.9pt;height:13.9pt;visibility:visible;mso-wrap-style:square" o:bullet="t">
         <v:imagedata r:id="rId3" o:title="120px-Crystal_Clear_action_info"/>
       </v:shape>
     </w:pict>
   </w:numPicBullet>
   <w:numPicBullet w:numPicBulletId="3">
     <w:pict>
-      <v:shape id="_x0000_i1049" type="#_x0000_t75" alt="Beschreibung: 120px-Nuvola_apps_important" style="width:90pt;height:75pt;visibility:visible;mso-wrap-style:square;mso-width-percent:0;mso-height-percent:0;mso-wrap-distance-left:9pt;mso-wrap-distance-top:0;mso-wrap-distance-right:9pt;mso-wrap-distance-bottom:0;mso-position-horizontal:right;mso-position-horizontal-relative:page;mso-position-vertical:absolute;mso-position-vertical-relative:text;mso-width-percent:0;mso-height-percent:0;mso-width-relative:page;mso-height-relative:page" o:allowincell="f" o:bullet="t">
+      <v:shape id="_x0000_i1054" type="#_x0000_t75" alt="Beschreibung: 120px-Nuvola_apps_important" style="width:90pt;height:75.1pt;visibility:visible;mso-wrap-style:square;mso-width-percent:0;mso-height-percent:0;mso-wrap-distance-left:9pt;mso-wrap-distance-top:0;mso-wrap-distance-right:9pt;mso-wrap-distance-bottom:0;mso-position-horizontal:right;mso-position-horizontal-relative:page;mso-position-vertical:absolute;mso-position-vertical-relative:text;mso-width-percent:0;mso-height-percent:0;mso-width-relative:page;mso-height-relative:page" o:allowincell="f" o:bullet="t">
         <v:imagedata r:id="rId4" o:title="120px-Nuvola_apps_important"/>
       </v:shape>
     </w:pict>
   </w:numPicBullet>
   <w:numPicBullet w:numPicBulletId="4">
     <w:pict>
-      <v:shape id="_x0000_i1050" type="#_x0000_t75" alt="Beschreibung: 120px-Crystal_Clear_app_ktip" style="width:13.9pt;height:13.9pt;visibility:visible;mso-wrap-style:square" o:bullet="t">
+      <v:shape id="_x0000_i1055" type="#_x0000_t75" alt="Beschreibung: 120px-Crystal_Clear_app_ktip" style="width:13.9pt;height:13.9pt;visibility:visible;mso-wrap-style:square" o:bullet="t">
         <v:imagedata r:id="rId5" o:title="120px-Crystal_Clear_app_ktip"/>
       </v:shape>
     </w:pict>

</xml_diff>

<commit_message>
addon for any page + msn docs UI + escenic-admin/UI.js
</commit_message>
<xml_diff>
--- a/doc/doku.docx
+++ b/doc/doku.docx
@@ -62,15 +62,7 @@
       </w:r>
       <w:r>
         <w:br/>
-        <w:t xml:space="preserve">Der Inhalt dieser Datei wird im </w:t>
-      </w:r>
-      <w:proofErr w:type="spellStart"/>
-      <w:r>
-        <w:t>Tampermonkey</w:t>
-      </w:r>
-      <w:proofErr w:type="spellEnd"/>
-      <w:r>
-        <w:t>-Plugin direkt eingefügt. Alle weiteren Dateien sind hier referenziert und werden automatisch geladen und aktualisiert.</w:t>
+        <w:t>Der Inhalt dieser Datei wird im Tampermonkey-Plugin direkt eingefügt. Alle weiteren Dateien sind hier referenziert und werden automatisch geladen und aktualisiert.</w:t>
       </w:r>
     </w:p>
     <w:p>
@@ -99,15 +91,7 @@
       </w:r>
       <w:r>
         <w:br/>
-        <w:t xml:space="preserve">Hier werden alle UI Erweiterungen, wie z.B. Key-Handler oder </w:t>
-      </w:r>
-      <w:proofErr w:type="spellStart"/>
-      <w:r>
-        <w:t>Vorlesefunktionien</w:t>
-      </w:r>
-      <w:proofErr w:type="spellEnd"/>
-      <w:r>
-        <w:t xml:space="preserve"> registriert.</w:t>
+        <w:t>Hier werden alle UI Erweiterungen, wie z.B. Key-Handler oder Vorlesefunktionien registriert.</w:t>
       </w:r>
     </w:p>
     <w:p>
@@ -584,19 +568,11 @@
           <w:lang w:val="en-US"/>
         </w:rPr>
       </w:pPr>
-      <w:proofErr w:type="spellStart"/>
-      <w:r>
-        <w:rPr>
-          <w:lang w:val="en-US"/>
-        </w:rPr>
-        <w:t>Globale</w:t>
-      </w:r>
-      <w:proofErr w:type="spellEnd"/>
-      <w:r>
-        <w:rPr>
-          <w:lang w:val="en-US"/>
-        </w:rPr>
-        <w:t xml:space="preserve"> Module</w:t>
+      <w:r>
+        <w:rPr>
+          <w:lang w:val="en-US"/>
+        </w:rPr>
+        <w:t>Globale Module</w:t>
       </w:r>
     </w:p>
     <w:p>
@@ -620,14 +596,12 @@
           <w:lang w:val="en-US"/>
         </w:rPr>
       </w:pPr>
-      <w:proofErr w:type="spellStart"/>
       <w:r>
         <w:rPr>
           <w:lang w:val="en-US"/>
         </w:rPr>
         <w:t>Registrierung</w:t>
       </w:r>
-      <w:proofErr w:type="spellEnd"/>
     </w:p>
     <w:p>
       <w:pPr>
@@ -699,11 +673,9 @@
             <w:gridSpan w:val="2"/>
           </w:tcPr>
           <w:p>
-            <w:proofErr w:type="spellStart"/>
             <w:r>
               <w:t>Defaultwert</w:t>
             </w:r>
-            <w:proofErr w:type="spellEnd"/>
           </w:p>
         </w:tc>
         <w:tc>
@@ -752,11 +724,9 @@
             <w:tcW w:w="1856" w:type="dxa"/>
           </w:tcPr>
           <w:p>
-            <w:proofErr w:type="spellStart"/>
             <w:r>
               <w:t>float</w:t>
             </w:r>
-            <w:proofErr w:type="spellEnd"/>
           </w:p>
         </w:tc>
         <w:tc>
@@ -813,11 +783,9 @@
             <w:tcW w:w="1856" w:type="dxa"/>
           </w:tcPr>
           <w:p>
-            <w:proofErr w:type="spellStart"/>
             <w:r>
               <w:t>Float</w:t>
             </w:r>
-            <w:proofErr w:type="spellEnd"/>
           </w:p>
         </w:tc>
         <w:tc>
@@ -866,11 +834,9 @@
             <w:tcW w:w="1856" w:type="dxa"/>
           </w:tcPr>
           <w:p>
-            <w:proofErr w:type="spellStart"/>
             <w:r>
               <w:t>Float</w:t>
             </w:r>
-            <w:proofErr w:type="spellEnd"/>
           </w:p>
         </w:tc>
         <w:tc>
@@ -916,11 +882,9 @@
             <w:tcW w:w="1856" w:type="dxa"/>
           </w:tcPr>
           <w:p>
-            <w:proofErr w:type="spellStart"/>
             <w:r>
               <w:t>string</w:t>
             </w:r>
-            <w:proofErr w:type="spellEnd"/>
           </w:p>
         </w:tc>
         <w:tc>
@@ -974,11 +938,9 @@
             <w:tcW w:w="1856" w:type="dxa"/>
           </w:tcPr>
           <w:p>
-            <w:proofErr w:type="spellStart"/>
             <w:r>
               <w:t>string</w:t>
             </w:r>
-            <w:proofErr w:type="spellEnd"/>
           </w:p>
         </w:tc>
         <w:tc>
@@ -1030,11 +992,9 @@
             <w:tcW w:w="1856" w:type="dxa"/>
           </w:tcPr>
           <w:p>
-            <w:proofErr w:type="spellStart"/>
             <w:r>
               <w:t>string</w:t>
             </w:r>
-            <w:proofErr w:type="spellEnd"/>
           </w:p>
         </w:tc>
         <w:tc>
@@ -1088,14 +1048,12 @@
             <w:tcW w:w="1856" w:type="dxa"/>
           </w:tcPr>
           <w:p>
-            <w:proofErr w:type="spellStart"/>
             <w:r>
               <w:t>b</w:t>
             </w:r>
             <w:r>
               <w:t>oolean</w:t>
             </w:r>
-            <w:proofErr w:type="spellEnd"/>
           </w:p>
         </w:tc>
         <w:tc>
@@ -1104,14 +1062,12 @@
             <w:gridSpan w:val="2"/>
           </w:tcPr>
           <w:p>
-            <w:proofErr w:type="spellStart"/>
             <w:r>
               <w:t>f</w:t>
             </w:r>
             <w:r>
               <w:t>alse</w:t>
             </w:r>
-            <w:proofErr w:type="spellEnd"/>
           </w:p>
         </w:tc>
         <w:tc>
@@ -1151,13 +1107,8 @@
             <w:tcW w:w="1856" w:type="dxa"/>
           </w:tcPr>
           <w:p>
-            <w:proofErr w:type="spellStart"/>
-            <w:r>
-              <w:t>string</w:t>
-            </w:r>
-            <w:proofErr w:type="spellEnd"/>
-            <w:r>
-              <w:t xml:space="preserve"> | Array</w:t>
+            <w:r>
+              <w:t>string | Array</w:t>
             </w:r>
           </w:p>
         </w:tc>
@@ -1178,13 +1129,8 @@
             <w:gridSpan w:val="2"/>
           </w:tcPr>
           <w:p>
-            <w:proofErr w:type="spellStart"/>
-            <w:r>
-              <w:t>Selector</w:t>
-            </w:r>
-            <w:proofErr w:type="spellEnd"/>
-            <w:r>
-              <w:t>(en) für zu ignorierende Unterelemente</w:t>
+            <w:r>
+              <w:t>Selector(en) für zu ignorierende Unterelemente</w:t>
             </w:r>
           </w:p>
         </w:tc>
@@ -1217,13 +1163,8 @@
             <w:tcW w:w="1856" w:type="dxa"/>
           </w:tcPr>
           <w:p>
-            <w:proofErr w:type="spellStart"/>
-            <w:r>
-              <w:t>object</w:t>
-            </w:r>
-            <w:proofErr w:type="spellEnd"/>
-            <w:r>
-              <w:t xml:space="preserve"> | Array</w:t>
+            <w:r>
+              <w:t>object | Array</w:t>
             </w:r>
           </w:p>
         </w:tc>
@@ -1251,15 +1192,7 @@
               </w:rPr>
             </w:pPr>
             <w:r>
-              <w:t xml:space="preserve">Textersetzungen. Der Parameter enthält entweder ein </w:t>
-            </w:r>
-            <w:proofErr w:type="spellStart"/>
-            <w:r>
-              <w:t>Object</w:t>
-            </w:r>
-            <w:proofErr w:type="spellEnd"/>
-            <w:r>
-              <w:t xml:space="preserve"> mit den Attributen </w:t>
+              <w:t xml:space="preserve">Textersetzungen. Der Parameter enthält entweder ein Object mit den Attributen </w:t>
             </w:r>
             <w:r>
               <w:rPr>
@@ -1325,19 +1258,9 @@
             <w:tcW w:w="1856" w:type="dxa"/>
           </w:tcPr>
           <w:p>
-            <w:proofErr w:type="spellStart"/>
-            <w:r>
-              <w:t>string</w:t>
-            </w:r>
-            <w:proofErr w:type="spellEnd"/>
-            <w:r>
-              <w:t xml:space="preserve"> | </w:t>
-            </w:r>
-            <w:proofErr w:type="spellStart"/>
-            <w:r>
-              <w:t>RegularExpression</w:t>
-            </w:r>
-            <w:proofErr w:type="spellEnd"/>
+            <w:r>
+              <w:t>string | RegularExpression</w:t>
+            </w:r>
           </w:p>
         </w:tc>
         <w:tc>
@@ -1396,19 +1319,9 @@
             <w:tcW w:w="1856" w:type="dxa"/>
           </w:tcPr>
           <w:p>
-            <w:proofErr w:type="spellStart"/>
-            <w:r>
-              <w:t>string</w:t>
-            </w:r>
-            <w:proofErr w:type="spellEnd"/>
-            <w:r>
-              <w:t xml:space="preserve"> | </w:t>
-            </w:r>
-            <w:proofErr w:type="spellStart"/>
-            <w:r>
-              <w:t>function</w:t>
-            </w:r>
-            <w:proofErr w:type="spellEnd"/>
+            <w:r>
+              <w:t>string | function</w:t>
+            </w:r>
           </w:p>
         </w:tc>
         <w:tc>
@@ -1490,14 +1403,12 @@
             <w:tcW w:w="1856" w:type="dxa"/>
           </w:tcPr>
           <w:p>
-            <w:proofErr w:type="spellStart"/>
             <w:r>
               <w:t>obje</w:t>
             </w:r>
             <w:r>
               <w:t>ct</w:t>
             </w:r>
-            <w:proofErr w:type="spellEnd"/>
           </w:p>
         </w:tc>
         <w:tc>
@@ -1521,15 +1432,7 @@
               <w:t>Optionen für bestimmte Unterelemente</w:t>
             </w:r>
             <w:r>
-              <w:t>. Die Optionen für ein Unterelement werden mit dem CSS-</w:t>
-            </w:r>
-            <w:proofErr w:type="spellStart"/>
-            <w:r>
-              <w:t>Selector</w:t>
-            </w:r>
-            <w:proofErr w:type="spellEnd"/>
-            <w:r>
-              <w:t xml:space="preserve"> als Key angegeben.</w:t>
+              <w:t>. Die Optionen für ein Unterelement werden mit dem CSS-Selector als Key angegeben.</w:t>
             </w:r>
           </w:p>
         </w:tc>
@@ -1571,11 +1474,9 @@
             <w:tcW w:w="1856" w:type="dxa"/>
           </w:tcPr>
           <w:p>
-            <w:proofErr w:type="spellStart"/>
             <w:r>
               <w:t>float</w:t>
             </w:r>
-            <w:proofErr w:type="spellEnd"/>
           </w:p>
         </w:tc>
         <w:tc>
@@ -1633,11 +1534,9 @@
             <w:tcW w:w="1856" w:type="dxa"/>
           </w:tcPr>
           <w:p>
-            <w:proofErr w:type="spellStart"/>
             <w:r>
               <w:t>float</w:t>
             </w:r>
-            <w:proofErr w:type="spellEnd"/>
           </w:p>
         </w:tc>
         <w:tc>
@@ -1692,11 +1591,9 @@
             <w:tcW w:w="1856" w:type="dxa"/>
           </w:tcPr>
           <w:p>
-            <w:proofErr w:type="spellStart"/>
             <w:r>
               <w:t>float</w:t>
             </w:r>
-            <w:proofErr w:type="spellEnd"/>
           </w:p>
         </w:tc>
         <w:tc>
@@ -1811,11 +1708,9 @@
             <w:tcW w:w="1856" w:type="dxa"/>
           </w:tcPr>
           <w:p>
-            <w:proofErr w:type="spellStart"/>
             <w:r>
               <w:t>string</w:t>
             </w:r>
-            <w:proofErr w:type="spellEnd"/>
           </w:p>
         </w:tc>
         <w:tc>
@@ -1873,11 +1768,9 @@
             <w:tcW w:w="1856" w:type="dxa"/>
           </w:tcPr>
           <w:p>
-            <w:proofErr w:type="spellStart"/>
             <w:r>
               <w:t>string</w:t>
             </w:r>
-            <w:proofErr w:type="spellEnd"/>
           </w:p>
         </w:tc>
         <w:tc>
@@ -1932,11 +1825,9 @@
             <w:tcW w:w="1856" w:type="dxa"/>
           </w:tcPr>
           <w:p>
-            <w:proofErr w:type="spellStart"/>
             <w:r>
               <w:t>string</w:t>
             </w:r>
-            <w:proofErr w:type="spellEnd"/>
           </w:p>
         </w:tc>
         <w:tc>
@@ -1994,11 +1885,9 @@
             <w:tcW w:w="1856" w:type="dxa"/>
           </w:tcPr>
           <w:p>
-            <w:proofErr w:type="spellStart"/>
             <w:r>
               <w:t>function</w:t>
             </w:r>
-            <w:proofErr w:type="spellEnd"/>
           </w:p>
         </w:tc>
         <w:tc>
@@ -2019,23 +1908,7 @@
             </w:r>
             <w:r>
               <w:br/>
-              <w:t xml:space="preserve">Syntax: </w:t>
-            </w:r>
-            <w:proofErr w:type="spellStart"/>
-            <w:r>
-              <w:t>extract</w:t>
-            </w:r>
-            <w:proofErr w:type="spellEnd"/>
-            <w:r>
-              <w:t>(</w:t>
-            </w:r>
-            <w:proofErr w:type="spellStart"/>
-            <w:r>
-              <w:t>node</w:t>
-            </w:r>
-            <w:proofErr w:type="spellEnd"/>
-            <w:r>
-              <w:t>)</w:t>
+              <w:t>Syntax: extract(node)</w:t>
             </w:r>
           </w:p>
           <w:p>
@@ -2076,15 +1949,7 @@
               </w:numPr>
             </w:pPr>
             <w:r>
-              <w:t>{</w:t>
-            </w:r>
-            <w:proofErr w:type="spellStart"/>
-            <w:r>
-              <w:t>text,pitch,rate,volume</w:t>
-            </w:r>
-            <w:proofErr w:type="spellEnd"/>
-            <w:r>
-              <w:t>}</w:t>
+              <w:t>{text,pitch,rate,volume}</w:t>
             </w:r>
           </w:p>
           <w:p>
@@ -2096,15 +1961,7 @@
               </w:numPr>
             </w:pPr>
             <w:r>
-              <w:t>[{</w:t>
-            </w:r>
-            <w:proofErr w:type="spellStart"/>
-            <w:r>
-              <w:t>text,pitch,rate,volume</w:t>
-            </w:r>
-            <w:proofErr w:type="spellEnd"/>
-            <w:r>
-              <w:t>}, …]</w:t>
+              <w:t>[{text,pitch,rate,volume}, …]</w:t>
             </w:r>
           </w:p>
           <w:p>
@@ -2145,11 +2002,9 @@
                 <w:numId w:val="37"/>
               </w:numPr>
             </w:pPr>
-            <w:proofErr w:type="spellStart"/>
             <w:r>
               <w:t>NodeList</w:t>
             </w:r>
-            <w:proofErr w:type="spellEnd"/>
             <w:r>
               <w:tab/>
             </w:r>
@@ -2160,22 +2015,7 @@
             </w:r>
             <w:r>
               <w:br/>
-            </w:r>
-            <w:proofErr w:type="spellStart"/>
-            <w:r>
-              <w:t>function</w:t>
-            </w:r>
-            <w:proofErr w:type="spellEnd"/>
-            <w:r>
-              <w:t>(</w:t>
-            </w:r>
-            <w:proofErr w:type="spellStart"/>
-            <w:r>
-              <w:t>node</w:t>
-            </w:r>
-            <w:proofErr w:type="spellEnd"/>
-            <w:r>
-              <w:t>){…}</w:t>
+              <w:t>function(node){…}</w:t>
             </w:r>
           </w:p>
           <w:p>
@@ -2186,22 +2026,7 @@
           <w:p>
             <w:r>
               <w:tab/>
-            </w:r>
-            <w:proofErr w:type="spellStart"/>
-            <w:r>
-              <w:t>this.default</w:t>
-            </w:r>
-            <w:proofErr w:type="spellEnd"/>
-            <w:r>
-              <w:t>(</w:t>
-            </w:r>
-            <w:proofErr w:type="spellStart"/>
-            <w:r>
-              <w:t>node</w:t>
-            </w:r>
-            <w:proofErr w:type="spellEnd"/>
-            <w:r>
-              <w:t xml:space="preserve">) </w:t>
+              <w:t xml:space="preserve">this.default(node) </w:t>
             </w:r>
           </w:p>
           <w:p>
@@ -2212,12 +2037,8 @@
           <w:p>
             <w:r>
               <w:tab/>
-            </w:r>
-            <w:proofErr w:type="spellStart"/>
-            <w:r>
               <w:t>this.format</w:t>
             </w:r>
-            <w:proofErr w:type="spellEnd"/>
           </w:p>
           <w:p>
             <w:r>
@@ -2263,13 +2084,8 @@
             <w:tcW w:w="1856" w:type="dxa"/>
           </w:tcPr>
           <w:p>
-            <w:proofErr w:type="spellStart"/>
-            <w:r>
-              <w:t>object</w:t>
-            </w:r>
-            <w:proofErr w:type="spellEnd"/>
-            <w:r>
-              <w:t xml:space="preserve"> | Array</w:t>
+            <w:r>
+              <w:t>object | Array</w:t>
             </w:r>
           </w:p>
         </w:tc>
@@ -2293,15 +2109,7 @@
               </w:rPr>
             </w:pPr>
             <w:r>
-              <w:t xml:space="preserve">Textersetzungen. Der Parameter enthält entweder ein </w:t>
-            </w:r>
-            <w:proofErr w:type="spellStart"/>
-            <w:r>
-              <w:t>Object</w:t>
-            </w:r>
-            <w:proofErr w:type="spellEnd"/>
-            <w:r>
-              <w:t xml:space="preserve"> mit den Attributen </w:t>
+              <w:t xml:space="preserve">Textersetzungen. Der Parameter enthält entweder ein Object mit den Attributen </w:t>
             </w:r>
             <w:r>
               <w:rPr>
@@ -2376,19 +2184,9 @@
             <w:tcW w:w="1856" w:type="dxa"/>
           </w:tcPr>
           <w:p>
-            <w:proofErr w:type="spellStart"/>
-            <w:r>
-              <w:t>string</w:t>
-            </w:r>
-            <w:proofErr w:type="spellEnd"/>
-            <w:r>
-              <w:t xml:space="preserve"> | </w:t>
-            </w:r>
-            <w:proofErr w:type="spellStart"/>
-            <w:r>
-              <w:t>RegularExpression</w:t>
-            </w:r>
-            <w:proofErr w:type="spellEnd"/>
+            <w:r>
+              <w:t>string | RegularExpression</w:t>
+            </w:r>
           </w:p>
         </w:tc>
         <w:tc>
@@ -2444,19 +2242,9 @@
             <w:tcW w:w="1856" w:type="dxa"/>
           </w:tcPr>
           <w:p>
-            <w:proofErr w:type="spellStart"/>
-            <w:r>
-              <w:t>string</w:t>
-            </w:r>
-            <w:proofErr w:type="spellEnd"/>
-            <w:r>
-              <w:t xml:space="preserve"> | </w:t>
-            </w:r>
-            <w:proofErr w:type="spellStart"/>
-            <w:r>
-              <w:t>function</w:t>
-            </w:r>
-            <w:proofErr w:type="spellEnd"/>
+            <w:r>
+              <w:t>string | function</w:t>
+            </w:r>
           </w:p>
         </w:tc>
         <w:tc>
@@ -2540,45 +2328,140 @@
       <w:pPr>
         <w:pStyle w:val="berschrift3"/>
       </w:pPr>
-      <w:proofErr w:type="spellStart"/>
       <w:r>
         <w:t>Registrieerung</w:t>
       </w:r>
-      <w:proofErr w:type="spellEnd"/>
     </w:p>
     <w:p>
       <w:pPr>
         <w:pStyle w:val="Quelltexteingerckt"/>
       </w:pPr>
       <w:r>
-        <w:t>Window.onMutation = reaction;</w:t>
+        <w:t>Window.onMutation</w:t>
+      </w:r>
+      <w:bookmarkStart w:id="0" w:name="_Hlk146221186"/>
+      <w:r>
+        <w:t>('selector',</w:t>
+      </w:r>
+      <w:r>
+        <w:t xml:space="preserve"> </w:t>
+      </w:r>
+      <w:bookmarkEnd w:id="0"/>
+      <w:r>
+        <w:t>reaction</w:t>
+      </w:r>
+      <w:r>
+        <w:t>)</w:t>
+      </w:r>
+      <w:r>
+        <w:t>;</w:t>
       </w:r>
     </w:p>
     <w:p>
       <w:pPr>
         <w:pStyle w:val="Quelltexteingerckt"/>
-      </w:pPr>
-      <w:r>
-        <w:t>Window.onMutation = [reaction1, reaction2, …];</w:t>
+        <w:rPr>
+          <w:lang w:val="en-US"/>
+        </w:rPr>
+      </w:pPr>
+      <w:r>
+        <w:rPr>
+          <w:lang w:val="en-US"/>
+        </w:rPr>
+        <w:t>Window.onMutation</w:t>
+      </w:r>
+      <w:r>
+        <w:rPr>
+          <w:lang w:val="en-US"/>
+        </w:rPr>
+        <w:t>(</w:t>
+      </w:r>
+      <w:r>
+        <w:rPr>
+          <w:lang w:val="en-US"/>
+        </w:rPr>
+        <w:t>{</w:t>
+      </w:r>
+      <w:r>
+        <w:rPr>
+          <w:lang w:val="en-US"/>
+        </w:rPr>
+        <w:t>'</w:t>
+      </w:r>
+      <w:r>
+        <w:rPr>
+          <w:lang w:val="en-US"/>
+        </w:rPr>
+        <w:t>selector1':</w:t>
+      </w:r>
+      <w:r>
+        <w:rPr>
+          <w:lang w:val="en-US"/>
+        </w:rPr>
+        <w:t xml:space="preserve">reaction1, </w:t>
+      </w:r>
+      <w:r>
+        <w:rPr>
+          <w:lang w:val="en-US"/>
+        </w:rPr>
+        <w:t>'</w:t>
+      </w:r>
+      <w:r>
+        <w:rPr>
+          <w:lang w:val="en-US"/>
+        </w:rPr>
+        <w:t>selector2</w:t>
+      </w:r>
+      <w:r>
+        <w:rPr>
+          <w:lang w:val="en-US"/>
+        </w:rPr>
+        <w:t>'</w:t>
+      </w:r>
+      <w:r>
+        <w:rPr>
+          <w:lang w:val="en-US"/>
+        </w:rPr>
+        <w:t xml:space="preserve">: </w:t>
+      </w:r>
+      <w:r>
+        <w:rPr>
+          <w:lang w:val="en-US"/>
+        </w:rPr>
+        <w:t xml:space="preserve">reaction2, </w:t>
+      </w:r>
+      <w:r>
+        <w:rPr>
+          <w:lang w:val="en-US"/>
+        </w:rPr>
+        <w:t>…</w:t>
+      </w:r>
+      <w:r>
+        <w:rPr>
+          <w:lang w:val="en-US"/>
+        </w:rPr>
+        <w:t>}</w:t>
+      </w:r>
+      <w:r>
+        <w:rPr>
+          <w:lang w:val="en-US"/>
+        </w:rPr>
+        <w:t>)</w:t>
+      </w:r>
+      <w:r>
+        <w:rPr>
+          <w:lang w:val="en-US"/>
+        </w:rPr>
+        <w:t>;</w:t>
       </w:r>
     </w:p>
     <w:p>
       <w:pPr>
         <w:pStyle w:val="berschrift3"/>
       </w:pPr>
-      <w:proofErr w:type="spellStart"/>
-      <w:r>
-        <w:t>Reaction</w:t>
-      </w:r>
-      <w:proofErr w:type="spellEnd"/>
-      <w:r>
-        <w:t xml:space="preserve"> </w:t>
-      </w:r>
-      <w:proofErr w:type="spellStart"/>
-      <w:r>
-        <w:t>Object</w:t>
-      </w:r>
-      <w:proofErr w:type="spellEnd"/>
+      <w:r>
+        <w:t>Reaction Object</w:t>
+      </w:r>
     </w:p>
     <w:tbl>
       <w:tblPr>
@@ -2628,11 +2511,9 @@
             <w:pPr>
               <w:cnfStyle w:val="100000000000" w:firstRow="1" w:lastRow="0" w:firstColumn="0" w:lastColumn="0" w:oddVBand="0" w:evenVBand="0" w:oddHBand="0" w:evenHBand="0" w:firstRowFirstColumn="0" w:firstRowLastColumn="0" w:lastRowFirstColumn="0" w:lastRowLastColumn="0"/>
             </w:pPr>
-            <w:proofErr w:type="spellStart"/>
             <w:r>
               <w:t>Defaultwert</w:t>
             </w:r>
-            <w:proofErr w:type="spellEnd"/>
           </w:p>
         </w:tc>
         <w:tc>
@@ -2704,13 +2585,8 @@
               <w:cnfStyle w:val="000000100000" w:firstRow="0" w:lastRow="0" w:firstColumn="0" w:lastColumn="0" w:oddVBand="0" w:evenVBand="0" w:oddHBand="1" w:evenHBand="0" w:firstRowFirstColumn="0" w:firstRowLastColumn="0" w:lastRowFirstColumn="0" w:lastRowLastColumn="0"/>
             </w:pPr>
             <w:r>
-              <w:t>CSS-</w:t>
-            </w:r>
-            <w:proofErr w:type="spellStart"/>
-            <w:r>
-              <w:t>Selector</w:t>
-            </w:r>
-            <w:proofErr w:type="spellEnd"/>
+              <w:t>CSS-Selector</w:t>
+            </w:r>
           </w:p>
         </w:tc>
       </w:tr>
@@ -2748,11 +2624,9 @@
             <w:pPr>
               <w:cnfStyle w:val="000000000000" w:firstRow="0" w:lastRow="0" w:firstColumn="0" w:lastColumn="0" w:oddVBand="0" w:evenVBand="0" w:oddHBand="0" w:evenHBand="0" w:firstRowFirstColumn="0" w:firstRowLastColumn="0" w:lastRowFirstColumn="0" w:lastRowLastColumn="0"/>
             </w:pPr>
-            <w:proofErr w:type="spellStart"/>
             <w:r>
               <w:t>Function</w:t>
             </w:r>
-            <w:proofErr w:type="spellEnd"/>
           </w:p>
         </w:tc>
         <w:tc>
@@ -2773,7 +2647,6 @@
             <w:pPr>
               <w:cnfStyle w:val="000000000000" w:firstRow="0" w:lastRow="0" w:firstColumn="0" w:lastColumn="0" w:oddVBand="0" w:evenVBand="0" w:oddHBand="0" w:evenHBand="0" w:firstRowFirstColumn="0" w:firstRowLastColumn="0" w:lastRowFirstColumn="0" w:lastRowLastColumn="0"/>
             </w:pPr>
-            <w:proofErr w:type="spellStart"/>
             <w:r>
               <w:t>Filterfun</w:t>
             </w:r>
@@ -2781,11 +2654,7 @@
               <w:t>k</w:t>
             </w:r>
             <w:r>
-              <w:t>iton</w:t>
-            </w:r>
-            <w:proofErr w:type="spellEnd"/>
-            <w:r>
-              <w:t xml:space="preserve"> zur weiteren Einschränkung der betroffenen Elemente</w:t>
+              <w:t>iton zur weiteren Einschränkung der betroffenen Elemente</w:t>
             </w:r>
           </w:p>
         </w:tc>
@@ -2816,14 +2685,12 @@
             <w:pPr>
               <w:cnfStyle w:val="000000100000" w:firstRow="0" w:lastRow="0" w:firstColumn="0" w:lastColumn="0" w:oddVBand="0" w:evenVBand="0" w:oddHBand="1" w:evenHBand="0" w:firstRowFirstColumn="0" w:firstRowLastColumn="0" w:lastRowFirstColumn="0" w:lastRowLastColumn="0"/>
             </w:pPr>
-            <w:proofErr w:type="spellStart"/>
             <w:r>
               <w:t>s</w:t>
             </w:r>
             <w:r>
               <w:t>tring</w:t>
             </w:r>
-            <w:proofErr w:type="spellEnd"/>
           </w:p>
         </w:tc>
         <w:tc>
@@ -2879,11 +2746,9 @@
             <w:pPr>
               <w:cnfStyle w:val="000000000000" w:firstRow="0" w:lastRow="0" w:firstColumn="0" w:lastColumn="0" w:oddVBand="0" w:evenVBand="0" w:oddHBand="0" w:evenHBand="0" w:firstRowFirstColumn="0" w:firstRowLastColumn="0" w:lastRowFirstColumn="0" w:lastRowLastColumn="0"/>
             </w:pPr>
-            <w:proofErr w:type="spellStart"/>
             <w:r>
               <w:t>string</w:t>
             </w:r>
-            <w:proofErr w:type="spellEnd"/>
           </w:p>
         </w:tc>
         <w:tc>
@@ -2947,11 +2812,9 @@
             <w:pPr>
               <w:cnfStyle w:val="000000100000" w:firstRow="0" w:lastRow="0" w:firstColumn="0" w:lastColumn="0" w:oddVBand="0" w:evenVBand="0" w:oddHBand="1" w:evenHBand="0" w:firstRowFirstColumn="0" w:firstRowLastColumn="0" w:lastRowFirstColumn="0" w:lastRowLastColumn="0"/>
             </w:pPr>
-            <w:proofErr w:type="spellStart"/>
             <w:r>
               <w:t>Function</w:t>
             </w:r>
-            <w:proofErr w:type="spellEnd"/>
           </w:p>
         </w:tc>
         <w:tc>
@@ -2972,6 +2835,9 @@
             <w:pPr>
               <w:cnfStyle w:val="000000100000" w:firstRow="0" w:lastRow="0" w:firstColumn="0" w:lastColumn="0" w:oddVBand="0" w:evenVBand="0" w:oddHBand="1" w:evenHBand="0" w:firstRowFirstColumn="0" w:firstRowLastColumn="0" w:lastRowFirstColumn="0" w:lastRowLastColumn="0"/>
             </w:pPr>
+            <w:r>
+              <w:t>Callback(element,index,array)</w:t>
+            </w:r>
           </w:p>
         </w:tc>
       </w:tr>
@@ -3003,11 +2869,9 @@
             <w:pPr>
               <w:cnfStyle w:val="000000000000" w:firstRow="0" w:lastRow="0" w:firstColumn="0" w:lastColumn="0" w:oddVBand="0" w:evenVBand="0" w:oddHBand="0" w:evenHBand="0" w:firstRowFirstColumn="0" w:firstRowLastColumn="0" w:lastRowFirstColumn="0" w:lastRowLastColumn="0"/>
             </w:pPr>
-            <w:proofErr w:type="spellStart"/>
             <w:r>
               <w:t>Map</w:t>
             </w:r>
-            <w:proofErr w:type="spellEnd"/>
           </w:p>
         </w:tc>
         <w:tc>
@@ -3029,34 +2893,7 @@
               <w:cnfStyle w:val="000000000000" w:firstRow="0" w:lastRow="0" w:firstColumn="0" w:lastColumn="0" w:oddVBand="0" w:evenVBand="0" w:oddHBand="0" w:evenHBand="0" w:firstRowFirstColumn="0" w:firstRowLastColumn="0" w:lastRowFirstColumn="0" w:lastRowLastColumn="0"/>
             </w:pPr>
             <w:r>
-              <w:t>Event-</w:t>
-            </w:r>
-            <w:proofErr w:type="spellStart"/>
-            <w:r>
-              <w:t>Listener</w:t>
-            </w:r>
-            <w:proofErr w:type="spellEnd"/>
-            <w:r>
-              <w:t xml:space="preserve">. </w:t>
-            </w:r>
-            <w:r>
-              <w:t>Der Parameter enthält eine Liste mit &lt;</w:t>
-            </w:r>
-            <w:proofErr w:type="spellStart"/>
-            <w:r>
-              <w:t>eventName</w:t>
-            </w:r>
-            <w:proofErr w:type="spellEnd"/>
-            <w:r>
-              <w:t>&gt;:&lt;</w:t>
-            </w:r>
-            <w:proofErr w:type="spellStart"/>
-            <w:r>
-              <w:t>handleFunction</w:t>
-            </w:r>
-            <w:proofErr w:type="spellEnd"/>
-            <w:r>
-              <w:t>&gt;</w:t>
+              <w:t>Event-Listener. Der Parameter enthält eine Liste mit &lt;eventName&gt;:&lt;handleFunction&gt;</w:t>
             </w:r>
           </w:p>
         </w:tc>
@@ -3108,11 +2945,9 @@
             <w:pPr>
               <w:cnfStyle w:val="000000100000" w:firstRow="0" w:lastRow="0" w:firstColumn="0" w:lastColumn="0" w:oddVBand="0" w:evenVBand="0" w:oddHBand="1" w:evenHBand="0" w:firstRowFirstColumn="0" w:firstRowLastColumn="0" w:lastRowFirstColumn="0" w:lastRowLastColumn="0"/>
             </w:pPr>
-            <w:proofErr w:type="spellStart"/>
             <w:r>
               <w:t>false</w:t>
             </w:r>
-            <w:proofErr w:type="spellEnd"/>
           </w:p>
         </w:tc>
         <w:tc>
@@ -3124,15 +2959,7 @@
               <w:cnfStyle w:val="000000100000" w:firstRow="0" w:lastRow="0" w:firstColumn="0" w:lastColumn="0" w:oddVBand="0" w:evenVBand="0" w:oddHBand="1" w:evenHBand="0" w:firstRowFirstColumn="0" w:firstRowLastColumn="0" w:lastRowFirstColumn="0" w:lastRowLastColumn="0"/>
             </w:pPr>
             <w:r>
-              <w:t xml:space="preserve">Wenn </w:t>
-            </w:r>
-            <w:proofErr w:type="spellStart"/>
-            <w:r>
-              <w:t>true</w:t>
-            </w:r>
-            <w:proofErr w:type="spellEnd"/>
-            <w:r>
-              <w:t>, wird die Reaktion nach dem Laden der Seite sofort ausgeführt</w:t>
+              <w:t>Wenn true, wird die Reaktion nach dem Laden der Seite sofort ausgeführt</w:t>
             </w:r>
           </w:p>
         </w:tc>
@@ -3232,35 +3059,35 @@
         <v:path o:extrusionok="f" gradientshapeok="t" o:connecttype="rect"/>
         <o:lock v:ext="edit" aspectratio="t"/>
       </v:shapetype>
-      <v:shape id="_x0000_i1051" type="#_x0000_t75" alt="Beschreibung: D:\Projekte\Word-UI\Icons\FrageB.png" style="width:13.9pt;height:13.9pt;visibility:visible;mso-wrap-style:square" o:bullet="t">
+      <v:shape id="_x0000_i1066" type="#_x0000_t75" alt="Beschreibung: D:\Projekte\Word-UI\Icons\FrageB.png" style="width:14pt;height:14pt;visibility:visible;mso-wrap-style:square" o:bullet="t">
         <v:imagedata r:id="rId1" o:title="FrageB"/>
       </v:shape>
     </w:pict>
   </w:numPicBullet>
   <w:numPicBullet w:numPicBulletId="1">
     <w:pict>
-      <v:shape id="_x0000_i1052" type="#_x0000_t75" alt="Beschreibung: D:\Projekte\Word-UI\Icons\Verboten.png" style="width:11.3pt;height:11.3pt;visibility:visible;mso-wrap-style:square" o:bullet="t">
+      <v:shape id="_x0000_i1067" type="#_x0000_t75" alt="Beschreibung: D:\Projekte\Word-UI\Icons\Verboten.png" style="width:11.35pt;height:11.35pt;visibility:visible;mso-wrap-style:square" o:bullet="t">
         <v:imagedata r:id="rId2" o:title="Verboten"/>
       </v:shape>
     </w:pict>
   </w:numPicBullet>
   <w:numPicBullet w:numPicBulletId="2">
     <w:pict>
-      <v:shape id="_x0000_i1053" type="#_x0000_t75" alt="Beschreibung: 120px-Crystal_Clear_action_info" style="width:13.9pt;height:13.9pt;visibility:visible;mso-wrap-style:square" o:bullet="t">
+      <v:shape id="_x0000_i1068" type="#_x0000_t75" alt="Beschreibung: 120px-Crystal_Clear_action_info" style="width:14pt;height:14pt;visibility:visible;mso-wrap-style:square" o:bullet="t">
         <v:imagedata r:id="rId3" o:title="120px-Crystal_Clear_action_info"/>
       </v:shape>
     </w:pict>
   </w:numPicBullet>
   <w:numPicBullet w:numPicBulletId="3">
     <w:pict>
-      <v:shape id="_x0000_i1054" type="#_x0000_t75" alt="Beschreibung: 120px-Nuvola_apps_important" style="width:90pt;height:75.1pt;visibility:visible;mso-wrap-style:square;mso-width-percent:0;mso-height-percent:0;mso-wrap-distance-left:9pt;mso-wrap-distance-top:0;mso-wrap-distance-right:9pt;mso-wrap-distance-bottom:0;mso-position-horizontal:right;mso-position-horizontal-relative:page;mso-position-vertical:absolute;mso-position-vertical-relative:text;mso-width-percent:0;mso-height-percent:0;mso-width-relative:page;mso-height-relative:page" o:allowincell="f" o:bullet="t">
+      <v:shape id="_x0000_i1069" type="#_x0000_t75" alt="Beschreibung: 120px-Nuvola_apps_important" style="width:90pt;height:75.1pt;visibility:visible;mso-wrap-style:square;mso-width-percent:0;mso-height-percent:0;mso-wrap-distance-left:9pt;mso-wrap-distance-top:0;mso-wrap-distance-right:9pt;mso-wrap-distance-bottom:0;mso-position-horizontal:right;mso-position-horizontal-relative:page;mso-position-vertical:absolute;mso-position-vertical-relative:text;mso-width-percent:0;mso-height-percent:0;mso-width-relative:page;mso-height-relative:page" o:allowincell="f" o:bullet="t">
         <v:imagedata r:id="rId4" o:title="120px-Nuvola_apps_important"/>
       </v:shape>
     </w:pict>
   </w:numPicBullet>
   <w:numPicBullet w:numPicBulletId="4">
     <w:pict>
-      <v:shape id="_x0000_i1055" type="#_x0000_t75" alt="Beschreibung: 120px-Crystal_Clear_app_ktip" style="width:13.9pt;height:13.9pt;visibility:visible;mso-wrap-style:square" o:bullet="t">
+      <v:shape id="_x0000_i1070" type="#_x0000_t75" alt="Beschreibung: 120px-Crystal_Clear_app_ktip" style="width:14pt;height:14pt;visibility:visible;mso-wrap-style:square" o:bullet="t">
         <v:imagedata r:id="rId5" o:title="120px-Crystal_Clear_app_ktip"/>
       </v:shape>
     </w:pict>

</xml_diff>